<commit_message>
Aggiunta distrib. Bounded Pareto e modifiche alla relazione
</commit_message>
<xml_diff>
--- a/Relazione/Relazione.docx
+++ b/Relazione/Relazione.docx
@@ -4,39 +4,18 @@
   <w:body>
     <w:p>
       <w:pPr>
-        <w:jc w:val="center"/>
-        <w:rPr>
-          <w:b/>
-          <w:bCs/>
-          <w:sz w:val="28"/>
-          <w:szCs w:val="28"/>
-        </w:rPr>
-      </w:pPr>
-      <w:r>
-        <w:rPr>
-          <w:b/>
-          <w:bCs/>
-          <w:sz w:val="28"/>
-          <w:szCs w:val="28"/>
-        </w:rPr>
+        <w:pStyle w:val="Titolo1"/>
+      </w:pPr>
+      <w:r>
         <w:t>Analisi delle prestazioni della Rete Wi-Fi del Campus X di Roma Tor Vergata</w:t>
       </w:r>
     </w:p>
-    <w:p>
-      <w:pPr>
-        <w:jc w:val="center"/>
-        <w:rPr>
-          <w:sz w:val="24"/>
-          <w:szCs w:val="24"/>
-          <w:u w:val="single"/>
-        </w:rPr>
-      </w:pPr>
-      <w:r>
-        <w:rPr>
-          <w:sz w:val="24"/>
-          <w:szCs w:val="24"/>
-          <w:u w:val="single"/>
-        </w:rPr>
+    <w:p/>
+    <w:p>
+      <w:pPr>
+        <w:pStyle w:val="Titolo2"/>
+      </w:pPr>
+      <w:r>
         <w:t>Introduzione</w:t>
       </w:r>
     </w:p>
@@ -53,32 +32,103 @@
           <w:sz w:val="24"/>
           <w:szCs w:val="24"/>
         </w:rPr>
-        <w:t xml:space="preserve">Il presente documento si riferisce allo studio fatto come progetto del corso Performance Modelling of Computer Systems and Networks (9 CFU) tentuto dalla professoressa De Nitto Personè. Il team di sviluppo è composto da 3 persone: G. La Delfa, G. Tummolo, D. Verde. L’idea iniziale era quella di sviluppare un qualcosa di utile anche nel mondo reale e proporre delle soluzioni per migliorare. Dato il fatto che uno dei componenti vive al Campus X e le numerose voci sulle </w:t>
-      </w:r>
-      <w:r>
-        <w:rPr>
-          <w:sz w:val="24"/>
-          <w:szCs w:val="24"/>
-        </w:rPr>
-        <w:t>presunte scarse prestazioni della rete wifi del campus si è deciso di procedere analizzando tale progetto.</w:t>
-      </w:r>
-    </w:p>
-    <w:p>
-      <w:pPr>
-        <w:jc w:val="center"/>
-        <w:rPr>
-          <w:b/>
-          <w:bCs/>
-          <w:sz w:val="28"/>
-          <w:szCs w:val="28"/>
-        </w:rPr>
-      </w:pPr>
-      <w:r>
-        <w:rPr>
-          <w:sz w:val="24"/>
-          <w:szCs w:val="24"/>
-          <w:u w:val="single"/>
-        </w:rPr>
+        <w:t xml:space="preserve">Il presente documento si riferisce allo studio fatto come progetto del corso Performance </w:t>
+      </w:r>
+      <w:proofErr w:type="spellStart"/>
+      <w:r>
+        <w:rPr>
+          <w:sz w:val="24"/>
+          <w:szCs w:val="24"/>
+        </w:rPr>
+        <w:t>Modelling</w:t>
+      </w:r>
+      <w:proofErr w:type="spellEnd"/>
+      <w:r>
+        <w:rPr>
+          <w:sz w:val="24"/>
+          <w:szCs w:val="24"/>
+        </w:rPr>
+        <w:t xml:space="preserve"> of Computer Systems and Networks (9 CFU) </w:t>
+      </w:r>
+      <w:proofErr w:type="spellStart"/>
+      <w:r>
+        <w:rPr>
+          <w:sz w:val="24"/>
+          <w:szCs w:val="24"/>
+        </w:rPr>
+        <w:t>tentuto</w:t>
+      </w:r>
+      <w:proofErr w:type="spellEnd"/>
+      <w:r>
+        <w:rPr>
+          <w:sz w:val="24"/>
+          <w:szCs w:val="24"/>
+        </w:rPr>
+        <w:t xml:space="preserve"> dalla professoressa De Nitto </w:t>
+      </w:r>
+      <w:proofErr w:type="spellStart"/>
+      <w:r>
+        <w:rPr>
+          <w:sz w:val="24"/>
+          <w:szCs w:val="24"/>
+        </w:rPr>
+        <w:t>Personè</w:t>
+      </w:r>
+      <w:proofErr w:type="spellEnd"/>
+      <w:r>
+        <w:rPr>
+          <w:sz w:val="24"/>
+          <w:szCs w:val="24"/>
+        </w:rPr>
+        <w:t xml:space="preserve">. </w:t>
+      </w:r>
+      <w:proofErr w:type="gramStart"/>
+      <w:r>
+        <w:rPr>
+          <w:sz w:val="24"/>
+          <w:szCs w:val="24"/>
+        </w:rPr>
+        <w:t>Il team</w:t>
+      </w:r>
+      <w:proofErr w:type="gramEnd"/>
+      <w:r>
+        <w:rPr>
+          <w:sz w:val="24"/>
+          <w:szCs w:val="24"/>
+        </w:rPr>
+        <w:t xml:space="preserve"> di sviluppo è composto da 3 persone: G. La Delfa, G. Tummolo, D. Verde. L’idea iniziale era quella di sviluppare un qualcosa di utile anche nel mondo reale e proporre delle soluzioni per migliorare. Dato il fatto che uno dei componenti vive al Campus X e le numerose voci sulle </w:t>
+      </w:r>
+      <w:r>
+        <w:rPr>
+          <w:sz w:val="24"/>
+          <w:szCs w:val="24"/>
+        </w:rPr>
+        <w:t xml:space="preserve">presunte scarse prestazioni della rete </w:t>
+      </w:r>
+      <w:proofErr w:type="spellStart"/>
+      <w:proofErr w:type="gramStart"/>
+      <w:r>
+        <w:rPr>
+          <w:sz w:val="24"/>
+          <w:szCs w:val="24"/>
+        </w:rPr>
+        <w:t>wifi</w:t>
+      </w:r>
+      <w:proofErr w:type="spellEnd"/>
+      <w:proofErr w:type="gramEnd"/>
+      <w:r>
+        <w:rPr>
+          <w:sz w:val="24"/>
+          <w:szCs w:val="24"/>
+        </w:rPr>
+        <w:t xml:space="preserve"> del campus si è deciso di procedere analizzando tale progetto.</w:t>
+      </w:r>
+    </w:p>
+    <w:p>
+      <w:pPr>
+        <w:pStyle w:val="Titolo2"/>
+      </w:pPr>
+      <w:r>
         <w:t>Traccia del Progetto</w:t>
       </w:r>
     </w:p>
@@ -406,7 +456,23 @@
                                 <w:sz w:val="20"/>
                                 <w:szCs w:val="20"/>
                               </w:rPr>
-                              <w:t xml:space="preserve"> (APs)</w:t>
+                              <w:t xml:space="preserve"> (</w:t>
+                            </w:r>
+                            <w:proofErr w:type="spellStart"/>
+                            <w:r>
+                              <w:rPr>
+                                <w:sz w:val="20"/>
+                                <w:szCs w:val="20"/>
+                              </w:rPr>
+                              <w:t>APs</w:t>
+                            </w:r>
+                            <w:proofErr w:type="spellEnd"/>
+                            <w:r>
+                              <w:rPr>
+                                <w:sz w:val="20"/>
+                                <w:szCs w:val="20"/>
+                              </w:rPr>
+                              <w:t>)</w:t>
                             </w:r>
                           </w:p>
                         </w:txbxContent>
@@ -457,7 +523,23 @@
                           <w:sz w:val="20"/>
                           <w:szCs w:val="20"/>
                         </w:rPr>
-                        <w:t xml:space="preserve"> (APs)</w:t>
+                        <w:t xml:space="preserve"> (</w:t>
+                      </w:r>
+                      <w:proofErr w:type="spellStart"/>
+                      <w:r>
+                        <w:rPr>
+                          <w:sz w:val="20"/>
+                          <w:szCs w:val="20"/>
+                        </w:rPr>
+                        <w:t>APs</w:t>
+                      </w:r>
+                      <w:proofErr w:type="spellEnd"/>
+                      <w:r>
+                        <w:rPr>
+                          <w:sz w:val="20"/>
+                          <w:szCs w:val="20"/>
+                        </w:rPr>
+                        <w:t>)</w:t>
                       </w:r>
                     </w:p>
                   </w:txbxContent>
@@ -1166,15 +1248,6 @@
           <w:szCs w:val="24"/>
         </w:rPr>
       </w:pPr>
-    </w:p>
-    <w:p>
-      <w:pPr>
-        <w:jc w:val="both"/>
-        <w:rPr>
-          <w:sz w:val="24"/>
-          <w:szCs w:val="24"/>
-        </w:rPr>
-      </w:pPr>
       <w:r>
         <w:rPr>
           <w:sz w:val="24"/>
@@ -1190,29 +1263,12 @@
           <w:szCs w:val="24"/>
         </w:rPr>
       </w:pPr>
-      <w:r>
-        <w:rPr>
-          <w:sz w:val="24"/>
-          <w:szCs w:val="24"/>
-        </w:rPr>
-        <w:br w:type="page"/>
-      </w:r>
-    </w:p>
-    <w:p>
-      <w:pPr>
-        <w:jc w:val="center"/>
-        <w:rPr>
-          <w:sz w:val="24"/>
-          <w:szCs w:val="24"/>
-          <w:u w:val="single"/>
-        </w:rPr>
-      </w:pPr>
-      <w:r>
-        <w:rPr>
-          <w:sz w:val="24"/>
-          <w:szCs w:val="24"/>
-          <w:u w:val="single"/>
-        </w:rPr>
+    </w:p>
+    <w:p>
+      <w:pPr>
+        <w:pStyle w:val="Titolo2"/>
+      </w:pPr>
+      <w:r>
         <w:lastRenderedPageBreak/>
         <w:t>Obiettivi dello Studio</w:t>
       </w:r>
@@ -1274,8 +1330,17 @@
           <w:sz w:val="24"/>
           <w:szCs w:val="24"/>
         </w:rPr>
-        <w:t xml:space="preserve"> Simulation</w:t>
-      </w:r>
+        <w:t xml:space="preserve"> </w:t>
+      </w:r>
+      <w:proofErr w:type="spellStart"/>
+      <w:r>
+        <w:rPr>
+          <w:sz w:val="24"/>
+          <w:szCs w:val="24"/>
+        </w:rPr>
+        <w:t>Simulation</w:t>
+      </w:r>
+      <w:proofErr w:type="spellEnd"/>
       <w:r>
         <w:rPr>
           <w:sz w:val="24"/>
@@ -1341,14 +1406,46 @@
           <w:sz w:val="24"/>
           <w:szCs w:val="24"/>
         </w:rPr>
-        <w:t xml:space="preserve">E(Tq), </w:t>
-      </w:r>
-      <w:r>
-        <w:rPr>
-          <w:sz w:val="24"/>
-          <w:szCs w:val="24"/>
-        </w:rPr>
-        <w:t>E(Ts) di un utente al variare dell’intensità e della distribuzione del traffico in ingresso;</w:t>
+        <w:t>E(</w:t>
+      </w:r>
+      <w:proofErr w:type="spellStart"/>
+      <w:r>
+        <w:rPr>
+          <w:sz w:val="24"/>
+          <w:szCs w:val="24"/>
+        </w:rPr>
+        <w:t>Tq</w:t>
+      </w:r>
+      <w:proofErr w:type="spellEnd"/>
+      <w:r>
+        <w:rPr>
+          <w:sz w:val="24"/>
+          <w:szCs w:val="24"/>
+        </w:rPr>
+        <w:t xml:space="preserve">), </w:t>
+      </w:r>
+      <w:r>
+        <w:rPr>
+          <w:sz w:val="24"/>
+          <w:szCs w:val="24"/>
+        </w:rPr>
+        <w:t>E(</w:t>
+      </w:r>
+      <w:proofErr w:type="spellStart"/>
+      <w:r>
+        <w:rPr>
+          <w:sz w:val="24"/>
+          <w:szCs w:val="24"/>
+        </w:rPr>
+        <w:t>Ts</w:t>
+      </w:r>
+      <w:proofErr w:type="spellEnd"/>
+      <w:r>
+        <w:rPr>
+          <w:sz w:val="24"/>
+          <w:szCs w:val="24"/>
+        </w:rPr>
+        <w:t>) di un utente al variare dell’intensità e della distribuzione del traffico in ingresso;</w:t>
       </w:r>
     </w:p>
     <w:p>
@@ -1372,7 +1469,23 @@
           <w:sz w:val="24"/>
           <w:szCs w:val="24"/>
         </w:rPr>
-        <w:t>Identificare eventuali Bottlenecks;</w:t>
+        <w:t xml:space="preserve">Identificare eventuali </w:t>
+      </w:r>
+      <w:proofErr w:type="spellStart"/>
+      <w:r>
+        <w:rPr>
+          <w:sz w:val="24"/>
+          <w:szCs w:val="24"/>
+        </w:rPr>
+        <w:t>Bottlenecks</w:t>
+      </w:r>
+      <w:proofErr w:type="spellEnd"/>
+      <w:r>
+        <w:rPr>
+          <w:sz w:val="24"/>
+          <w:szCs w:val="24"/>
+        </w:rPr>
+        <w:t>;</w:t>
       </w:r>
     </w:p>
     <w:p>
@@ -1415,20 +1528,22 @@
     </w:p>
     <w:p>
       <w:pPr>
-        <w:jc w:val="center"/>
-        <w:rPr>
-          <w:sz w:val="24"/>
-          <w:szCs w:val="24"/>
-          <w:u w:val="single"/>
-        </w:rPr>
-      </w:pPr>
-      <w:r>
-        <w:rPr>
-          <w:sz w:val="24"/>
-          <w:szCs w:val="24"/>
-          <w:u w:val="single"/>
-        </w:rPr>
-        <w:t>Modello Concettuale a Reti di Code</w:t>
+        <w:pStyle w:val="Titolo2"/>
+      </w:pPr>
+      <w:r>
+        <w:t xml:space="preserve">Il </w:t>
+      </w:r>
+      <w:r>
+        <w:t xml:space="preserve">Modello Concettuale </w:t>
+      </w:r>
+      <w:r>
+        <w:t>(</w:t>
+      </w:r>
+      <w:r>
+        <w:t>a Reti di Code</w:t>
+      </w:r>
+      <w:r>
+        <w:t>)</w:t>
       </w:r>
     </w:p>
     <w:p>
@@ -1544,40 +1659,42 @@
           <w:szCs w:val="24"/>
         </w:rPr>
         <w:lastRenderedPageBreak/>
-        <w:t>Chiaramente, essendo la topologia della rete identica per ogni piano, possiamo studiare un solo piano e ricavare per simmetria i valori negli altri piani. È necessario fare attenzione alle variabili di stato a questo punto: Ciascun AP e lo switch possono avere 2 stati, ovvero Libero (Idle) ed Occupato (Busy) e supponiamo che ciascun server abbia infiniti posti in coda.</w:t>
-      </w:r>
-    </w:p>
-    <w:p>
-      <w:pPr>
-        <w:jc w:val="center"/>
-        <w:rPr>
-          <w:sz w:val="24"/>
-          <w:szCs w:val="24"/>
-        </w:rPr>
-      </w:pPr>
-      <w:r>
-        <w:rPr>
-          <w:sz w:val="24"/>
-          <w:szCs w:val="24"/>
-          <w:u w:val="single"/>
-        </w:rPr>
-        <w:t xml:space="preserve">Modello </w:t>
-      </w:r>
-      <w:r>
-        <w:rPr>
-          <w:sz w:val="24"/>
-          <w:szCs w:val="24"/>
-          <w:u w:val="single"/>
-        </w:rPr>
-        <w:t>di Specificazione</w:t>
-      </w:r>
-      <w:r>
-        <w:rPr>
-          <w:sz w:val="24"/>
-          <w:szCs w:val="24"/>
-          <w:u w:val="single"/>
-        </w:rPr>
-        <w:t xml:space="preserve"> a Reti di Code</w:t>
+        <w:t>Chiaramente, essendo la topologia della rete identica per ogni piano, possiamo studiare un solo piano e ricavare per simmetria i valori negli altri piani. È necessario fare attenzione alle variabili di stato a questo punto: Ciascun AP e lo switch possono avere 2 stati, ovvero Libero (Idle) ed Occupato (</w:t>
+      </w:r>
+      <w:proofErr w:type="spellStart"/>
+      <w:r>
+        <w:rPr>
+          <w:sz w:val="24"/>
+          <w:szCs w:val="24"/>
+        </w:rPr>
+        <w:t>Busy</w:t>
+      </w:r>
+      <w:proofErr w:type="spellEnd"/>
+      <w:r>
+        <w:rPr>
+          <w:sz w:val="24"/>
+          <w:szCs w:val="24"/>
+        </w:rPr>
+        <w:t>) e supponiamo che ciascun server abbia infiniti posti in coda.</w:t>
+      </w:r>
+    </w:p>
+    <w:p>
+      <w:pPr>
+        <w:rPr>
+          <w:sz w:val="24"/>
+          <w:szCs w:val="24"/>
+        </w:rPr>
+      </w:pPr>
+    </w:p>
+    <w:p>
+      <w:pPr>
+        <w:pStyle w:val="Titolo2"/>
+      </w:pPr>
+      <w:r>
+        <w:t xml:space="preserve">Il </w:t>
+      </w:r>
+      <w:r>
+        <w:t xml:space="preserve">Modello di Specifica </w:t>
       </w:r>
     </w:p>
     <w:p>
@@ -1622,12 +1739,14 @@
           <w:rFonts w:eastAsiaTheme="minorEastAsia"/>
           <w:sz w:val="24"/>
           <w:szCs w:val="24"/>
-        </w:rPr>
-      </w:pPr>
-      <w:r>
-        <w:rPr>
-          <w:sz w:val="24"/>
-          <w:szCs w:val="24"/>
+          <w:lang w:val="en-GB"/>
+        </w:rPr>
+      </w:pPr>
+      <w:r>
+        <w:rPr>
+          <w:sz w:val="24"/>
+          <w:szCs w:val="24"/>
+          <w:lang w:val="en-GB"/>
         </w:rPr>
         <w:t xml:space="preserve">Si assume </w:t>
       </w:r>
@@ -1668,6 +1787,7 @@
           <w:rFonts w:eastAsiaTheme="minorEastAsia"/>
           <w:sz w:val="24"/>
           <w:szCs w:val="24"/>
+          <w:lang w:val="en-GB"/>
         </w:rPr>
         <w:t xml:space="preserve"> = 512 bytes (Medium Packet Size on Internet)</w:t>
       </w:r>
@@ -1677,6 +1797,7 @@
         <w:rPr>
           <w:sz w:val="24"/>
           <w:szCs w:val="24"/>
+          <w:lang w:val="en-GB"/>
         </w:rPr>
       </w:pPr>
     </w:p>
@@ -1707,7 +1828,23 @@
           <w:sz w:val="24"/>
           <w:szCs w:val="24"/>
         </w:rPr>
-        <w:t>Distribuzione dei Tempi di Interarrivo: Esponenziale (Processo di Poisson)</w:t>
+        <w:t xml:space="preserve">Distribuzione dei Tempi di </w:t>
+      </w:r>
+      <w:proofErr w:type="spellStart"/>
+      <w:r>
+        <w:rPr>
+          <w:sz w:val="24"/>
+          <w:szCs w:val="24"/>
+        </w:rPr>
+        <w:t>Interarrivo</w:t>
+      </w:r>
+      <w:proofErr w:type="spellEnd"/>
+      <w:r>
+        <w:rPr>
+          <w:sz w:val="24"/>
+          <w:szCs w:val="24"/>
+        </w:rPr>
+        <w:t>: Esponenziale (Processo di Poisson)</w:t>
       </w:r>
     </w:p>
     <w:p>
@@ -1939,7 +2076,110 @@
           <w:sz w:val="24"/>
           <w:szCs w:val="24"/>
         </w:rPr>
-        <w:t>Inoltre, come visto durante il corso e riportato in (trova link) esistono diversi modelli di traffico e la distribuzione di pareto (bounded) può essere utile per simulare la dimensione del pacchetto. Pertanto analizzeremo sia i casi in cui i tempi di servizio siano esponenziali (per validare il modello) e poi il caso in cui la distribuzione sia bounded pareto.</w:t>
+        <w:t xml:space="preserve">Inoltre, come visto durante il corso e riportato in (trova link) esistono diversi modelli di traffico e la distribuzione di </w:t>
+      </w:r>
+      <w:proofErr w:type="spellStart"/>
+      <w:r>
+        <w:rPr>
+          <w:sz w:val="24"/>
+          <w:szCs w:val="24"/>
+        </w:rPr>
+        <w:t>pareto</w:t>
+      </w:r>
+      <w:proofErr w:type="spellEnd"/>
+      <w:r>
+        <w:rPr>
+          <w:sz w:val="24"/>
+          <w:szCs w:val="24"/>
+        </w:rPr>
+        <w:t xml:space="preserve"> (</w:t>
+      </w:r>
+      <w:proofErr w:type="spellStart"/>
+      <w:r>
+        <w:rPr>
+          <w:sz w:val="24"/>
+          <w:szCs w:val="24"/>
+        </w:rPr>
+        <w:t>bounded</w:t>
+      </w:r>
+      <w:proofErr w:type="spellEnd"/>
+      <w:r>
+        <w:rPr>
+          <w:sz w:val="24"/>
+          <w:szCs w:val="24"/>
+        </w:rPr>
+        <w:t xml:space="preserve">) può essere utile per simulare la dimensione del pacchetto. </w:t>
+      </w:r>
+      <w:proofErr w:type="gramStart"/>
+      <w:r>
+        <w:rPr>
+          <w:sz w:val="24"/>
+          <w:szCs w:val="24"/>
+        </w:rPr>
+        <w:t>Pertanto</w:t>
+      </w:r>
+      <w:proofErr w:type="gramEnd"/>
+      <w:r>
+        <w:rPr>
+          <w:sz w:val="24"/>
+          <w:szCs w:val="24"/>
+        </w:rPr>
+        <w:t xml:space="preserve"> analizzeremo sia i casi in cui i tempi di servizio siano esponenziali (per validare il modello) e poi il caso in cui la distribuzione sia </w:t>
+      </w:r>
+      <w:proofErr w:type="spellStart"/>
+      <w:r>
+        <w:rPr>
+          <w:sz w:val="24"/>
+          <w:szCs w:val="24"/>
+        </w:rPr>
+        <w:t>bounded</w:t>
+      </w:r>
+      <w:proofErr w:type="spellEnd"/>
+      <w:r>
+        <w:rPr>
+          <w:sz w:val="24"/>
+          <w:szCs w:val="24"/>
+        </w:rPr>
+        <w:t xml:space="preserve"> </w:t>
+      </w:r>
+      <w:proofErr w:type="spellStart"/>
+      <w:r>
+        <w:rPr>
+          <w:sz w:val="24"/>
+          <w:szCs w:val="24"/>
+        </w:rPr>
+        <w:t>pareto</w:t>
+      </w:r>
+      <w:proofErr w:type="spellEnd"/>
+      <w:r>
+        <w:rPr>
+          <w:sz w:val="24"/>
+          <w:szCs w:val="24"/>
+        </w:rPr>
+        <w:t>.</w:t>
+      </w:r>
+      <w:r>
+        <w:rPr>
+          <w:sz w:val="24"/>
+          <w:szCs w:val="24"/>
+        </w:rPr>
+        <w:t xml:space="preserve"> Nel caso di quest’ultima, occorre calcolare i valori E(S) minimo e massimo per tarare la distribuzione; studieremo il comportamento del sistema sia nel caso di alta variabilità (heavy </w:t>
+      </w:r>
+      <w:proofErr w:type="spellStart"/>
+      <w:r>
+        <w:rPr>
+          <w:sz w:val="24"/>
+          <w:szCs w:val="24"/>
+        </w:rPr>
+        <w:t>tail</w:t>
+      </w:r>
+      <w:proofErr w:type="spellEnd"/>
+      <w:r>
+        <w:rPr>
+          <w:sz w:val="24"/>
+          <w:szCs w:val="24"/>
+        </w:rPr>
+        <w:t xml:space="preserve"> – a &lt; 1) sia nel caso di bassa variabilità del traffico ( 1 &lt;  a &lt; 2). </w:t>
       </w:r>
     </w:p>
     <w:p>
@@ -1998,6 +2238,21 @@
           <w:szCs w:val="24"/>
         </w:rPr>
         <w:t>:</w:t>
+      </w:r>
+    </w:p>
+    <w:p>
+      <w:pPr>
+        <w:rPr>
+          <w:sz w:val="24"/>
+          <w:szCs w:val="24"/>
+        </w:rPr>
+      </w:pPr>
+      <w:r>
+        <w:rPr>
+          <w:sz w:val="24"/>
+          <w:szCs w:val="24"/>
+        </w:rPr>
+        <w:t>1 – Caso Esponenziale</w:t>
       </w:r>
     </w:p>
     <w:p>
@@ -2019,7 +2274,25 @@
           <w:szCs w:val="24"/>
           <w:lang w:val="en-GB"/>
         </w:rPr>
-        <w:t>APs UniFi UAP-AC-PRO</w:t>
+        <w:t xml:space="preserve">APs </w:t>
+      </w:r>
+      <w:proofErr w:type="spellStart"/>
+      <w:r>
+        <w:rPr>
+          <w:sz w:val="24"/>
+          <w:szCs w:val="24"/>
+          <w:lang w:val="en-GB"/>
+        </w:rPr>
+        <w:t>UniFi</w:t>
+      </w:r>
+      <w:proofErr w:type="spellEnd"/>
+      <w:r>
+        <w:rPr>
+          <w:sz w:val="24"/>
+          <w:szCs w:val="24"/>
+          <w:lang w:val="en-GB"/>
+        </w:rPr>
+        <w:t xml:space="preserve"> UAP-AC-PRO</w:t>
       </w:r>
       <w:r>
         <w:rPr>
@@ -2477,14 +2750,25 @@
         </w:rPr>
         <w:t xml:space="preserve"> </w:t>
       </w:r>
-      <w:r>
-        <w:rPr>
-          <w:rFonts w:eastAsiaTheme="minorEastAsia"/>
-          <w:sz w:val="24"/>
-          <w:szCs w:val="24"/>
-          <w:lang w:val="en-GB"/>
-        </w:rPr>
-        <w:t>Mp/s (</w:t>
+      <w:proofErr w:type="spellStart"/>
+      <w:r>
+        <w:rPr>
+          <w:rFonts w:eastAsiaTheme="minorEastAsia"/>
+          <w:sz w:val="24"/>
+          <w:szCs w:val="24"/>
+          <w:lang w:val="en-GB"/>
+        </w:rPr>
+        <w:t>Mp</w:t>
+      </w:r>
+      <w:proofErr w:type="spellEnd"/>
+      <w:r>
+        <w:rPr>
+          <w:rFonts w:eastAsiaTheme="minorEastAsia"/>
+          <w:sz w:val="24"/>
+          <w:szCs w:val="24"/>
+          <w:lang w:val="en-GB"/>
+        </w:rPr>
+        <w:t>/s (</w:t>
       </w:r>
       <w:r>
         <w:rPr>
@@ -3022,7 +3306,283 @@
           <w:rFonts w:eastAsiaTheme="minorEastAsia"/>
           <w:sz w:val="24"/>
           <w:szCs w:val="24"/>
-          <w:lang w:val="en-GB"/>
+        </w:rPr>
+      </w:pPr>
+      <w:r>
+        <w:rPr>
+          <w:rFonts w:eastAsiaTheme="minorEastAsia"/>
+          <w:sz w:val="24"/>
+          <w:szCs w:val="24"/>
+        </w:rPr>
+        <w:t xml:space="preserve">2 – Caso </w:t>
+      </w:r>
+      <w:proofErr w:type="spellStart"/>
+      <w:r>
+        <w:rPr>
+          <w:rFonts w:eastAsiaTheme="minorEastAsia"/>
+          <w:sz w:val="24"/>
+          <w:szCs w:val="24"/>
+        </w:rPr>
+        <w:t>Bounded</w:t>
+      </w:r>
+      <w:proofErr w:type="spellEnd"/>
+      <w:r>
+        <w:rPr>
+          <w:rFonts w:eastAsiaTheme="minorEastAsia"/>
+          <w:sz w:val="24"/>
+          <w:szCs w:val="24"/>
+        </w:rPr>
+        <w:t xml:space="preserve"> Pareto</w:t>
+      </w:r>
+      <w:r>
+        <w:rPr>
+          <w:rFonts w:eastAsiaTheme="minorEastAsia"/>
+          <w:sz w:val="24"/>
+          <w:szCs w:val="24"/>
+        </w:rPr>
+        <w:t>:</w:t>
+      </w:r>
+    </w:p>
+    <w:p>
+      <w:pPr>
+        <w:rPr>
+          <w:rFonts w:eastAsiaTheme="minorEastAsia"/>
+          <w:sz w:val="24"/>
+          <w:szCs w:val="24"/>
+        </w:rPr>
+      </w:pPr>
+      <w:r>
+        <w:rPr>
+          <w:rFonts w:eastAsiaTheme="minorEastAsia"/>
+          <w:sz w:val="24"/>
+          <w:szCs w:val="24"/>
+        </w:rPr>
+        <w:t>Si assumono pacchetti con dimensioni:</w:t>
+      </w:r>
+    </w:p>
+    <w:p>
+      <w:pPr>
+        <w:rPr>
+          <w:rFonts w:eastAsiaTheme="minorEastAsia"/>
+          <w:sz w:val="24"/>
+          <w:szCs w:val="24"/>
+        </w:rPr>
+      </w:pPr>
+      <w:r>
+        <w:rPr>
+          <w:rFonts w:eastAsiaTheme="minorEastAsia"/>
+          <w:sz w:val="24"/>
+          <w:szCs w:val="24"/>
+        </w:rPr>
+        <w:t>minima = 64 bytes</w:t>
+      </w:r>
+    </w:p>
+    <w:p>
+      <w:pPr>
+        <w:rPr>
+          <w:rFonts w:eastAsiaTheme="minorEastAsia"/>
+          <w:sz w:val="24"/>
+          <w:szCs w:val="24"/>
+        </w:rPr>
+      </w:pPr>
+      <w:r>
+        <w:rPr>
+          <w:rFonts w:eastAsiaTheme="minorEastAsia"/>
+          <w:sz w:val="24"/>
+          <w:szCs w:val="24"/>
+        </w:rPr>
+        <w:t>massima = 1500 bytes</w:t>
+      </w:r>
+    </w:p>
+    <w:p>
+      <w:pPr>
+        <w:pStyle w:val="Paragrafoelenco"/>
+        <w:numPr>
+          <w:ilvl w:val="0"/>
+          <w:numId w:val="5"/>
+        </w:numPr>
+        <w:rPr>
+          <w:rFonts w:eastAsiaTheme="minorEastAsia"/>
+          <w:sz w:val="24"/>
+          <w:szCs w:val="24"/>
+        </w:rPr>
+      </w:pPr>
+      <w:proofErr w:type="spellStart"/>
+      <w:r>
+        <w:rPr>
+          <w:rFonts w:eastAsiaTheme="minorEastAsia"/>
+          <w:sz w:val="24"/>
+          <w:szCs w:val="24"/>
+        </w:rPr>
+        <w:t>APs</w:t>
+      </w:r>
+      <w:proofErr w:type="spellEnd"/>
+      <w:r>
+        <w:rPr>
+          <w:rFonts w:eastAsiaTheme="minorEastAsia"/>
+          <w:sz w:val="24"/>
+          <w:szCs w:val="24"/>
+        </w:rPr>
+        <w:t>:</w:t>
+      </w:r>
+    </w:p>
+    <w:p>
+      <w:pPr>
+        <w:rPr>
+          <w:sz w:val="24"/>
+          <w:szCs w:val="24"/>
+          <w:lang w:val="en-GB"/>
+        </w:rPr>
+      </w:pPr>
+      <w:r>
+        <w:rPr>
+          <w:sz w:val="24"/>
+          <w:szCs w:val="24"/>
+          <w:lang w:val="en-GB"/>
+        </w:rPr>
+        <w:t>C = 1300 Mbps = 162,5 MB/s</w:t>
+      </w:r>
+    </w:p>
+    <w:p>
+      <w:pPr>
+        <w:rPr>
+          <w:sz w:val="24"/>
+          <w:szCs w:val="24"/>
+        </w:rPr>
+      </w:pPr>
+      <w:r>
+        <w:rPr>
+          <w:sz w:val="24"/>
+          <w:szCs w:val="24"/>
+        </w:rPr>
+        <w:t>E(S</w:t>
+      </w:r>
+      <w:r>
+        <w:rPr>
+          <w:sz w:val="24"/>
+          <w:szCs w:val="24"/>
+        </w:rPr>
+        <w:t>)min = E(Z) min / C = 0.3756009615</w:t>
+      </w:r>
+    </w:p>
+    <w:p>
+      <w:pPr>
+        <w:rPr>
+          <w:sz w:val="24"/>
+          <w:szCs w:val="24"/>
+        </w:rPr>
+      </w:pPr>
+      <w:r>
+        <w:rPr>
+          <w:sz w:val="24"/>
+          <w:szCs w:val="24"/>
+        </w:rPr>
+        <w:t>E(S)max = E(Z) max / C = 8.756197416</w:t>
+      </w:r>
+    </w:p>
+    <w:p>
+      <w:pPr>
+        <w:pStyle w:val="Paragrafoelenco"/>
+        <w:numPr>
+          <w:ilvl w:val="0"/>
+          <w:numId w:val="5"/>
+        </w:numPr>
+        <w:rPr>
+          <w:rFonts w:eastAsiaTheme="minorEastAsia"/>
+          <w:sz w:val="24"/>
+          <w:szCs w:val="24"/>
+        </w:rPr>
+      </w:pPr>
+      <w:r>
+        <w:rPr>
+          <w:rFonts w:eastAsiaTheme="minorEastAsia"/>
+          <w:sz w:val="24"/>
+          <w:szCs w:val="24"/>
+        </w:rPr>
+        <w:t>Switch</w:t>
+      </w:r>
+      <w:r>
+        <w:rPr>
+          <w:rFonts w:eastAsiaTheme="minorEastAsia"/>
+          <w:sz w:val="24"/>
+          <w:szCs w:val="24"/>
+        </w:rPr>
+        <w:t>:</w:t>
+      </w:r>
+    </w:p>
+    <w:p>
+      <w:pPr>
+        <w:rPr>
+          <w:sz w:val="24"/>
+          <w:szCs w:val="24"/>
+          <w:lang w:val="en-GB"/>
+        </w:rPr>
+      </w:pPr>
+      <w:r>
+        <w:rPr>
+          <w:sz w:val="24"/>
+          <w:szCs w:val="24"/>
+          <w:lang w:val="en-GB"/>
+        </w:rPr>
+        <w:t>C = 176 Gbps = 22 GB/s</w:t>
+      </w:r>
+    </w:p>
+    <w:p>
+      <w:pPr>
+        <w:rPr>
+          <w:sz w:val="24"/>
+          <w:szCs w:val="24"/>
+        </w:rPr>
+      </w:pPr>
+      <w:r>
+        <w:rPr>
+          <w:sz w:val="24"/>
+          <w:szCs w:val="24"/>
+        </w:rPr>
+        <w:t>E(S</w:t>
+      </w:r>
+      <w:r>
+        <w:rPr>
+          <w:sz w:val="24"/>
+          <w:szCs w:val="24"/>
+        </w:rPr>
+        <w:t xml:space="preserve">)min = E(Z) min / C = </w:t>
+      </w:r>
+      <w:r>
+        <w:rPr>
+          <w:sz w:val="24"/>
+          <w:szCs w:val="24"/>
+        </w:rPr>
+        <w:t>0.002709302035</w:t>
+      </w:r>
+    </w:p>
+    <w:p>
+      <w:pPr>
+        <w:rPr>
+          <w:sz w:val="24"/>
+          <w:szCs w:val="24"/>
+        </w:rPr>
+      </w:pPr>
+      <w:r>
+        <w:rPr>
+          <w:sz w:val="24"/>
+          <w:szCs w:val="24"/>
+        </w:rPr>
+        <w:t xml:space="preserve">E(S)max = E(Z) max / C = </w:t>
+      </w:r>
+      <w:r>
+        <w:rPr>
+          <w:sz w:val="24"/>
+          <w:szCs w:val="24"/>
+        </w:rPr>
+        <w:t>0.0631606037</w:t>
+      </w:r>
+    </w:p>
+    <w:p>
+      <w:pPr>
+        <w:rPr>
+          <w:sz w:val="24"/>
+          <w:szCs w:val="24"/>
         </w:rPr>
       </w:pPr>
     </w:p>
@@ -3073,7 +3633,6 @@
               <w:sz w:val="24"/>
               <w:szCs w:val="24"/>
             </w:rPr>
-            <w:lastRenderedPageBreak/>
             <w:drawing>
               <wp:inline distT="0" distB="0" distL="0" distR="0" wp14:anchorId="6361EED9" wp14:editId="3F14EFB8">
                 <wp:extent cx="5038725" cy="3248025"/>
@@ -3138,28 +3697,14 @@
     </w:p>
     <w:p>
       <w:pPr>
-        <w:jc w:val="center"/>
-        <w:rPr>
-          <w:sz w:val="24"/>
-          <w:szCs w:val="24"/>
-          <w:u w:val="single"/>
-        </w:rPr>
-      </w:pPr>
-      <w:r>
-        <w:rPr>
-          <w:sz w:val="24"/>
-          <w:szCs w:val="24"/>
-          <w:u w:val="single"/>
-        </w:rPr>
-        <w:t>Modello Co</w:t>
-      </w:r>
-      <w:r>
-        <w:rPr>
-          <w:sz w:val="24"/>
-          <w:szCs w:val="24"/>
-          <w:u w:val="single"/>
-        </w:rPr>
-        <w:t>mputazionale</w:t>
+        <w:pStyle w:val="Titolo2"/>
+      </w:pPr>
+      <w:r>
+        <w:lastRenderedPageBreak/>
+        <w:t xml:space="preserve">Il </w:t>
+      </w:r>
+      <w:r>
+        <w:t>Modello Computazionale</w:t>
       </w:r>
     </w:p>
     <w:p>
@@ -3184,24 +3729,41 @@
           <w:sz w:val="24"/>
           <w:szCs w:val="24"/>
         </w:rPr>
-        <w:t>e statistiche di output. File nsssn.c.</w:t>
-      </w:r>
-    </w:p>
-    <w:p>
-      <w:pPr>
-        <w:jc w:val="center"/>
-        <w:rPr>
-          <w:sz w:val="24"/>
-          <w:szCs w:val="24"/>
-          <w:u w:val="single"/>
-        </w:rPr>
-      </w:pPr>
-      <w:r>
-        <w:rPr>
-          <w:sz w:val="24"/>
-          <w:szCs w:val="24"/>
-          <w:u w:val="single"/>
-        </w:rPr>
+        <w:t xml:space="preserve">e statistiche di output. File </w:t>
+      </w:r>
+      <w:proofErr w:type="spellStart"/>
+      <w:r>
+        <w:rPr>
+          <w:rFonts w:eastAsiaTheme="minorEastAsia"/>
+          <w:sz w:val="24"/>
+          <w:szCs w:val="24"/>
+        </w:rPr>
+        <w:t>nsssn.c</w:t>
+      </w:r>
+      <w:proofErr w:type="spellEnd"/>
+      <w:r>
+        <w:rPr>
+          <w:rFonts w:eastAsiaTheme="minorEastAsia"/>
+          <w:sz w:val="24"/>
+          <w:szCs w:val="24"/>
+        </w:rPr>
+        <w:t>.</w:t>
+      </w:r>
+    </w:p>
+    <w:p>
+      <w:pPr>
+        <w:rPr>
+          <w:rFonts w:eastAsiaTheme="minorEastAsia"/>
+          <w:sz w:val="24"/>
+          <w:szCs w:val="24"/>
+        </w:rPr>
+      </w:pPr>
+    </w:p>
+    <w:p>
+      <w:pPr>
+        <w:pStyle w:val="Titolo2"/>
+      </w:pPr>
+      <w:r>
         <w:t>V&amp;V – Verifica e Validazione</w:t>
       </w:r>
     </w:p>
@@ -3518,8 +4080,16 @@
       <w:rPr>
         <w:lang w:val="en-GB"/>
       </w:rPr>
-      <w:t>rogetto Performance Modelling of Computer Systems and Networks (9 CFU) | Prof. De Nitto Personè</w:t>
+      <w:t xml:space="preserve">rogetto Performance Modelling of Computer Systems and Networks (9 CFU) | Prof. De Nitto </w:t>
     </w:r>
+    <w:proofErr w:type="spellStart"/>
+    <w:r>
+      <w:rPr>
+        <w:lang w:val="en-GB"/>
+      </w:rPr>
+      <w:t>Personè</w:t>
+    </w:r>
+    <w:proofErr w:type="spellEnd"/>
   </w:p>
 </w:hdr>
 </file>
@@ -3843,7 +4413,7 @@
   <w:abstractNum w:abstractNumId="3" w15:restartNumberingAfterBreak="0">
     <w:nsid w:val="418D0F18"/>
     <w:multiLevelType w:val="hybridMultilevel"/>
-    <w:tmpl w:val="2FB49026"/>
+    <w:tmpl w:val="AD1E0E22"/>
     <w:lvl w:ilvl="0" w:tplc="04100001">
       <w:start w:val="1"/>
       <w:numFmt w:val="bullet"/>
@@ -4599,6 +5169,49 @@
     <w:name w:val="Normal"/>
     <w:qFormat/>
   </w:style>
+  <w:style w:type="paragraph" w:styleId="Titolo1">
+    <w:name w:val="heading 1"/>
+    <w:basedOn w:val="Normale"/>
+    <w:next w:val="Normale"/>
+    <w:link w:val="Titolo1Carattere"/>
+    <w:uiPriority w:val="9"/>
+    <w:qFormat/>
+    <w:rsid w:val="00F727B2"/>
+    <w:pPr>
+      <w:keepNext/>
+      <w:keepLines/>
+      <w:spacing w:before="240" w:after="0"/>
+      <w:outlineLvl w:val="0"/>
+    </w:pPr>
+    <w:rPr>
+      <w:rFonts w:asciiTheme="majorHAnsi" w:eastAsiaTheme="majorEastAsia" w:hAnsiTheme="majorHAnsi" w:cstheme="majorBidi"/>
+      <w:color w:val="2F5496" w:themeColor="accent1" w:themeShade="BF"/>
+      <w:sz w:val="32"/>
+      <w:szCs w:val="32"/>
+    </w:rPr>
+  </w:style>
+  <w:style w:type="paragraph" w:styleId="Titolo2">
+    <w:name w:val="heading 2"/>
+    <w:basedOn w:val="Normale"/>
+    <w:next w:val="Normale"/>
+    <w:link w:val="Titolo2Carattere"/>
+    <w:uiPriority w:val="9"/>
+    <w:unhideWhenUsed/>
+    <w:qFormat/>
+    <w:rsid w:val="00F727B2"/>
+    <w:pPr>
+      <w:keepNext/>
+      <w:keepLines/>
+      <w:spacing w:before="120" w:after="120"/>
+      <w:outlineLvl w:val="1"/>
+    </w:pPr>
+    <w:rPr>
+      <w:rFonts w:asciiTheme="majorHAnsi" w:eastAsiaTheme="majorEastAsia" w:hAnsiTheme="majorHAnsi" w:cstheme="majorBidi"/>
+      <w:color w:val="2F5496" w:themeColor="accent1" w:themeShade="BF"/>
+      <w:sz w:val="26"/>
+      <w:szCs w:val="26"/>
+    </w:rPr>
+  </w:style>
   <w:style w:type="character" w:default="1" w:styleId="Carpredefinitoparagrafo">
     <w:name w:val="Default Paragraph Font"/>
     <w:uiPriority w:val="1"/>
@@ -4702,6 +5315,67 @@
     <w:rPr>
       <w:color w:val="605E5C"/>
       <w:shd w:val="clear" w:color="auto" w:fill="E1DFDD"/>
+    </w:rPr>
+  </w:style>
+  <w:style w:type="character" w:customStyle="1" w:styleId="Titolo2Carattere">
+    <w:name w:val="Titolo 2 Carattere"/>
+    <w:basedOn w:val="Carpredefinitoparagrafo"/>
+    <w:link w:val="Titolo2"/>
+    <w:uiPriority w:val="9"/>
+    <w:rsid w:val="00F727B2"/>
+    <w:rPr>
+      <w:rFonts w:asciiTheme="majorHAnsi" w:eastAsiaTheme="majorEastAsia" w:hAnsiTheme="majorHAnsi" w:cstheme="majorBidi"/>
+      <w:color w:val="2F5496" w:themeColor="accent1" w:themeShade="BF"/>
+      <w:sz w:val="26"/>
+      <w:szCs w:val="26"/>
+    </w:rPr>
+  </w:style>
+  <w:style w:type="paragraph" w:styleId="Citazioneintensa">
+    <w:name w:val="Intense Quote"/>
+    <w:basedOn w:val="Normale"/>
+    <w:next w:val="Normale"/>
+    <w:link w:val="CitazioneintensaCarattere"/>
+    <w:uiPriority w:val="30"/>
+    <w:qFormat/>
+    <w:rsid w:val="00F727B2"/>
+    <w:pPr>
+      <w:pBdr>
+        <w:top w:val="single" w:sz="4" w:space="10" w:color="4472C4" w:themeColor="accent1"/>
+        <w:bottom w:val="single" w:sz="4" w:space="10" w:color="4472C4" w:themeColor="accent1"/>
+      </w:pBdr>
+      <w:spacing w:before="360" w:after="360"/>
+      <w:ind w:left="864" w:right="864"/>
+      <w:jc w:val="center"/>
+    </w:pPr>
+    <w:rPr>
+      <w:i/>
+      <w:iCs/>
+      <w:color w:val="4472C4" w:themeColor="accent1"/>
+    </w:rPr>
+  </w:style>
+  <w:style w:type="character" w:customStyle="1" w:styleId="CitazioneintensaCarattere">
+    <w:name w:val="Citazione intensa Carattere"/>
+    <w:basedOn w:val="Carpredefinitoparagrafo"/>
+    <w:link w:val="Citazioneintensa"/>
+    <w:uiPriority w:val="30"/>
+    <w:rsid w:val="00F727B2"/>
+    <w:rPr>
+      <w:i/>
+      <w:iCs/>
+      <w:color w:val="4472C4" w:themeColor="accent1"/>
+    </w:rPr>
+  </w:style>
+  <w:style w:type="character" w:customStyle="1" w:styleId="Titolo1Carattere">
+    <w:name w:val="Titolo 1 Carattere"/>
+    <w:basedOn w:val="Carpredefinitoparagrafo"/>
+    <w:link w:val="Titolo1"/>
+    <w:uiPriority w:val="9"/>
+    <w:rsid w:val="00F727B2"/>
+    <w:rPr>
+      <w:rFonts w:asciiTheme="majorHAnsi" w:eastAsiaTheme="majorEastAsia" w:hAnsiTheme="majorHAnsi" w:cstheme="majorBidi"/>
+      <w:color w:val="2F5496" w:themeColor="accent1" w:themeShade="BF"/>
+      <w:sz w:val="32"/>
+      <w:szCs w:val="32"/>
     </w:rPr>
   </w:style>
 </w:styles>

</xml_diff>

<commit_message>
Relazione, tolte parti evidenziate
</commit_message>
<xml_diff>
--- a/Relazione/Relazione.docx
+++ b/Relazione/Relazione.docx
@@ -108,19 +108,47 @@
         <w:rPr>
           <w:rFonts w:asciiTheme="minorHAnsi" w:hAnsiTheme="minorHAnsi" w:cstheme="minorHAnsi"/>
         </w:rPr>
-        <w:t xml:space="preserve"> al 1° Anno del Corso di Laurea Magistrale in Ingegneria Informatica</w:t>
-      </w:r>
+        <w:t xml:space="preserve"> al </w:t>
+      </w:r>
+      <w:proofErr w:type="gramStart"/>
       <w:r>
         <w:rPr>
           <w:rFonts w:asciiTheme="minorHAnsi" w:hAnsiTheme="minorHAnsi" w:cstheme="minorHAnsi"/>
         </w:rPr>
+        <w:t>1°</w:t>
+      </w:r>
+      <w:proofErr w:type="gramEnd"/>
+      <w:r>
+        <w:rPr>
+          <w:rFonts w:asciiTheme="minorHAnsi" w:hAnsiTheme="minorHAnsi" w:cstheme="minorHAnsi"/>
+        </w:rPr>
+        <w:t xml:space="preserve"> Anno del Corso di Laurea Magistrale in Ingegneria Informatica</w:t>
+      </w:r>
+      <w:r>
+        <w:rPr>
+          <w:rFonts w:asciiTheme="minorHAnsi" w:hAnsiTheme="minorHAnsi" w:cstheme="minorHAnsi"/>
+        </w:rPr>
         <w:t xml:space="preserve">. Il </w:t>
       </w:r>
       <w:r>
         <w:rPr>
           <w:rFonts w:asciiTheme="minorHAnsi" w:hAnsiTheme="minorHAnsi" w:cstheme="minorHAnsi"/>
         </w:rPr>
-        <w:t>progetto è stato sviluppato da un team composto da</w:t>
+        <w:t xml:space="preserve">progetto è stato sviluppato da </w:t>
+      </w:r>
+      <w:proofErr w:type="gramStart"/>
+      <w:r>
+        <w:rPr>
+          <w:rFonts w:asciiTheme="minorHAnsi" w:hAnsiTheme="minorHAnsi" w:cstheme="minorHAnsi"/>
+        </w:rPr>
+        <w:t>un team composto</w:t>
+      </w:r>
+      <w:proofErr w:type="gramEnd"/>
+      <w:r>
+        <w:rPr>
+          <w:rFonts w:asciiTheme="minorHAnsi" w:hAnsiTheme="minorHAnsi" w:cstheme="minorHAnsi"/>
+        </w:rPr>
+        <w:t xml:space="preserve"> da</w:t>
       </w:r>
       <w:r>
         <w:rPr>
@@ -1296,7 +1324,35 @@
         <w:rPr>
           <w:rFonts w:asciiTheme="minorHAnsi" w:hAnsiTheme="minorHAnsi" w:cstheme="minorHAnsi"/>
         </w:rPr>
-        <w:t xml:space="preserve"> dell’Università ed è attualmente sede del CLA. Al suo interno si svolgono regolarmente diversi eventi riguardanti la comunità universitaria, tra cui anche le lezioni di alcuni corsi di laurea. Esso comprende 5 Blocchi di Edifici (nominati rispettivamente Blocco 1, …, Blocco 5) ciascuno dei quali comprende a sua volta 3 o 4 palazzi (nominati con le lettere A,B,C,D – ad esempio, ci si riferisce ad un palazzo con la sigla 4D). Ogni palazzo è costituito da 3 o 4 piani (a cui vi si aggiunge il piano terra). L’accesso ad internet per i residenti nella struttura è garantito attraverso una rete wireless che comprende 4 Access Point (AP) per piano, posizionati agli angoli dei piani di ogni edificio. Ciascun utente quindi si connette all’ AP più vicino utilizzando un dispositivo Wi-Fi e può navigare sul web (non vi sono limiti sul numero di dispositivi che ogni utente può connettere alla rete). Ciascun Access Point è collegato mediante un cavo Ethernet (RJ45) ad uno Switch a 48 porte posto al piano terra di ogni edificio. Lo </w:t>
+        <w:t xml:space="preserve"> dell’Università ed è attualmente sede del CLA. Al suo interno si svolgono regolarmente diversi eventi riguardanti la comunità universitaria, tra cui anche le lezioni di alcuni corsi di laurea. Esso comprende 5 Blocchi di Edifici (nominati rispettivamente Blocco 1, …, Blocco 5) ciascuno dei quali comprende a sua volta 3 o 4 palazzi (nominati con le lettere </w:t>
+      </w:r>
+      <w:proofErr w:type="gramStart"/>
+      <w:r>
+        <w:rPr>
+          <w:rFonts w:asciiTheme="minorHAnsi" w:hAnsiTheme="minorHAnsi" w:cstheme="minorHAnsi"/>
+        </w:rPr>
+        <w:t>A,B</w:t>
+      </w:r>
+      <w:proofErr w:type="gramEnd"/>
+      <w:r>
+        <w:rPr>
+          <w:rFonts w:asciiTheme="minorHAnsi" w:hAnsiTheme="minorHAnsi" w:cstheme="minorHAnsi"/>
+        </w:rPr>
+        <w:t xml:space="preserve">,C,D – ad esempio, ci si riferisce ad un palazzo con la sigla 4D). Ogni palazzo è costituito da 3 o 4 piani (a cui vi si aggiunge il piano terra). L’accesso ad internet per i residenti nella struttura è garantito attraverso una rete wireless che comprende </w:t>
+      </w:r>
+      <w:proofErr w:type="gramStart"/>
+      <w:r>
+        <w:rPr>
+          <w:rFonts w:asciiTheme="minorHAnsi" w:hAnsiTheme="minorHAnsi" w:cstheme="minorHAnsi"/>
+        </w:rPr>
+        <w:t>4</w:t>
+      </w:r>
+      <w:proofErr w:type="gramEnd"/>
+      <w:r>
+        <w:rPr>
+          <w:rFonts w:asciiTheme="minorHAnsi" w:hAnsiTheme="minorHAnsi" w:cstheme="minorHAnsi"/>
+        </w:rPr>
+        <w:t xml:space="preserve"> Access Point (AP) per piano, posizionati agli angoli dei piani di ogni edificio. Ciascun utente quindi si connette all’ AP più vicino utilizzando un dispositivo Wi-Fi e può navigare sul web (non vi sono limiti sul numero di dispositivi che ogni utente può connettere alla rete). Ciascun Access Point è collegato mediante un cavo Ethernet (RJ45) ad uno Switch a 48 porte posto al piano terra di ogni edificio. Lo </w:t>
       </w:r>
       <w:proofErr w:type="spellStart"/>
       <w:r>
@@ -1729,12 +1785,26 @@
         <w:rPr>
           <w:rFonts w:asciiTheme="minorHAnsi" w:hAnsiTheme="minorHAnsi" w:cstheme="minorHAnsi"/>
         </w:rPr>
-        <w:t xml:space="preserve">Chiaramente, ciascun edificio è composto da 5 piani sostanzialmente identici fra loro, pertanto è possibile semplificare il problema e studiare </w:t>
-      </w:r>
+        <w:t xml:space="preserve">Chiaramente, ciascun edificio è composto da </w:t>
+      </w:r>
+      <w:proofErr w:type="gramStart"/>
       <w:r>
         <w:rPr>
           <w:rFonts w:asciiTheme="minorHAnsi" w:hAnsiTheme="minorHAnsi" w:cstheme="minorHAnsi"/>
         </w:rPr>
+        <w:t>5</w:t>
+      </w:r>
+      <w:proofErr w:type="gramEnd"/>
+      <w:r>
+        <w:rPr>
+          <w:rFonts w:asciiTheme="minorHAnsi" w:hAnsiTheme="minorHAnsi" w:cstheme="minorHAnsi"/>
+        </w:rPr>
+        <w:t xml:space="preserve"> piani sostanzialmente identici fra loro, pertanto è possibile semplificare il problema e studiare </w:t>
+      </w:r>
+      <w:r>
+        <w:rPr>
+          <w:rFonts w:asciiTheme="minorHAnsi" w:hAnsiTheme="minorHAnsi" w:cstheme="minorHAnsi"/>
+        </w:rPr>
         <w:t>un solo piano dell’edificio ed estendere, per simmetria, i risultati anche agli altri piani</w:t>
       </w:r>
       <w:r>
@@ -1787,7 +1857,21 @@
         <w:rPr>
           <w:rFonts w:asciiTheme="minorHAnsi" w:hAnsiTheme="minorHAnsi" w:cstheme="minorHAnsi"/>
         </w:rPr>
-        <w:t>possono avere 2 stati</w:t>
+        <w:t xml:space="preserve">possono avere </w:t>
+      </w:r>
+      <w:proofErr w:type="gramStart"/>
+      <w:r>
+        <w:rPr>
+          <w:rFonts w:asciiTheme="minorHAnsi" w:hAnsiTheme="minorHAnsi" w:cstheme="minorHAnsi"/>
+        </w:rPr>
+        <w:t>2</w:t>
+      </w:r>
+      <w:proofErr w:type="gramEnd"/>
+      <w:r>
+        <w:rPr>
+          <w:rFonts w:asciiTheme="minorHAnsi" w:hAnsiTheme="minorHAnsi" w:cstheme="minorHAnsi"/>
+        </w:rPr>
+        <w:t xml:space="preserve"> stati</w:t>
       </w:r>
       <w:r>
         <w:rPr>
@@ -2232,7 +2316,21 @@
         <w:rPr>
           <w:rFonts w:asciiTheme="minorHAnsi" w:hAnsiTheme="minorHAnsi" w:cstheme="minorHAnsi"/>
         </w:rPr>
-        <w:t xml:space="preserve">n base a quanto riportato nel link 3 </w:t>
+        <w:t xml:space="preserve">n base a quanto riportato nel link </w:t>
+      </w:r>
+      <w:proofErr w:type="gramStart"/>
+      <w:r>
+        <w:rPr>
+          <w:rFonts w:asciiTheme="minorHAnsi" w:hAnsiTheme="minorHAnsi" w:cstheme="minorHAnsi"/>
+        </w:rPr>
+        <w:t>3</w:t>
+      </w:r>
+      <w:proofErr w:type="gramEnd"/>
+      <w:r>
+        <w:rPr>
+          <w:rFonts w:asciiTheme="minorHAnsi" w:hAnsiTheme="minorHAnsi" w:cstheme="minorHAnsi"/>
+        </w:rPr>
+        <w:t xml:space="preserve"> </w:t>
       </w:r>
       <w:r>
         <w:rPr>
@@ -2628,7 +2726,21 @@
         <w:rPr>
           <w:rFonts w:ascii="Calibri" w:hAnsi="Calibri" w:cs="Calibri"/>
         </w:rPr>
-        <w:t xml:space="preserve">presenta 3 parametri: un parametro di </w:t>
+        <w:t xml:space="preserve">presenta </w:t>
+      </w:r>
+      <w:proofErr w:type="gramStart"/>
+      <w:r>
+        <w:rPr>
+          <w:rFonts w:ascii="Calibri" w:hAnsi="Calibri" w:cs="Calibri"/>
+        </w:rPr>
+        <w:t>3</w:t>
+      </w:r>
+      <w:proofErr w:type="gramEnd"/>
+      <w:r>
+        <w:rPr>
+          <w:rFonts w:ascii="Calibri" w:hAnsi="Calibri" w:cs="Calibri"/>
+        </w:rPr>
+        <w:t xml:space="preserve"> parametri: un parametro di </w:t>
       </w:r>
       <w:proofErr w:type="spellStart"/>
       <w:r>
@@ -5252,7 +5364,21 @@
         <w:rPr>
           <w:rFonts w:asciiTheme="minorHAnsi" w:eastAsiaTheme="minorEastAsia" w:hAnsiTheme="minorHAnsi" w:cstheme="minorHAnsi"/>
         </w:rPr>
-        <w:t>dal servente i al servente j</w:t>
+        <w:t xml:space="preserve">dal servente </w:t>
+      </w:r>
+      <w:proofErr w:type="gramStart"/>
+      <w:r>
+        <w:rPr>
+          <w:rFonts w:asciiTheme="minorHAnsi" w:eastAsiaTheme="minorEastAsia" w:hAnsiTheme="minorHAnsi" w:cstheme="minorHAnsi"/>
+        </w:rPr>
+        <w:t>i al</w:t>
+      </w:r>
+      <w:proofErr w:type="gramEnd"/>
+      <w:r>
+        <w:rPr>
+          <w:rFonts w:asciiTheme="minorHAnsi" w:eastAsiaTheme="minorEastAsia" w:hAnsiTheme="minorHAnsi" w:cstheme="minorHAnsi"/>
+        </w:rPr>
+        <w:t xml:space="preserve"> servente j</w:t>
       </w:r>
       <w:r>
         <w:rPr>
@@ -5535,9 +5661,9 @@
           <w:sz w:val="24"/>
           <w:szCs w:val="24"/>
         </w:rPr>
-        <w:t>event_list</w:t>
-      </w:r>
-      <w:proofErr w:type="spellEnd"/>
+        <w:t>event_</w:t>
+      </w:r>
+      <w:proofErr w:type="gramStart"/>
       <w:r>
         <w:rPr>
           <w:rFonts w:eastAsiaTheme="minorEastAsia" w:cstheme="minorHAnsi"/>
@@ -5546,7 +5672,29 @@
           <w:sz w:val="24"/>
           <w:szCs w:val="24"/>
         </w:rPr>
-        <w:t>[SERVERS + 1]</w:t>
+        <w:t>list</w:t>
+      </w:r>
+      <w:proofErr w:type="spellEnd"/>
+      <w:r>
+        <w:rPr>
+          <w:rFonts w:eastAsiaTheme="minorEastAsia" w:cstheme="minorHAnsi"/>
+          <w:i/>
+          <w:iCs/>
+          <w:sz w:val="24"/>
+          <w:szCs w:val="24"/>
+        </w:rPr>
+        <w:t>[</w:t>
+      </w:r>
+      <w:proofErr w:type="gramEnd"/>
+      <w:r>
+        <w:rPr>
+          <w:rFonts w:eastAsiaTheme="minorEastAsia" w:cstheme="minorHAnsi"/>
+          <w:i/>
+          <w:iCs/>
+          <w:sz w:val="24"/>
+          <w:szCs w:val="24"/>
+        </w:rPr>
+        <w:t>SERVERS + 1]</w:t>
       </w:r>
       <w:r>
         <w:rPr>
@@ -5793,6 +5941,7 @@
         </w:rPr>
       </w:pPr>
       <w:proofErr w:type="spellStart"/>
+      <w:proofErr w:type="gramStart"/>
       <w:r>
         <w:rPr>
           <w:rFonts w:asciiTheme="minorHAnsi" w:eastAsiaTheme="minorEastAsia" w:hAnsiTheme="minorHAnsi" w:cstheme="minorHAnsi"/>
@@ -5804,7 +5953,14 @@
         <w:rPr>
           <w:rFonts w:asciiTheme="minorHAnsi" w:eastAsiaTheme="minorEastAsia" w:hAnsiTheme="minorHAnsi" w:cstheme="minorHAnsi"/>
         </w:rPr>
-        <w:t>()</w:t>
+        <w:t>(</w:t>
+      </w:r>
+      <w:proofErr w:type="gramEnd"/>
+      <w:r>
+        <w:rPr>
+          <w:rFonts w:asciiTheme="minorHAnsi" w:eastAsiaTheme="minorEastAsia" w:hAnsiTheme="minorHAnsi" w:cstheme="minorHAnsi"/>
+        </w:rPr>
+        <w:t>)</w:t>
       </w:r>
       <w:r>
         <w:rPr>
@@ -5839,6 +5995,7 @@
         </w:rPr>
       </w:pPr>
       <w:proofErr w:type="spellStart"/>
+      <w:proofErr w:type="gramStart"/>
       <w:r>
         <w:rPr>
           <w:rFonts w:asciiTheme="minorHAnsi" w:eastAsiaTheme="minorEastAsia" w:hAnsiTheme="minorHAnsi" w:cstheme="minorHAnsi"/>
@@ -5850,7 +6007,14 @@
         <w:rPr>
           <w:rFonts w:asciiTheme="minorHAnsi" w:eastAsiaTheme="minorEastAsia" w:hAnsiTheme="minorHAnsi" w:cstheme="minorHAnsi"/>
         </w:rPr>
-        <w:t>()</w:t>
+        <w:t>(</w:t>
+      </w:r>
+      <w:proofErr w:type="gramEnd"/>
+      <w:r>
+        <w:rPr>
+          <w:rFonts w:asciiTheme="minorHAnsi" w:eastAsiaTheme="minorEastAsia" w:hAnsiTheme="minorHAnsi" w:cstheme="minorHAnsi"/>
+        </w:rPr>
+        <w:t>)</w:t>
       </w:r>
       <w:r>
         <w:rPr>
@@ -5931,6 +6095,7 @@
         </w:rPr>
       </w:pPr>
       <w:proofErr w:type="spellStart"/>
+      <w:proofErr w:type="gramStart"/>
       <w:r>
         <w:rPr>
           <w:rFonts w:asciiTheme="minorHAnsi" w:eastAsiaTheme="minorEastAsia" w:hAnsiTheme="minorHAnsi" w:cstheme="minorHAnsi"/>
@@ -5942,7 +6107,14 @@
         <w:rPr>
           <w:rFonts w:asciiTheme="minorHAnsi" w:eastAsiaTheme="minorEastAsia" w:hAnsiTheme="minorHAnsi" w:cstheme="minorHAnsi"/>
         </w:rPr>
-        <w:t>()</w:t>
+        <w:t>(</w:t>
+      </w:r>
+      <w:proofErr w:type="gramEnd"/>
+      <w:r>
+        <w:rPr>
+          <w:rFonts w:asciiTheme="minorHAnsi" w:eastAsiaTheme="minorEastAsia" w:hAnsiTheme="minorHAnsi" w:cstheme="minorHAnsi"/>
+        </w:rPr>
+        <w:t>)</w:t>
       </w:r>
       <w:r>
         <w:rPr>
@@ -6009,6 +6181,7 @@
         </w:rPr>
       </w:pPr>
       <w:proofErr w:type="spellStart"/>
+      <w:proofErr w:type="gramStart"/>
       <w:r>
         <w:rPr>
           <w:rFonts w:asciiTheme="minorHAnsi" w:eastAsiaTheme="minorEastAsia" w:hAnsiTheme="minorHAnsi" w:cstheme="minorHAnsi"/>
@@ -6021,7 +6194,14 @@
         <w:rPr>
           <w:rFonts w:asciiTheme="minorHAnsi" w:eastAsiaTheme="minorEastAsia" w:hAnsiTheme="minorHAnsi" w:cstheme="minorHAnsi"/>
         </w:rPr>
-        <w:t>()</w:t>
+        <w:t>(</w:t>
+      </w:r>
+      <w:proofErr w:type="gramEnd"/>
+      <w:r>
+        <w:rPr>
+          <w:rFonts w:asciiTheme="minorHAnsi" w:eastAsiaTheme="minorEastAsia" w:hAnsiTheme="minorHAnsi" w:cstheme="minorHAnsi"/>
+        </w:rPr>
+        <w:t>)</w:t>
       </w:r>
       <w:r>
         <w:rPr>
@@ -6140,14 +6320,28 @@
         <w:rPr>
           <w:rFonts w:asciiTheme="minorHAnsi" w:eastAsiaTheme="minorEastAsia" w:hAnsiTheme="minorHAnsi" w:cstheme="minorHAnsi"/>
         </w:rPr>
-        <w:t>empty_queues</w:t>
+        <w:t>empty_</w:t>
+      </w:r>
+      <w:proofErr w:type="gramStart"/>
+      <w:r>
+        <w:rPr>
+          <w:rFonts w:asciiTheme="minorHAnsi" w:eastAsiaTheme="minorEastAsia" w:hAnsiTheme="minorHAnsi" w:cstheme="minorHAnsi"/>
+        </w:rPr>
+        <w:t>queues</w:t>
       </w:r>
       <w:proofErr w:type="spellEnd"/>
       <w:r>
         <w:rPr>
           <w:rFonts w:asciiTheme="minorHAnsi" w:eastAsiaTheme="minorEastAsia" w:hAnsiTheme="minorHAnsi" w:cstheme="minorHAnsi"/>
         </w:rPr>
-        <w:t>()</w:t>
+        <w:t>(</w:t>
+      </w:r>
+      <w:proofErr w:type="gramEnd"/>
+      <w:r>
+        <w:rPr>
+          <w:rFonts w:asciiTheme="minorHAnsi" w:eastAsiaTheme="minorEastAsia" w:hAnsiTheme="minorHAnsi" w:cstheme="minorHAnsi"/>
+        </w:rPr>
+        <w:t>)</w:t>
       </w:r>
       <w:r>
         <w:rPr>
@@ -6192,6 +6386,7 @@
         </w:rPr>
       </w:pPr>
       <w:proofErr w:type="spellStart"/>
+      <w:proofErr w:type="gramStart"/>
       <w:r>
         <w:rPr>
           <w:rFonts w:asciiTheme="minorHAnsi" w:eastAsiaTheme="minorEastAsia" w:hAnsiTheme="minorHAnsi" w:cstheme="minorHAnsi"/>
@@ -6203,7 +6398,14 @@
         <w:rPr>
           <w:rFonts w:asciiTheme="minorHAnsi" w:eastAsiaTheme="minorEastAsia" w:hAnsiTheme="minorHAnsi" w:cstheme="minorHAnsi"/>
         </w:rPr>
-        <w:t>()</w:t>
+        <w:t>(</w:t>
+      </w:r>
+      <w:proofErr w:type="gramEnd"/>
+      <w:r>
+        <w:rPr>
+          <w:rFonts w:asciiTheme="minorHAnsi" w:eastAsiaTheme="minorEastAsia" w:hAnsiTheme="minorHAnsi" w:cstheme="minorHAnsi"/>
+        </w:rPr>
+        <w:t>)</w:t>
       </w:r>
       <w:r>
         <w:rPr>
@@ -6438,6 +6640,7 @@
         <w:t xml:space="preserve"> tramite la funzione </w:t>
       </w:r>
       <w:proofErr w:type="spellStart"/>
+      <w:proofErr w:type="gramStart"/>
       <w:r>
         <w:rPr>
           <w:rFonts w:asciiTheme="minorHAnsi" w:eastAsiaTheme="minorEastAsia" w:hAnsiTheme="minorHAnsi" w:cstheme="minorHAnsi"/>
@@ -6449,7 +6652,14 @@
         <w:rPr>
           <w:rFonts w:asciiTheme="minorHAnsi" w:eastAsiaTheme="minorEastAsia" w:hAnsiTheme="minorHAnsi" w:cstheme="minorHAnsi"/>
         </w:rPr>
-        <w:t>().</w:t>
+        <w:t>(</w:t>
+      </w:r>
+      <w:proofErr w:type="gramEnd"/>
+      <w:r>
+        <w:rPr>
+          <w:rFonts w:asciiTheme="minorHAnsi" w:eastAsiaTheme="minorEastAsia" w:hAnsiTheme="minorHAnsi" w:cstheme="minorHAnsi"/>
+        </w:rPr>
+        <w:t>).</w:t>
       </w:r>
       <w:r>
         <w:rPr>
@@ -6470,6 +6680,7 @@
         <w:t xml:space="preserve">a partenza allora essa viene gestita dalla funzione </w:t>
       </w:r>
       <w:proofErr w:type="spellStart"/>
+      <w:proofErr w:type="gramStart"/>
       <w:r>
         <w:rPr>
           <w:rFonts w:asciiTheme="minorHAnsi" w:eastAsiaTheme="minorEastAsia" w:hAnsiTheme="minorHAnsi" w:cstheme="minorHAnsi"/>
@@ -6481,7 +6692,14 @@
         <w:rPr>
           <w:rFonts w:asciiTheme="minorHAnsi" w:eastAsiaTheme="minorEastAsia" w:hAnsiTheme="minorHAnsi" w:cstheme="minorHAnsi"/>
         </w:rPr>
-        <w:t>(), indicando opportunamente il servente in cui si verifica tale partenza. Se l’evento è un</w:t>
+        <w:t>(</w:t>
+      </w:r>
+      <w:proofErr w:type="gramEnd"/>
+      <w:r>
+        <w:rPr>
+          <w:rFonts w:asciiTheme="minorHAnsi" w:eastAsiaTheme="minorEastAsia" w:hAnsiTheme="minorHAnsi" w:cstheme="minorHAnsi"/>
+        </w:rPr>
+        <w:t>), indicando opportunamente il servente in cui si verifica tale partenza. Se l’evento è un</w:t>
       </w:r>
       <w:r>
         <w:rPr>
@@ -6541,7 +6759,21 @@
         <w:rPr>
           <w:rFonts w:asciiTheme="minorHAnsi" w:eastAsiaTheme="minorEastAsia" w:hAnsiTheme="minorHAnsi" w:cstheme="minorHAnsi"/>
         </w:rPr>
-        <w:t xml:space="preserve">la funzione Random() </w:t>
+        <w:t xml:space="preserve">la funzione </w:t>
+      </w:r>
+      <w:proofErr w:type="gramStart"/>
+      <w:r>
+        <w:rPr>
+          <w:rFonts w:asciiTheme="minorHAnsi" w:eastAsiaTheme="minorEastAsia" w:hAnsiTheme="minorHAnsi" w:cstheme="minorHAnsi"/>
+        </w:rPr>
+        <w:t>Random(</w:t>
+      </w:r>
+      <w:proofErr w:type="gramEnd"/>
+      <w:r>
+        <w:rPr>
+          <w:rFonts w:asciiTheme="minorHAnsi" w:eastAsiaTheme="minorEastAsia" w:hAnsiTheme="minorHAnsi" w:cstheme="minorHAnsi"/>
+        </w:rPr>
+        <w:t xml:space="preserve">) </w:t>
       </w:r>
       <w:r>
         <w:rPr>
@@ -6663,7 +6895,21 @@
         <w:rPr>
           <w:rFonts w:asciiTheme="minorHAnsi" w:eastAsiaTheme="minorEastAsia" w:hAnsiTheme="minorHAnsi" w:cstheme="minorHAnsi"/>
         </w:rPr>
-        <w:t>- se il numero generato è compreso tra 1/20 e  2/20 allora diremo che l’arrivo si verifica all’AP1;</w:t>
+        <w:t xml:space="preserve">- se il numero generato è compreso tra 1/20 </w:t>
+      </w:r>
+      <w:proofErr w:type="gramStart"/>
+      <w:r>
+        <w:rPr>
+          <w:rFonts w:asciiTheme="minorHAnsi" w:eastAsiaTheme="minorEastAsia" w:hAnsiTheme="minorHAnsi" w:cstheme="minorHAnsi"/>
+        </w:rPr>
+        <w:t>e  2</w:t>
+      </w:r>
+      <w:proofErr w:type="gramEnd"/>
+      <w:r>
+        <w:rPr>
+          <w:rFonts w:asciiTheme="minorHAnsi" w:eastAsiaTheme="minorEastAsia" w:hAnsiTheme="minorHAnsi" w:cstheme="minorHAnsi"/>
+        </w:rPr>
+        <w:t>/20 allora diremo che l’arrivo si verifica all’AP1;</w:t>
       </w:r>
     </w:p>
     <w:p>
@@ -6677,7 +6923,21 @@
         <w:rPr>
           <w:rFonts w:asciiTheme="minorHAnsi" w:eastAsiaTheme="minorEastAsia" w:hAnsiTheme="minorHAnsi" w:cstheme="minorHAnsi"/>
         </w:rPr>
-        <w:t>- se il numero generato è compreso tra 2/20 e  3/20 allora diremo che l’arrivo si verifica all’AP2;</w:t>
+        <w:t xml:space="preserve">- se il numero generato è compreso tra 2/20 </w:t>
+      </w:r>
+      <w:proofErr w:type="gramStart"/>
+      <w:r>
+        <w:rPr>
+          <w:rFonts w:asciiTheme="minorHAnsi" w:eastAsiaTheme="minorEastAsia" w:hAnsiTheme="minorHAnsi" w:cstheme="minorHAnsi"/>
+        </w:rPr>
+        <w:t>e  3</w:t>
+      </w:r>
+      <w:proofErr w:type="gramEnd"/>
+      <w:r>
+        <w:rPr>
+          <w:rFonts w:asciiTheme="minorHAnsi" w:eastAsiaTheme="minorEastAsia" w:hAnsiTheme="minorHAnsi" w:cstheme="minorHAnsi"/>
+        </w:rPr>
+        <w:t>/20 allora diremo che l’arrivo si verifica all’AP2;</w:t>
       </w:r>
     </w:p>
     <w:p>
@@ -6691,7 +6951,21 @@
         <w:rPr>
           <w:rFonts w:asciiTheme="minorHAnsi" w:eastAsiaTheme="minorEastAsia" w:hAnsiTheme="minorHAnsi" w:cstheme="minorHAnsi"/>
         </w:rPr>
-        <w:t>- se il numero generato è compreso tra 3/20 e  4/20 allora diremo che l’arrivo si verifica all’AP3;</w:t>
+        <w:t xml:space="preserve">- se il numero generato è compreso tra 3/20 </w:t>
+      </w:r>
+      <w:proofErr w:type="gramStart"/>
+      <w:r>
+        <w:rPr>
+          <w:rFonts w:asciiTheme="minorHAnsi" w:eastAsiaTheme="minorEastAsia" w:hAnsiTheme="minorHAnsi" w:cstheme="minorHAnsi"/>
+        </w:rPr>
+        <w:t>e  4</w:t>
+      </w:r>
+      <w:proofErr w:type="gramEnd"/>
+      <w:r>
+        <w:rPr>
+          <w:rFonts w:asciiTheme="minorHAnsi" w:eastAsiaTheme="minorEastAsia" w:hAnsiTheme="minorHAnsi" w:cstheme="minorHAnsi"/>
+        </w:rPr>
+        <w:t>/20 allora diremo che l’arrivo si verifica all’AP3;</w:t>
       </w:r>
     </w:p>
     <w:p>
@@ -6705,7 +6979,21 @@
         <w:rPr>
           <w:rFonts w:asciiTheme="minorHAnsi" w:eastAsiaTheme="minorEastAsia" w:hAnsiTheme="minorHAnsi" w:cstheme="minorHAnsi"/>
         </w:rPr>
-        <w:t>- se il numero generato è compreso tra 3/20 e  4/20 allora diremo che l’arrivo si verifica all’AP4;</w:t>
+        <w:t xml:space="preserve">- se il numero generato è compreso tra 3/20 </w:t>
+      </w:r>
+      <w:proofErr w:type="gramStart"/>
+      <w:r>
+        <w:rPr>
+          <w:rFonts w:asciiTheme="minorHAnsi" w:eastAsiaTheme="minorEastAsia" w:hAnsiTheme="minorHAnsi" w:cstheme="minorHAnsi"/>
+        </w:rPr>
+        <w:t>e  4</w:t>
+      </w:r>
+      <w:proofErr w:type="gramEnd"/>
+      <w:r>
+        <w:rPr>
+          <w:rFonts w:asciiTheme="minorHAnsi" w:eastAsiaTheme="minorEastAsia" w:hAnsiTheme="minorHAnsi" w:cstheme="minorHAnsi"/>
+        </w:rPr>
+        <w:t>/20 allora diremo che l’arrivo si verifica all’AP4;</w:t>
       </w:r>
     </w:p>
     <w:p>
@@ -6733,7 +7021,21 @@
         <w:rPr>
           <w:rFonts w:asciiTheme="minorHAnsi" w:eastAsiaTheme="minorEastAsia" w:hAnsiTheme="minorHAnsi" w:cstheme="minorHAnsi"/>
         </w:rPr>
-        <w:t xml:space="preserve">Da notare che  in questo modo la probabilità che </w:t>
+        <w:t xml:space="preserve">Da notare </w:t>
+      </w:r>
+      <w:proofErr w:type="gramStart"/>
+      <w:r>
+        <w:rPr>
+          <w:rFonts w:asciiTheme="minorHAnsi" w:eastAsiaTheme="minorEastAsia" w:hAnsiTheme="minorHAnsi" w:cstheme="minorHAnsi"/>
+        </w:rPr>
+        <w:t>che  in</w:t>
+      </w:r>
+      <w:proofErr w:type="gramEnd"/>
+      <w:r>
+        <w:rPr>
+          <w:rFonts w:asciiTheme="minorHAnsi" w:eastAsiaTheme="minorEastAsia" w:hAnsiTheme="minorHAnsi" w:cstheme="minorHAnsi"/>
+        </w:rPr>
+        <w:t xml:space="preserve"> questo modo la probabilità che </w:t>
       </w:r>
       <w:r>
         <w:rPr>
@@ -6988,6 +7290,7 @@
         <w:t xml:space="preserve"> nelle funzioni </w:t>
       </w:r>
       <w:proofErr w:type="spellStart"/>
+      <w:proofErr w:type="gramStart"/>
       <w:r>
         <w:rPr>
           <w:rFonts w:asciiTheme="minorHAnsi" w:eastAsiaTheme="minorEastAsia" w:hAnsiTheme="minorHAnsi" w:cstheme="minorHAnsi"/>
@@ -6999,7 +7302,14 @@
         <w:rPr>
           <w:rFonts w:asciiTheme="minorHAnsi" w:eastAsiaTheme="minorEastAsia" w:hAnsiTheme="minorHAnsi" w:cstheme="minorHAnsi"/>
         </w:rPr>
-        <w:t xml:space="preserve">() e </w:t>
+        <w:t>(</w:t>
+      </w:r>
+      <w:proofErr w:type="gramEnd"/>
+      <w:r>
+        <w:rPr>
+          <w:rFonts w:asciiTheme="minorHAnsi" w:eastAsiaTheme="minorEastAsia" w:hAnsiTheme="minorHAnsi" w:cstheme="minorHAnsi"/>
+        </w:rPr>
+        <w:t xml:space="preserve">) e </w:t>
       </w:r>
       <w:proofErr w:type="spellStart"/>
       <w:r>
@@ -7287,6 +7597,7 @@
         <w:t xml:space="preserve"> </w:t>
       </w:r>
       <w:proofErr w:type="spellStart"/>
+      <w:proofErr w:type="gramStart"/>
       <w:r>
         <w:rPr>
           <w:rFonts w:asciiTheme="minorHAnsi" w:eastAsiaTheme="minorEastAsia" w:hAnsiTheme="minorHAnsi" w:cstheme="minorHAnsi"/>
@@ -7298,7 +7609,14 @@
         <w:rPr>
           <w:rFonts w:asciiTheme="minorHAnsi" w:eastAsiaTheme="minorEastAsia" w:hAnsiTheme="minorHAnsi" w:cstheme="minorHAnsi"/>
         </w:rPr>
-        <w:t xml:space="preserve">(), </w:t>
+        <w:t>(</w:t>
+      </w:r>
+      <w:proofErr w:type="gramEnd"/>
+      <w:r>
+        <w:rPr>
+          <w:rFonts w:asciiTheme="minorHAnsi" w:eastAsiaTheme="minorEastAsia" w:hAnsiTheme="minorHAnsi" w:cstheme="minorHAnsi"/>
+        </w:rPr>
+        <w:t xml:space="preserve">), </w:t>
       </w:r>
       <w:proofErr w:type="spellStart"/>
       <w:r>
@@ -7417,7 +7735,21 @@
         <w:rPr>
           <w:rFonts w:asciiTheme="minorHAnsi" w:eastAsiaTheme="minorEastAsia" w:hAnsiTheme="minorHAnsi" w:cstheme="minorHAnsi"/>
         </w:rPr>
-        <w:t xml:space="preserve"> (E_TQ(), E_TS())</w:t>
+        <w:t xml:space="preserve"> (E_</w:t>
+      </w:r>
+      <w:proofErr w:type="gramStart"/>
+      <w:r>
+        <w:rPr>
+          <w:rFonts w:asciiTheme="minorHAnsi" w:eastAsiaTheme="minorEastAsia" w:hAnsiTheme="minorHAnsi" w:cstheme="minorHAnsi"/>
+        </w:rPr>
+        <w:t>TQ(</w:t>
+      </w:r>
+      <w:proofErr w:type="gramEnd"/>
+      <w:r>
+        <w:rPr>
+          <w:rFonts w:asciiTheme="minorHAnsi" w:eastAsiaTheme="minorEastAsia" w:hAnsiTheme="minorHAnsi" w:cstheme="minorHAnsi"/>
+        </w:rPr>
+        <w:t>), E_TS())</w:t>
       </w:r>
       <w:r>
         <w:rPr>
@@ -7802,13 +8134,27 @@
         <w:rPr>
           <w:rFonts w:ascii="Calibri" w:hAnsi="Calibri" w:cs="Calibri"/>
         </w:rPr>
-        <w:t xml:space="preserve">, dove </w:t>
-      </w:r>
+        <w:t xml:space="preserve">, </w:t>
+      </w:r>
+      <w:proofErr w:type="gramStart"/>
       <w:r>
         <w:rPr>
           <w:rFonts w:ascii="Calibri" w:hAnsi="Calibri" w:cs="Calibri"/>
         </w:rPr>
-        <w:t xml:space="preserve"> sono state riprese le funzioni ( </w:t>
+        <w:t xml:space="preserve">dove </w:t>
+      </w:r>
+      <w:r>
+        <w:rPr>
+          <w:rFonts w:ascii="Calibri" w:hAnsi="Calibri" w:cs="Calibri"/>
+        </w:rPr>
+        <w:t xml:space="preserve"> sono</w:t>
+      </w:r>
+      <w:proofErr w:type="gramEnd"/>
+      <w:r>
+        <w:rPr>
+          <w:rFonts w:ascii="Calibri" w:hAnsi="Calibri" w:cs="Calibri"/>
+        </w:rPr>
+        <w:t xml:space="preserve"> state riprese le funzioni ( </w:t>
       </w:r>
       <w:proofErr w:type="spellStart"/>
       <w:r>
@@ -7943,6 +8289,7 @@
         <w:t xml:space="preserve">) utilizzate per il simulatore.  È stata aggiunta un ulteriore funzione </w:t>
       </w:r>
       <w:proofErr w:type="spellStart"/>
+      <w:proofErr w:type="gramStart"/>
       <w:r>
         <w:rPr>
           <w:rFonts w:ascii="Calibri" w:hAnsi="Calibri" w:cs="Calibri"/>
@@ -7954,7 +8301,14 @@
         <w:rPr>
           <w:rFonts w:ascii="Calibri" w:hAnsi="Calibri" w:cs="Calibri"/>
         </w:rPr>
-        <w:t xml:space="preserve">() per inizializzare le statistiche per ogni replica. Nel </w:t>
+        <w:t>(</w:t>
+      </w:r>
+      <w:proofErr w:type="gramEnd"/>
+      <w:r>
+        <w:rPr>
+          <w:rFonts w:ascii="Calibri" w:hAnsi="Calibri" w:cs="Calibri"/>
+        </w:rPr>
+        <w:t xml:space="preserve">) per inizializzare le statistiche per ogni replica. Nel </w:t>
       </w:r>
       <w:proofErr w:type="spellStart"/>
       <w:r>
@@ -8008,9 +8362,16 @@
           <w:rFonts w:ascii="Calibri" w:eastAsiaTheme="minorEastAsia" w:hAnsi="Calibri" w:cs="Calibri"/>
           <w:sz w:val="24"/>
           <w:szCs w:val="24"/>
-          <w:highlight w:val="yellow"/>
-        </w:rPr>
-        <w:t>tempo di simulazione</w:t>
+        </w:rPr>
+        <w:t xml:space="preserve">tempo di </w:t>
+      </w:r>
+      <w:r>
+        <w:rPr>
+          <w:rFonts w:ascii="Calibri" w:eastAsiaTheme="minorEastAsia" w:hAnsi="Calibri" w:cs="Calibri"/>
+          <w:sz w:val="24"/>
+          <w:szCs w:val="24"/>
+        </w:rPr>
+        <w:t>esecuzione</w:t>
       </w:r>
       <w:r>
         <w:rPr>
@@ -8087,6 +8448,7 @@
         <w:t xml:space="preserve">, dove verrà memorizzato il risultato della funzione </w:t>
       </w:r>
       <w:proofErr w:type="spellStart"/>
+      <w:proofErr w:type="gramStart"/>
       <w:r>
         <w:rPr>
           <w:rFonts w:ascii="Calibri" w:eastAsiaTheme="minorEastAsia" w:hAnsi="Calibri" w:cs="Calibri"/>
@@ -8102,7 +8464,16 @@
           <w:sz w:val="24"/>
           <w:szCs w:val="24"/>
         </w:rPr>
-        <w:t>() che verrà analizzata a breve.</w:t>
+        <w:t>(</w:t>
+      </w:r>
+      <w:proofErr w:type="gramEnd"/>
+      <w:r>
+        <w:rPr>
+          <w:rFonts w:ascii="Calibri" w:eastAsiaTheme="minorEastAsia" w:hAnsi="Calibri" w:cs="Calibri"/>
+          <w:sz w:val="24"/>
+          <w:szCs w:val="24"/>
+        </w:rPr>
+        <w:t>) che verrà analizzata a breve.</w:t>
       </w:r>
     </w:p>
     <w:p>
@@ -8119,6 +8490,7 @@
         <w:t xml:space="preserve">Successivamente viene utilizzata FILE *file = </w:t>
       </w:r>
       <w:proofErr w:type="spellStart"/>
+      <w:proofErr w:type="gramStart"/>
       <w:r>
         <w:rPr>
           <w:rFonts w:ascii="Calibri" w:eastAsiaTheme="minorEastAsia" w:hAnsi="Calibri" w:cs="Calibri"/>
@@ -8130,7 +8502,14 @@
         <w:rPr>
           <w:rFonts w:ascii="Calibri" w:eastAsiaTheme="minorEastAsia" w:hAnsi="Calibri" w:cs="Calibri"/>
         </w:rPr>
-        <w:t xml:space="preserve">(“file.txt”, “w+”) per creare un nuovo file (in questo caso denominato “file.txt”) in modalità lettura/scrittura e in questo file verranno memorizzare gli E(Ts) degli utenti per ciascuna replica. </w:t>
+        <w:t>(</w:t>
+      </w:r>
+      <w:proofErr w:type="gramEnd"/>
+      <w:r>
+        <w:rPr>
+          <w:rFonts w:ascii="Calibri" w:eastAsiaTheme="minorEastAsia" w:hAnsi="Calibri" w:cs="Calibri"/>
+        </w:rPr>
+        <w:t xml:space="preserve">“file.txt”, “w+”) per creare un nuovo file (in questo caso denominato “file.txt”) in modalità lettura/scrittura e in questo file verranno memorizzare gli E(Ts) degli utenti per ciascuna replica. </w:t>
       </w:r>
     </w:p>
     <w:p>
@@ -8147,6 +8526,7 @@
         <w:t xml:space="preserve">La funzione che permette di ricavare tali E(Ts) degli utenti prende nome di </w:t>
       </w:r>
       <w:proofErr w:type="spellStart"/>
+      <w:proofErr w:type="gramStart"/>
       <w:r>
         <w:rPr>
           <w:rFonts w:ascii="Calibri" w:eastAsiaTheme="minorEastAsia" w:hAnsi="Calibri" w:cs="Calibri"/>
@@ -8158,7 +8538,14 @@
         <w:rPr>
           <w:rFonts w:ascii="Calibri" w:eastAsiaTheme="minorEastAsia" w:hAnsi="Calibri" w:cs="Calibri"/>
         </w:rPr>
-        <w:t xml:space="preserve">() ed è strutturata in egual modo al </w:t>
+        <w:t>(</w:t>
+      </w:r>
+      <w:proofErr w:type="gramEnd"/>
+      <w:r>
+        <w:rPr>
+          <w:rFonts w:ascii="Calibri" w:eastAsiaTheme="minorEastAsia" w:hAnsi="Calibri" w:cs="Calibri"/>
+        </w:rPr>
+        <w:t xml:space="preserve">) ed è strutturata in egual modo al </w:t>
       </w:r>
       <w:proofErr w:type="spellStart"/>
       <w:r>
@@ -8202,9 +8589,8 @@
           <w:rFonts w:ascii="Calibri" w:eastAsiaTheme="minorEastAsia" w:hAnsi="Calibri" w:cs="Calibri"/>
           <w:sz w:val="24"/>
           <w:szCs w:val="24"/>
-          <w:highlight w:val="yellow"/>
-        </w:rPr>
-        <w:t>tempo di simulazione</w:t>
+        </w:rPr>
+        <w:t xml:space="preserve">tempo di </w:t>
       </w:r>
       <w:r>
         <w:rPr>
@@ -8212,7 +8598,23 @@
           <w:sz w:val="24"/>
           <w:szCs w:val="24"/>
         </w:rPr>
-        <w:t xml:space="preserve"> delle repliche (tramite la variabile </w:t>
+        <w:t>esecuzione</w:t>
+      </w:r>
+      <w:r>
+        <w:rPr>
+          <w:rFonts w:ascii="Calibri" w:eastAsiaTheme="minorEastAsia" w:hAnsi="Calibri" w:cs="Calibri"/>
+          <w:sz w:val="24"/>
+          <w:szCs w:val="24"/>
+        </w:rPr>
+        <w:t xml:space="preserve"> </w:t>
+      </w:r>
+      <w:r>
+        <w:rPr>
+          <w:rFonts w:ascii="Calibri" w:eastAsiaTheme="minorEastAsia" w:hAnsi="Calibri" w:cs="Calibri"/>
+          <w:sz w:val="24"/>
+          <w:szCs w:val="24"/>
+        </w:rPr>
+        <w:t xml:space="preserve">delle repliche (tramite la variabile </w:t>
       </w:r>
       <w:proofErr w:type="spellStart"/>
       <w:r>
@@ -8256,6 +8658,7 @@
         <w:t xml:space="preserve">viene utilizzata la funzione </w:t>
       </w:r>
       <w:proofErr w:type="spellStart"/>
+      <w:proofErr w:type="gramStart"/>
       <w:r>
         <w:rPr>
           <w:rFonts w:ascii="Calibri" w:eastAsiaTheme="minorEastAsia" w:hAnsi="Calibri" w:cs="Calibri"/>
@@ -8271,7 +8674,16 @@
           <w:sz w:val="24"/>
           <w:szCs w:val="24"/>
         </w:rPr>
-        <w:t>() per azzerare tutte le statistiche della funzione stessa.</w:t>
+        <w:t>(</w:t>
+      </w:r>
+      <w:proofErr w:type="gramEnd"/>
+      <w:r>
+        <w:rPr>
+          <w:rFonts w:ascii="Calibri" w:eastAsiaTheme="minorEastAsia" w:hAnsi="Calibri" w:cs="Calibri"/>
+          <w:sz w:val="24"/>
+          <w:szCs w:val="24"/>
+        </w:rPr>
+        <w:t>) per azzerare tutte le statistiche della funzione stessa.</w:t>
       </w:r>
     </w:p>
     <w:p>
@@ -8371,7 +8783,25 @@
           <w:sz w:val="24"/>
           <w:szCs w:val="24"/>
         </w:rPr>
-        <w:t>, ovvero l’E(Ts) degli utenti per ogni replica</w:t>
+        <w:t xml:space="preserve">, ovvero </w:t>
+      </w:r>
+      <w:proofErr w:type="gramStart"/>
+      <w:r>
+        <w:rPr>
+          <w:rFonts w:ascii="Calibri" w:eastAsiaTheme="minorEastAsia" w:hAnsi="Calibri" w:cs="Calibri"/>
+          <w:sz w:val="24"/>
+          <w:szCs w:val="24"/>
+        </w:rPr>
+        <w:t>l’E(</w:t>
+      </w:r>
+      <w:proofErr w:type="gramEnd"/>
+      <w:r>
+        <w:rPr>
+          <w:rFonts w:ascii="Calibri" w:eastAsiaTheme="minorEastAsia" w:hAnsi="Calibri" w:cs="Calibri"/>
+          <w:sz w:val="24"/>
+          <w:szCs w:val="24"/>
+        </w:rPr>
+        <w:t>Ts) degli utenti per ogni replica</w:t>
       </w:r>
     </w:p>
     <w:p>
@@ -8403,6 +8833,7 @@
         <w:t xml:space="preserve"> è stata definita fuori dalla funzione </w:t>
       </w:r>
       <w:proofErr w:type="spellStart"/>
+      <w:proofErr w:type="gramStart"/>
       <w:r>
         <w:rPr>
           <w:rFonts w:ascii="Calibri" w:eastAsiaTheme="minorEastAsia" w:hAnsi="Calibri" w:cs="Calibri"/>
@@ -8414,7 +8845,14 @@
         <w:rPr>
           <w:rFonts w:ascii="Calibri" w:eastAsiaTheme="minorEastAsia" w:hAnsi="Calibri" w:cs="Calibri"/>
         </w:rPr>
-        <w:t>() in modo tale che lo stato del generatore non venga modificato ad ogni replica, garantendo così l’indipendenza tra le repliche; in questo modo allo stato iniziale di ogni replica corrisponde lo stato finale della replica precedente.</w:t>
+        <w:t>(</w:t>
+      </w:r>
+      <w:proofErr w:type="gramEnd"/>
+      <w:r>
+        <w:rPr>
+          <w:rFonts w:ascii="Calibri" w:eastAsiaTheme="minorEastAsia" w:hAnsi="Calibri" w:cs="Calibri"/>
+        </w:rPr>
+        <w:t>) in modo tale che lo stato del generatore non venga modificato ad ogni replica, garantendo così l’indipendenza tra le repliche; in questo modo allo stato iniziale di ogni replica corrisponde lo stato finale della replica precedente.</w:t>
       </w:r>
     </w:p>
     <w:p>
@@ -8447,17 +8885,29 @@
       <w:r>
         <w:rPr>
           <w:rFonts w:ascii="Calibri" w:eastAsiaTheme="minorEastAsia" w:hAnsi="Calibri" w:cs="Calibri"/>
-          <w:highlight w:val="yellow"/>
-        </w:rPr>
-        <w:t>è stato simulato il ciclo delle repliche</w:t>
+        </w:rPr>
+        <w:t xml:space="preserve">è stato </w:t>
       </w:r>
       <w:r>
         <w:rPr>
           <w:rFonts w:ascii="Calibri" w:eastAsiaTheme="minorEastAsia" w:hAnsi="Calibri" w:cs="Calibri"/>
         </w:rPr>
+        <w:t xml:space="preserve">generato </w:t>
+      </w:r>
+      <w:r>
+        <w:rPr>
+          <w:rFonts w:ascii="Calibri" w:eastAsiaTheme="minorEastAsia" w:hAnsi="Calibri" w:cs="Calibri"/>
+        </w:rPr>
+        <w:t>il ciclo delle repliche</w:t>
+      </w:r>
+      <w:r>
+        <w:rPr>
+          <w:rFonts w:ascii="Calibri" w:eastAsiaTheme="minorEastAsia" w:hAnsi="Calibri" w:cs="Calibri"/>
+        </w:rPr>
         <w:t xml:space="preserve"> tramite un ciclo for dove il valore ritornato dalla funzione </w:t>
       </w:r>
       <w:proofErr w:type="spellStart"/>
+      <w:proofErr w:type="gramStart"/>
       <w:r>
         <w:rPr>
           <w:rFonts w:ascii="Calibri" w:eastAsiaTheme="minorEastAsia" w:hAnsi="Calibri" w:cs="Calibri"/>
@@ -8469,7 +8919,14 @@
         <w:rPr>
           <w:rFonts w:ascii="Calibri" w:eastAsiaTheme="minorEastAsia" w:hAnsi="Calibri" w:cs="Calibri"/>
         </w:rPr>
-        <w:t xml:space="preserve">() viene assegnato alla variabile </w:t>
+        <w:t>(</w:t>
+      </w:r>
+      <w:proofErr w:type="gramEnd"/>
+      <w:r>
+        <w:rPr>
+          <w:rFonts w:ascii="Calibri" w:eastAsiaTheme="minorEastAsia" w:hAnsi="Calibri" w:cs="Calibri"/>
+        </w:rPr>
+        <w:t xml:space="preserve">) viene assegnato alla variabile </w:t>
       </w:r>
       <w:proofErr w:type="spellStart"/>
       <w:r>
@@ -8516,19 +8973,21 @@
       <w:r>
         <w:rPr>
           <w:rFonts w:ascii="Calibri" w:eastAsiaTheme="minorEastAsia" w:hAnsi="Calibri" w:cs="Calibri"/>
-          <w:highlight w:val="yellow"/>
-        </w:rPr>
-        <w:t xml:space="preserve">riportati nella cartella </w:t>
-      </w:r>
-      <w:proofErr w:type="spellStart"/>
+        </w:rPr>
+        <w:t>riportati nella cartella Analisi</w:t>
+      </w:r>
       <w:r>
         <w:rPr>
           <w:rFonts w:ascii="Calibri" w:eastAsiaTheme="minorEastAsia" w:hAnsi="Calibri" w:cs="Calibri"/>
-          <w:highlight w:val="yellow"/>
-        </w:rPr>
-        <w:t>AnalisiTransiente</w:t>
-      </w:r>
-      <w:proofErr w:type="spellEnd"/>
+        </w:rPr>
+        <w:t xml:space="preserve"> </w:t>
+      </w:r>
+      <w:r>
+        <w:rPr>
+          <w:rFonts w:ascii="Calibri" w:eastAsiaTheme="minorEastAsia" w:hAnsi="Calibri" w:cs="Calibri"/>
+        </w:rPr>
+        <w:t>Transiente</w:t>
+      </w:r>
       <w:r>
         <w:rPr>
           <w:rFonts w:ascii="Calibri" w:eastAsiaTheme="minorEastAsia" w:hAnsi="Calibri" w:cs="Calibri"/>
@@ -8803,7 +9262,7 @@
         <w:rPr>
           <w:rFonts w:ascii="Calibri" w:hAnsi="Calibri" w:cs="Calibri"/>
         </w:rPr>
-        <w:t>) , il tempo di attesa degli utenti varia in modo considerevole rispetto al sistema con bassa variabilità (</w:t>
+        <w:t>), il tempo di attesa degli utenti varia in modo considerevole rispetto al sistema con bassa variabilità (</w:t>
       </w:r>
       <m:oMath>
         <m:r>
@@ -8817,36 +9276,45 @@
         <w:rPr>
           <w:rFonts w:ascii="Calibri" w:hAnsi="Calibri" w:cs="Calibri"/>
         </w:rPr>
-        <w:t xml:space="preserve">) e si può notare come i valori tendono a </w:t>
+        <w:t>)</w:t>
+      </w:r>
+      <w:r>
+        <w:rPr>
+          <w:rFonts w:ascii="Calibri" w:hAnsi="Calibri" w:cs="Calibri"/>
+        </w:rPr>
+        <w:t>.</w:t>
+      </w:r>
+      <w:r>
+        <w:rPr>
+          <w:rFonts w:ascii="Calibri" w:hAnsi="Calibri" w:cs="Calibri"/>
+        </w:rPr>
+        <w:t xml:space="preserve"> Il meccanismo delle </w:t>
       </w:r>
       <w:proofErr w:type="spellStart"/>
       <w:r>
         <w:rPr>
           <w:rFonts w:ascii="Calibri" w:hAnsi="Calibri" w:cs="Calibri"/>
-          <w:highlight w:val="yellow"/>
-        </w:rPr>
-        <w:t>stazionarizzarsi</w:t>
+        </w:rPr>
+        <w:t>replice</w:t>
       </w:r>
       <w:proofErr w:type="spellEnd"/>
       <w:r>
         <w:rPr>
           <w:rFonts w:ascii="Calibri" w:hAnsi="Calibri" w:cs="Calibri"/>
         </w:rPr>
-        <w:t xml:space="preserve"> dopo i 32768jobs. Il meccanismo delle </w:t>
-      </w:r>
-      <w:proofErr w:type="spellStart"/>
+        <w:t>, fissato il numero di Job, può essere un ottimo modo per ottenere statistiche transient</w:t>
+      </w:r>
       <w:r>
         <w:rPr>
           <w:rFonts w:ascii="Calibri" w:hAnsi="Calibri" w:cs="Calibri"/>
         </w:rPr>
-        <w:t>replice</w:t>
-      </w:r>
-      <w:proofErr w:type="spellEnd"/>
+        <w:t>i</w:t>
+      </w:r>
       <w:r>
         <w:rPr>
           <w:rFonts w:ascii="Calibri" w:hAnsi="Calibri" w:cs="Calibri"/>
         </w:rPr>
-        <w:t xml:space="preserve">, fissato il numero di Job, può essere un ottimo modo per ottenere statistiche transiente. Tale meccanismo può essere utilizzato anche per ottenere statistiche sullo stato stazionario; tuttavia, come è possibile notare dai grafici è presente il </w:t>
+        <w:t xml:space="preserve">. Tale meccanismo può essere utilizzato anche per ottenere statistiche sullo stato stazionario; tuttavia, come è possibile notare dai grafici è presente il </w:t>
       </w:r>
       <w:proofErr w:type="spellStart"/>
       <w:r>
@@ -8905,12 +9373,41 @@
         <w:t>. Per tanto utilizzeremo quest’ultimo per compiere l’analisi dello stato stazionario.</w:t>
       </w:r>
     </w:p>
-    <w:p/>
-    <w:p/>
-    <w:p/>
+    <w:p>
+      <w:pPr>
+        <w:rPr>
+          <w:rFonts w:ascii="Calibri" w:hAnsi="Calibri" w:cs="Calibri"/>
+        </w:rPr>
+      </w:pPr>
+    </w:p>
+    <w:p>
+      <w:pPr>
+        <w:rPr>
+          <w:rFonts w:ascii="Calibri" w:hAnsi="Calibri" w:cs="Calibri"/>
+        </w:rPr>
+      </w:pPr>
+    </w:p>
+    <w:p>
+      <w:pPr>
+        <w:rPr>
+          <w:rFonts w:ascii="Calibri" w:hAnsi="Calibri" w:cs="Calibri"/>
+        </w:rPr>
+      </w:pPr>
+    </w:p>
     <w:p>
       <w:pPr>
         <w:pStyle w:val="Titolo2"/>
+        <w:rPr>
+          <w:rFonts w:ascii="Calibri" w:hAnsi="Calibri" w:cs="Calibri"/>
+        </w:rPr>
+      </w:pPr>
+    </w:p>
+    <w:p>
+      <w:pPr>
+        <w:rPr>
+          <w:rFonts w:ascii="Calibri" w:hAnsi="Calibri" w:cs="Calibri"/>
+          <w:lang w:eastAsia="en-US"/>
+        </w:rPr>
       </w:pPr>
     </w:p>
     <w:p>
@@ -8918,6 +9415,7 @@
         <w:pStyle w:val="Titolo2"/>
       </w:pPr>
       <w:r>
+        <w:lastRenderedPageBreak/>
         <w:t>Analisi Stazionaria</w:t>
       </w:r>
     </w:p>
@@ -9195,7 +9693,17 @@
           <w:iCs/>
           <w:u w:val="single"/>
         </w:rPr>
-        <w:t>stazionaria.c</w:t>
+        <w:t>stazionaria.</w:t>
+      </w:r>
+      <w:proofErr w:type="gramStart"/>
+      <w:r>
+        <w:rPr>
+          <w:rFonts w:ascii="Calibri" w:hAnsi="Calibri" w:cs="Calibri"/>
+          <w:i/>
+          <w:iCs/>
+          <w:u w:val="single"/>
+        </w:rPr>
+        <w:t>c</w:t>
       </w:r>
       <w:proofErr w:type="spellEnd"/>
       <w:r>
@@ -9204,6 +9712,7 @@
         </w:rPr>
         <w:t xml:space="preserve"> .</w:t>
       </w:r>
+      <w:proofErr w:type="gramEnd"/>
     </w:p>
     <w:p>
       <w:pPr>
@@ -9694,6 +10203,7 @@
         <w:t xml:space="preserve">alcuni dei </w:t>
       </w:r>
       <w:proofErr w:type="spellStart"/>
+      <w:proofErr w:type="gramStart"/>
       <w:r>
         <w:rPr>
           <w:rFonts w:asciiTheme="minorHAnsi" w:eastAsiaTheme="minorEastAsia" w:hAnsiTheme="minorHAnsi" w:cstheme="minorHAnsi"/>
@@ -9701,6 +10211,7 @@
         <w:t>devices</w:t>
       </w:r>
       <w:proofErr w:type="spellEnd"/>
+      <w:proofErr w:type="gramEnd"/>
       <w:r>
         <w:rPr>
           <w:rFonts w:asciiTheme="minorHAnsi" w:eastAsiaTheme="minorEastAsia" w:hAnsiTheme="minorHAnsi" w:cstheme="minorHAnsi"/>
@@ -9748,9 +10259,24 @@
         <w:rPr>
           <w:rFonts w:asciiTheme="minorHAnsi" w:eastAsiaTheme="minorEastAsia" w:hAnsiTheme="minorHAnsi" w:cstheme="minorHAnsi"/>
         </w:rPr>
-        <w:t xml:space="preserve">, ed il devices si dice che “è un collo di bottiglia” nel sistema. Ovviamente, se tutti i </w:t>
+        <w:t xml:space="preserve">, ed </w:t>
+      </w:r>
+      <w:proofErr w:type="gramStart"/>
+      <w:r>
+        <w:rPr>
+          <w:rFonts w:asciiTheme="minorHAnsi" w:eastAsiaTheme="minorEastAsia" w:hAnsiTheme="minorHAnsi" w:cstheme="minorHAnsi"/>
+        </w:rPr>
+        <w:t>il devices</w:t>
+      </w:r>
+      <w:proofErr w:type="gramEnd"/>
+      <w:r>
+        <w:rPr>
+          <w:rFonts w:asciiTheme="minorHAnsi" w:eastAsiaTheme="minorEastAsia" w:hAnsiTheme="minorHAnsi" w:cstheme="minorHAnsi"/>
+        </w:rPr>
+        <w:t xml:space="preserve"> si dice che “è un collo di bottiglia” nel sistema. Ovviamente, se tutti i </w:t>
       </w:r>
       <w:proofErr w:type="spellStart"/>
+      <w:proofErr w:type="gramStart"/>
       <w:r>
         <w:rPr>
           <w:rFonts w:asciiTheme="minorHAnsi" w:eastAsiaTheme="minorEastAsia" w:hAnsiTheme="minorHAnsi" w:cstheme="minorHAnsi"/>
@@ -9758,6 +10284,7 @@
         <w:t>devices</w:t>
       </w:r>
       <w:proofErr w:type="spellEnd"/>
+      <w:proofErr w:type="gramEnd"/>
       <w:r>
         <w:rPr>
           <w:rFonts w:asciiTheme="minorHAnsi" w:eastAsiaTheme="minorEastAsia" w:hAnsiTheme="minorHAnsi" w:cstheme="minorHAnsi"/>
@@ -10123,6 +10650,7 @@
         <w:t xml:space="preserve">, l’utilizzazione dei </w:t>
       </w:r>
       <w:proofErr w:type="spellStart"/>
+      <w:proofErr w:type="gramStart"/>
       <w:r>
         <w:rPr>
           <w:rFonts w:asciiTheme="minorHAnsi" w:eastAsiaTheme="minorEastAsia" w:hAnsiTheme="minorHAnsi" w:cstheme="minorHAnsi"/>
@@ -10130,6 +10658,7 @@
         <w:t>devices</w:t>
       </w:r>
       <w:proofErr w:type="spellEnd"/>
+      <w:proofErr w:type="gramEnd"/>
       <w:r>
         <w:rPr>
           <w:rFonts w:asciiTheme="minorHAnsi" w:eastAsiaTheme="minorEastAsia" w:hAnsiTheme="minorHAnsi" w:cstheme="minorHAnsi"/>
@@ -33157,7 +33686,17 @@
           <w:iCs/>
           <w:u w:val="single"/>
         </w:rPr>
-        <w:t>stazionaria_loss.c</w:t>
+        <w:t>stazionaria_</w:t>
+      </w:r>
+      <w:proofErr w:type="gramStart"/>
+      <w:r>
+        <w:rPr>
+          <w:rFonts w:asciiTheme="minorHAnsi" w:eastAsiaTheme="minorEastAsia" w:hAnsiTheme="minorHAnsi" w:cstheme="minorHAnsi"/>
+          <w:i/>
+          <w:iCs/>
+          <w:u w:val="single"/>
+        </w:rPr>
+        <w:t>loss.c</w:t>
       </w:r>
       <w:proofErr w:type="spellEnd"/>
       <w:r>
@@ -33166,6 +33705,7 @@
         </w:rPr>
         <w:t xml:space="preserve"> .</w:t>
       </w:r>
+      <w:proofErr w:type="gramEnd"/>
     </w:p>
     <w:p>
       <w:pPr>
@@ -33173,6 +33713,7 @@
           <w:rFonts w:asciiTheme="minorHAnsi" w:eastAsiaTheme="minorEastAsia" w:hAnsiTheme="minorHAnsi" w:cstheme="minorHAnsi"/>
         </w:rPr>
       </w:pPr>
+      <w:proofErr w:type="gramStart"/>
       <w:r>
         <w:rPr>
           <w:rFonts w:asciiTheme="minorHAnsi" w:eastAsiaTheme="minorEastAsia" w:hAnsiTheme="minorHAnsi" w:cstheme="minorHAnsi"/>
@@ -33191,6 +33732,7 @@
         </w:rPr>
         <w:t>’</w:t>
       </w:r>
+      <w:proofErr w:type="gramEnd"/>
       <w:r>
         <w:rPr>
           <w:rFonts w:asciiTheme="minorHAnsi" w:eastAsiaTheme="minorEastAsia" w:hAnsiTheme="minorHAnsi" w:cstheme="minorHAnsi"/>
@@ -33309,7 +33851,14 @@
         <w:rPr>
           <w:rFonts w:asciiTheme="minorHAnsi" w:eastAsiaTheme="minorEastAsia" w:hAnsiTheme="minorHAnsi" w:cstheme="minorHAnsi"/>
         </w:rPr>
-        <w:t xml:space="preserve">Dopo aver verificato che anche per questo algoritmo i valori K e B erano corretti si è proseguito calcolando gli intervalli di confidenza dell’ </w:t>
+        <w:t xml:space="preserve">Dopo aver verificato che anche per questo algoritmo i valori K e B erano corretti si è proseguito calcolando gli intervalli di confidenza </w:t>
+      </w:r>
+      <w:proofErr w:type="gramStart"/>
+      <w:r>
+        <w:rPr>
+          <w:rFonts w:asciiTheme="minorHAnsi" w:eastAsiaTheme="minorEastAsia" w:hAnsiTheme="minorHAnsi" w:cstheme="minorHAnsi"/>
+        </w:rPr>
+        <w:t xml:space="preserve">dell’ </w:t>
       </w:r>
       <w:proofErr w:type="spellStart"/>
       <w:r>
@@ -33319,6 +33868,7 @@
         <w:t>Average</w:t>
       </w:r>
       <w:proofErr w:type="spellEnd"/>
+      <w:proofErr w:type="gramEnd"/>
       <w:r>
         <w:rPr>
           <w:rFonts w:asciiTheme="minorHAnsi" w:eastAsiaTheme="minorEastAsia" w:hAnsiTheme="minorHAnsi" w:cstheme="minorHAnsi"/>

</xml_diff>

<commit_message>
aggiunta parte relativa alle statistiche
</commit_message>
<xml_diff>
--- a/Relazione/Relazione.docx
+++ b/Relazione/Relazione.docx
@@ -349,7 +349,7 @@
                 <v:stroke joinstyle="miter"/>
                 <v:path gradientshapeok="t" o:connecttype="rect"/>
               </v:shapetype>
-              <v:shape id="Casella di testo 2" o:spid="_x0000_s1026" type="#_x0000_t202" style="position:absolute;left:0;text-align:left;margin-left:368.55pt;margin-top:19.5pt;width:56.25pt;height:22.5pt;z-index:251676672;visibility:visible;mso-wrap-style:square;mso-width-percent:0;mso-height-percent:0;mso-wrap-distance-left:9pt;mso-wrap-distance-top:3.6pt;mso-wrap-distance-right:9pt;mso-wrap-distance-bottom:3.6pt;mso-position-horizontal:absolute;mso-position-horizontal-relative:text;mso-position-vertical:absolute;mso-position-vertical-relative:text;mso-width-percent:0;mso-height-percent:0;mso-width-relative:margin;mso-height-relative:margin;v-text-anchor:top" o:gfxdata="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" filled="f" stroked="f">
+              <v:shape id="Casella di testo 2" o:spid="_x0000_s1026" type="#_x0000_t202" style="position:absolute;left:0;text-align:left;margin-left:368.55pt;margin-top:19.5pt;width:56.25pt;height:22.5pt;z-index:251676672;visibility:visible;mso-wrap-style:square;mso-width-percent:0;mso-height-percent:0;mso-wrap-distance-left:9pt;mso-wrap-distance-top:3.6pt;mso-wrap-distance-right:9pt;mso-wrap-distance-bottom:3.6pt;mso-position-horizontal:absolute;mso-position-horizontal-relative:text;mso-position-vertical:absolute;mso-position-vertical-relative:text;mso-width-percent:0;mso-height-percent:0;mso-width-relative:margin;mso-height-relative:margin;v-text-anchor:top" o:gfxdata="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" filled="f" stroked="f">
                 <v:textbox>
                   <w:txbxContent>
                     <w:p>
@@ -474,7 +474,7 @@
           </mc:Choice>
           <mc:Fallback>
             <w:pict>
-              <v:shape w14:anchorId="3875B06B" id="_x0000_s1027" type="#_x0000_t202" style="position:absolute;left:0;text-align:left;margin-left:229.05pt;margin-top:36.55pt;width:60.75pt;height:19.5pt;z-index:251678720;visibility:visible;mso-wrap-style:square;mso-width-percent:0;mso-height-percent:0;mso-wrap-distance-left:9pt;mso-wrap-distance-top:3.6pt;mso-wrap-distance-right:9pt;mso-wrap-distance-bottom:3.6pt;mso-position-horizontal:absolute;mso-position-horizontal-relative:text;mso-position-vertical:absolute;mso-position-vertical-relative:text;mso-width-percent:0;mso-height-percent:0;mso-width-relative:margin;mso-height-relative:margin;v-text-anchor:top" o:gfxdata="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" filled="f" stroked="f">
+              <v:shape w14:anchorId="3875B06B" id="_x0000_s1027" type="#_x0000_t202" style="position:absolute;left:0;text-align:left;margin-left:229.05pt;margin-top:36.55pt;width:60.75pt;height:19.5pt;z-index:251678720;visibility:visible;mso-wrap-style:square;mso-width-percent:0;mso-height-percent:0;mso-wrap-distance-left:9pt;mso-wrap-distance-top:3.6pt;mso-wrap-distance-right:9pt;mso-wrap-distance-bottom:3.6pt;mso-position-horizontal:absolute;mso-position-horizontal-relative:text;mso-position-vertical:absolute;mso-position-vertical-relative:text;mso-width-percent:0;mso-height-percent:0;mso-width-relative:margin;mso-height-relative:margin;v-text-anchor:top" o:gfxdata="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" filled="f" stroked="f">
                 <v:textbox>
                   <w:txbxContent>
                     <w:p>
@@ -591,7 +591,7 @@
           </mc:Choice>
           <mc:Fallback>
             <w:pict>
-              <v:shape w14:anchorId="54383DB5" id="_x0000_s1028" type="#_x0000_t202" style="position:absolute;left:0;text-align:left;margin-left:85.05pt;margin-top:9.55pt;width:101.25pt;height:18pt;z-index:251667456;visibility:visible;mso-wrap-style:square;mso-width-percent:0;mso-height-percent:0;mso-wrap-distance-left:9pt;mso-wrap-distance-top:3.6pt;mso-wrap-distance-right:9pt;mso-wrap-distance-bottom:3.6pt;mso-position-horizontal:absolute;mso-position-horizontal-relative:text;mso-position-vertical:absolute;mso-position-vertical-relative:text;mso-width-percent:0;mso-height-percent:0;mso-width-relative:margin;mso-height-relative:margin;v-text-anchor:top" o:gfxdata="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" filled="f" stroked="f">
+              <v:shape w14:anchorId="54383DB5" id="_x0000_s1028" type="#_x0000_t202" style="position:absolute;left:0;text-align:left;margin-left:85.05pt;margin-top:9.55pt;width:101.25pt;height:18pt;z-index:251667456;visibility:visible;mso-wrap-style:square;mso-width-percent:0;mso-height-percent:0;mso-wrap-distance-left:9pt;mso-wrap-distance-top:3.6pt;mso-wrap-distance-right:9pt;mso-wrap-distance-bottom:3.6pt;mso-position-horizontal:absolute;mso-position-horizontal-relative:text;mso-position-vertical:absolute;mso-position-vertical-relative:text;mso-width-percent:0;mso-height-percent:0;mso-width-relative:margin;mso-height-relative:margin;v-text-anchor:top" o:gfxdata="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" filled="f" stroked="f">
                 <v:textbox>
                   <w:txbxContent>
                     <w:p>
@@ -7432,6 +7432,75 @@
           <w:rFonts w:asciiTheme="minorHAnsi" w:eastAsiaTheme="minorEastAsia" w:hAnsiTheme="minorHAnsi" w:cstheme="minorHAnsi"/>
         </w:rPr>
       </w:pPr>
+      <w:r>
+        <w:rPr>
+          <w:rFonts w:asciiTheme="minorHAnsi" w:eastAsiaTheme="minorEastAsia" w:hAnsiTheme="minorHAnsi" w:cstheme="minorHAnsi"/>
+        </w:rPr>
+        <w:t xml:space="preserve">Come riportato in precedenza, ciascun simulatore stampa due diverse tipologie di statistiche: quelle riguardanti il sistema nel suo complesso (dette globali) e quelle riguardanti ciascun servente (dette locali). Tra le globali abbiamo tempo medio di inter-arrivo, tempo medio di attesa in coda e tempo medio di risposta, e poi ancora numero medio di </w:t>
+      </w:r>
+      <w:proofErr w:type="spellStart"/>
+      <w:r>
+        <w:rPr>
+          <w:rFonts w:asciiTheme="minorHAnsi" w:eastAsiaTheme="minorEastAsia" w:hAnsiTheme="minorHAnsi" w:cstheme="minorHAnsi"/>
+        </w:rPr>
+        <w:t>jobs</w:t>
+      </w:r>
+      <w:proofErr w:type="spellEnd"/>
+      <w:r>
+        <w:rPr>
+          <w:rFonts w:asciiTheme="minorHAnsi" w:eastAsiaTheme="minorEastAsia" w:hAnsiTheme="minorHAnsi" w:cstheme="minorHAnsi"/>
+        </w:rPr>
+        <w:t xml:space="preserve"> in coda e numero medio di </w:t>
+      </w:r>
+      <w:proofErr w:type="spellStart"/>
+      <w:r>
+        <w:rPr>
+          <w:rFonts w:asciiTheme="minorHAnsi" w:eastAsiaTheme="minorEastAsia" w:hAnsiTheme="minorHAnsi" w:cstheme="minorHAnsi"/>
+        </w:rPr>
+        <w:t>jobs</w:t>
+      </w:r>
+      <w:proofErr w:type="spellEnd"/>
+      <w:r>
+        <w:rPr>
+          <w:rFonts w:asciiTheme="minorHAnsi" w:eastAsiaTheme="minorEastAsia" w:hAnsiTheme="minorHAnsi" w:cstheme="minorHAnsi"/>
+        </w:rPr>
+        <w:t xml:space="preserve"> nel sistema. Per quanto riguardo le locali, per ogni servente vengono stampati a schermo in ordine l’utilizzazione, il tempo medio di servizio, lo share (ovvero la percentuale di arrivi in tale servente rispetto agli arrivi totali), tempo medio di attesa in coda e tempo medio di risposta. Tuttavia, la metrica che prenderemo in considerazione per le successive analisi è quella che abbiamo definito “tempo medio di risposta per l’utente”, ovvero una somma tra la media dei tempi di risposta negli AP e il tempo di risposta nello Switch, riportata nel codice nella variabile </w:t>
+      </w:r>
+      <w:proofErr w:type="spellStart"/>
+      <w:r>
+        <w:rPr>
+          <w:rFonts w:asciiTheme="minorHAnsi" w:eastAsiaTheme="minorEastAsia" w:hAnsiTheme="minorHAnsi" w:cstheme="minorHAnsi"/>
+        </w:rPr>
+        <w:t>avg_wait</w:t>
+      </w:r>
+      <w:proofErr w:type="spellEnd"/>
+      <w:r>
+        <w:rPr>
+          <w:rFonts w:asciiTheme="minorHAnsi" w:eastAsiaTheme="minorEastAsia" w:hAnsiTheme="minorHAnsi" w:cstheme="minorHAnsi"/>
+        </w:rPr>
+        <w:t xml:space="preserve">. La scelta è ricaduta su tale </w:t>
+      </w:r>
+      <w:r>
+        <w:rPr>
+          <w:rFonts w:asciiTheme="minorHAnsi" w:eastAsiaTheme="minorEastAsia" w:hAnsiTheme="minorHAnsi" w:cstheme="minorHAnsi"/>
+        </w:rPr>
+        <w:lastRenderedPageBreak/>
+        <w:t xml:space="preserve">metrica poiché rispecchia quello che è il vero comportamento di un utente nel sistema reale: un utente che si trova in un piano dell’edificio invia un pacchetto ad uno degli AP, il quale provvede a trasmetterlo allo </w:t>
+      </w:r>
+      <w:proofErr w:type="spellStart"/>
+      <w:r>
+        <w:rPr>
+          <w:rFonts w:asciiTheme="minorHAnsi" w:eastAsiaTheme="minorEastAsia" w:hAnsiTheme="minorHAnsi" w:cstheme="minorHAnsi"/>
+        </w:rPr>
+        <w:t>switch</w:t>
+      </w:r>
+      <w:proofErr w:type="spellEnd"/>
+      <w:r>
+        <w:rPr>
+          <w:rFonts w:asciiTheme="minorHAnsi" w:eastAsiaTheme="minorEastAsia" w:hAnsiTheme="minorHAnsi" w:cstheme="minorHAnsi"/>
+        </w:rPr>
+        <w:t>.</w:t>
+      </w:r>
     </w:p>
     <w:p>
       <w:pPr>
@@ -7666,7 +7735,6 @@
         <w:rPr>
           <w:rFonts w:asciiTheme="minorHAnsi" w:eastAsiaTheme="minorEastAsia" w:hAnsiTheme="minorHAnsi" w:cstheme="minorHAnsi"/>
         </w:rPr>
-        <w:lastRenderedPageBreak/>
         <w:t>Per quanto riguarda l’attività validazione, invece, si è considera</w:t>
       </w:r>
       <w:r>
@@ -8487,6 +8555,7 @@
         <w:rPr>
           <w:rFonts w:ascii="Calibri" w:eastAsiaTheme="minorEastAsia" w:hAnsi="Calibri" w:cs="Calibri"/>
         </w:rPr>
+        <w:lastRenderedPageBreak/>
         <w:t xml:space="preserve">Successivamente viene utilizzata FILE *file = </w:t>
       </w:r>
       <w:proofErr w:type="spellStart"/>
@@ -8815,7 +8884,6 @@
         <w:rPr>
           <w:rFonts w:ascii="Calibri" w:eastAsiaTheme="minorEastAsia" w:hAnsi="Calibri" w:cs="Calibri"/>
         </w:rPr>
-        <w:lastRenderedPageBreak/>
         <w:t xml:space="preserve">Inoltre la </w:t>
       </w:r>
       <w:proofErr w:type="spellStart"/>
@@ -9133,6 +9201,7 @@
         <w:t xml:space="preserve"> tramite un ciclo for dove il valore ritornato dalla funzione </w:t>
       </w:r>
       <w:proofErr w:type="spellStart"/>
+      <w:proofErr w:type="gramStart"/>
       <w:r>
         <w:rPr>
           <w:rFonts w:ascii="Calibri" w:eastAsiaTheme="minorEastAsia" w:hAnsi="Calibri" w:cs="Calibri"/>
@@ -9144,7 +9213,14 @@
         <w:rPr>
           <w:rFonts w:ascii="Calibri" w:eastAsiaTheme="minorEastAsia" w:hAnsi="Calibri" w:cs="Calibri"/>
         </w:rPr>
-        <w:t xml:space="preserve">() viene assegnato alla variabile </w:t>
+        <w:t>(</w:t>
+      </w:r>
+      <w:proofErr w:type="gramEnd"/>
+      <w:r>
+        <w:rPr>
+          <w:rFonts w:ascii="Calibri" w:eastAsiaTheme="minorEastAsia" w:hAnsi="Calibri" w:cs="Calibri"/>
+        </w:rPr>
+        <w:t xml:space="preserve">) viene assegnato alla variabile </w:t>
       </w:r>
       <w:proofErr w:type="spellStart"/>
       <w:r>

</xml_diff>

<commit_message>
che la forza sia con noi
</commit_message>
<xml_diff>
--- a/Relazione/Relazione.docx
+++ b/Relazione/Relazione.docx
@@ -7493,21 +7493,7 @@
           <w:rFonts w:asciiTheme="minorHAnsi" w:eastAsiaTheme="minorEastAsia" w:hAnsiTheme="minorHAnsi" w:cstheme="minorHAnsi"/>
         </w:rPr>
         <w:lastRenderedPageBreak/>
-        <w:t xml:space="preserve">di risposta per l’utente”, ovvero una somma tra la media dei tempi di risposta negli AP e il tempo di risposta nello Switch, riportata nel codice nella variabile </w:t>
-      </w:r>
-      <w:proofErr w:type="spellStart"/>
-      <w:r>
-        <w:rPr>
-          <w:rFonts w:asciiTheme="minorHAnsi" w:eastAsiaTheme="minorEastAsia" w:hAnsiTheme="minorHAnsi" w:cstheme="minorHAnsi"/>
-        </w:rPr>
-        <w:t>avg_wait</w:t>
-      </w:r>
-      <w:proofErr w:type="spellEnd"/>
-      <w:r>
-        <w:rPr>
-          <w:rFonts w:asciiTheme="minorHAnsi" w:eastAsiaTheme="minorEastAsia" w:hAnsiTheme="minorHAnsi" w:cstheme="minorHAnsi"/>
-        </w:rPr>
-        <w:t xml:space="preserve">. La scelta è ricaduta su tale metrica poiché rispecchia quello che è il vero comportamento di un utente nel sistema reale: un utente che si trova in un piano dell’edificio invia un pacchetto ad uno degli AP, il quale provvede a trasmetterlo allo </w:t>
+        <w:t xml:space="preserve">di risposta per l’utente”, ovvero una somma tra la media dei tempi di risposta negli AP e il tempo di risposta nello Switch, riportata nel codice nella variabile avg_wait. La scelta è ricaduta su tale metrica poiché rispecchia quello che è il vero comportamento di un utente nel sistema reale: un utente che si trova in un piano dell’edificio invia un pacchetto ad uno degli AP, il quale provvede a trasmetterlo allo </w:t>
       </w:r>
       <w:proofErr w:type="spellStart"/>
       <w:r>
@@ -8460,23 +8446,13 @@
           <w:szCs w:val="24"/>
         </w:rPr>
       </w:pPr>
-      <w:proofErr w:type="spellStart"/>
       <w:r>
         <w:rPr>
           <w:rFonts w:ascii="Calibri" w:eastAsiaTheme="minorEastAsia" w:hAnsi="Calibri" w:cs="Calibri"/>
           <w:sz w:val="24"/>
           <w:szCs w:val="24"/>
         </w:rPr>
-        <w:t>t_arresto</w:t>
-      </w:r>
-      <w:proofErr w:type="spellEnd"/>
-      <w:r>
-        <w:rPr>
-          <w:rFonts w:ascii="Calibri" w:eastAsiaTheme="minorEastAsia" w:hAnsi="Calibri" w:cs="Calibri"/>
-          <w:sz w:val="24"/>
-          <w:szCs w:val="24"/>
-        </w:rPr>
-        <w:t xml:space="preserve">, che consente di definire quale sarà il </w:t>
+        <w:t xml:space="preserve">t_arresto, che consente di definire quale sarà il </w:t>
       </w:r>
       <w:r>
         <w:rPr>
@@ -8631,20 +8607,85 @@
         <w:rPr>
           <w:rFonts w:ascii="Calibri" w:eastAsiaTheme="minorEastAsia" w:hAnsi="Calibri" w:cs="Calibri"/>
         </w:rPr>
-        <w:t xml:space="preserve">“file.txt”, “w+”) per creare un nuovo file (in questo caso denominato “file.txt”) in modalità lettura/scrittura e in questo file verranno memorizzare gli </w:t>
+        <w:t>“file.txt”, “w+”) per creare un nuovo file (in questo caso denominato “file.txt”) in modalità lettura/scrittura e in questo file verranno memorizza</w:t>
       </w:r>
       <w:r>
         <w:rPr>
           <w:rFonts w:ascii="Calibri" w:eastAsiaTheme="minorEastAsia" w:hAnsi="Calibri" w:cs="Calibri"/>
-          <w:highlight w:val="lightGray"/>
-        </w:rPr>
-        <w:t>tempo medio di risposta</w:t>
+        </w:rPr>
+        <w:t>ti</w:t>
       </w:r>
       <w:r>
         <w:rPr>
           <w:rFonts w:ascii="Calibri" w:eastAsiaTheme="minorEastAsia" w:hAnsi="Calibri" w:cs="Calibri"/>
         </w:rPr>
-        <w:t xml:space="preserve"> degli utenti per ciascuna replica. </w:t>
+        <w:t xml:space="preserve"> </w:t>
+      </w:r>
+      <w:r>
+        <w:rPr>
+          <w:rFonts w:ascii="Calibri" w:eastAsiaTheme="minorEastAsia" w:hAnsi="Calibri" w:cs="Calibri"/>
+        </w:rPr>
+        <w:t xml:space="preserve">il </w:t>
+      </w:r>
+      <w:r>
+        <w:rPr>
+          <w:rFonts w:asciiTheme="minorHAnsi" w:eastAsiaTheme="minorEastAsia" w:hAnsiTheme="minorHAnsi" w:cstheme="minorHAnsi"/>
+        </w:rPr>
+        <w:t>temp</w:t>
+      </w:r>
+      <w:r>
+        <w:rPr>
+          <w:rFonts w:asciiTheme="minorHAnsi" w:eastAsiaTheme="minorEastAsia" w:hAnsiTheme="minorHAnsi" w:cstheme="minorHAnsi"/>
+        </w:rPr>
+        <w:t>o</w:t>
+      </w:r>
+      <w:r>
+        <w:rPr>
+          <w:rFonts w:asciiTheme="minorHAnsi" w:eastAsiaTheme="minorEastAsia" w:hAnsiTheme="minorHAnsi" w:cstheme="minorHAnsi"/>
+        </w:rPr>
+        <w:t xml:space="preserve"> medi</w:t>
+      </w:r>
+      <w:r>
+        <w:rPr>
+          <w:rFonts w:asciiTheme="minorHAnsi" w:eastAsiaTheme="minorEastAsia" w:hAnsiTheme="minorHAnsi" w:cstheme="minorHAnsi"/>
+        </w:rPr>
+        <w:t xml:space="preserve">o </w:t>
+      </w:r>
+      <w:r>
+        <w:rPr>
+          <w:rFonts w:asciiTheme="minorHAnsi" w:eastAsiaTheme="minorEastAsia" w:hAnsiTheme="minorHAnsi" w:cstheme="minorHAnsi"/>
+        </w:rPr>
+        <w:t xml:space="preserve">di risposta per </w:t>
+      </w:r>
+      <w:r>
+        <w:rPr>
+          <w:rFonts w:asciiTheme="minorHAnsi" w:eastAsiaTheme="minorEastAsia" w:hAnsiTheme="minorHAnsi" w:cstheme="minorHAnsi"/>
+        </w:rPr>
+        <w:t xml:space="preserve">gli </w:t>
+      </w:r>
+      <w:r>
+        <w:rPr>
+          <w:rFonts w:asciiTheme="minorHAnsi" w:eastAsiaTheme="minorEastAsia" w:hAnsiTheme="minorHAnsi" w:cstheme="minorHAnsi"/>
+        </w:rPr>
+        <w:t>utent</w:t>
+      </w:r>
+      <w:r>
+        <w:rPr>
+          <w:rFonts w:asciiTheme="minorHAnsi" w:eastAsiaTheme="minorEastAsia" w:hAnsiTheme="minorHAnsi" w:cstheme="minorHAnsi"/>
+        </w:rPr>
+        <w:t xml:space="preserve">i per </w:t>
+      </w:r>
+      <w:r>
+        <w:rPr>
+          <w:rFonts w:ascii="Calibri" w:eastAsiaTheme="minorEastAsia" w:hAnsi="Calibri" w:cs="Calibri"/>
+        </w:rPr>
+        <w:t>ciascuna replica</w:t>
+      </w:r>
+      <w:r>
+        <w:rPr>
+          <w:rFonts w:ascii="Calibri" w:eastAsiaTheme="minorEastAsia" w:hAnsi="Calibri" w:cs="Calibri"/>
+        </w:rPr>
+        <w:t xml:space="preserve"> (uno per riga).</w:t>
       </w:r>
     </w:p>
     <w:p>
@@ -8663,9 +8704,8 @@
       <w:r>
         <w:rPr>
           <w:rFonts w:ascii="Calibri" w:eastAsiaTheme="minorEastAsia" w:hAnsi="Calibri" w:cs="Calibri"/>
-          <w:highlight w:val="lightGray"/>
-        </w:rPr>
-        <w:t>E(Ts)</w:t>
+        </w:rPr>
+        <w:t>valori</w:t>
       </w:r>
       <w:r>
         <w:rPr>
@@ -8762,25 +8802,7 @@
           <w:sz w:val="24"/>
           <w:szCs w:val="24"/>
         </w:rPr>
-        <w:t xml:space="preserve">delle repliche (tramite la variabile </w:t>
-      </w:r>
-      <w:proofErr w:type="spellStart"/>
-      <w:r>
-        <w:rPr>
-          <w:rFonts w:ascii="Calibri" w:eastAsiaTheme="minorEastAsia" w:hAnsi="Calibri" w:cs="Calibri"/>
-          <w:sz w:val="24"/>
-          <w:szCs w:val="24"/>
-        </w:rPr>
-        <w:t>t_arresto</w:t>
-      </w:r>
-      <w:proofErr w:type="spellEnd"/>
-      <w:r>
-        <w:rPr>
-          <w:rFonts w:ascii="Calibri" w:eastAsiaTheme="minorEastAsia" w:hAnsi="Calibri" w:cs="Calibri"/>
-          <w:sz w:val="24"/>
-          <w:szCs w:val="24"/>
-        </w:rPr>
-        <w:t xml:space="preserve">) </w:t>
+        <w:t xml:space="preserve">delle repliche (tramite la variabile t_arresto) </w:t>
       </w:r>
     </w:p>
     <w:p>
@@ -8913,53 +8935,15 @@
           <w:sz w:val="24"/>
           <w:szCs w:val="24"/>
         </w:rPr>
-        <w:t xml:space="preserve">viene ritornato il valore della variabile </w:t>
-      </w:r>
-      <w:proofErr w:type="spellStart"/>
+        <w:t>viene ritornato il valore della variabile avg_wait</w:t>
+      </w:r>
       <w:r>
         <w:rPr>
           <w:rFonts w:ascii="Calibri" w:eastAsiaTheme="minorEastAsia" w:hAnsi="Calibri" w:cs="Calibri"/>
           <w:sz w:val="24"/>
           <w:szCs w:val="24"/>
         </w:rPr>
-        <w:t>avg_wait</w:t>
-      </w:r>
-      <w:proofErr w:type="spellEnd"/>
-      <w:r>
-        <w:rPr>
-          <w:rFonts w:ascii="Calibri" w:eastAsiaTheme="minorEastAsia" w:hAnsi="Calibri" w:cs="Calibri"/>
-          <w:sz w:val="24"/>
-          <w:szCs w:val="24"/>
-        </w:rPr>
-        <w:t xml:space="preserve">, ovvero </w:t>
-      </w:r>
-      <w:proofErr w:type="gramStart"/>
-      <w:r>
-        <w:rPr>
-          <w:rFonts w:ascii="Calibri" w:eastAsiaTheme="minorEastAsia" w:hAnsi="Calibri" w:cs="Calibri"/>
-          <w:sz w:val="24"/>
-          <w:szCs w:val="24"/>
-          <w:highlight w:val="lightGray"/>
-        </w:rPr>
-        <w:t>l’E(</w:t>
-      </w:r>
-      <w:proofErr w:type="gramEnd"/>
-      <w:r>
-        <w:rPr>
-          <w:rFonts w:ascii="Calibri" w:eastAsiaTheme="minorEastAsia" w:hAnsi="Calibri" w:cs="Calibri"/>
-          <w:sz w:val="24"/>
-          <w:szCs w:val="24"/>
-          <w:highlight w:val="lightGray"/>
-        </w:rPr>
-        <w:t>Ts)</w:t>
-      </w:r>
-      <w:r>
-        <w:rPr>
-          <w:rFonts w:ascii="Calibri" w:eastAsiaTheme="minorEastAsia" w:hAnsi="Calibri" w:cs="Calibri"/>
-          <w:sz w:val="24"/>
-          <w:szCs w:val="24"/>
-        </w:rPr>
-        <w:t xml:space="preserve"> degli utenti per ogni replica</w:t>
+        <w:t>.</w:t>
       </w:r>
     </w:p>
     <w:p>
@@ -9023,7 +9007,19 @@
         <w:rPr>
           <w:rFonts w:ascii="Calibri" w:eastAsiaTheme="minorEastAsia" w:hAnsi="Calibri" w:cs="Calibri"/>
         </w:rPr>
-        <w:t xml:space="preserve">Per far vedere come tale meccanismo </w:t>
+        <w:t>Per far vedere tale meccanismo</w:t>
+      </w:r>
+      <w:r>
+        <w:rPr>
+          <w:rFonts w:ascii="Calibri" w:eastAsiaTheme="minorEastAsia" w:hAnsi="Calibri" w:cs="Calibri"/>
+        </w:rPr>
+        <w:t>,</w:t>
+      </w:r>
+      <w:r>
+        <w:rPr>
+          <w:rFonts w:ascii="Calibri" w:eastAsiaTheme="minorEastAsia" w:hAnsi="Calibri" w:cs="Calibri"/>
+        </w:rPr>
+        <w:t xml:space="preserve"> </w:t>
       </w:r>
       <w:r>
         <w:rPr>
@@ -9075,7 +9071,19 @@
         <w:rPr>
           <w:rFonts w:ascii="Calibri" w:eastAsiaTheme="minorEastAsia" w:hAnsi="Calibri" w:cs="Calibri"/>
         </w:rPr>
-        <w:t xml:space="preserve">): </w:t>
+        <w:t>)</w:t>
+      </w:r>
+      <w:r>
+        <w:rPr>
+          <w:rFonts w:ascii="Calibri" w:eastAsiaTheme="minorEastAsia" w:hAnsi="Calibri" w:cs="Calibri"/>
+        </w:rPr>
+        <w:t xml:space="preserve"> (di cui la seconda è attualmente commentata)</w:t>
+      </w:r>
+      <w:r>
+        <w:rPr>
+          <w:rFonts w:ascii="Calibri" w:eastAsiaTheme="minorEastAsia" w:hAnsi="Calibri" w:cs="Calibri"/>
+        </w:rPr>
+        <w:t xml:space="preserve">: </w:t>
       </w:r>
     </w:p>
     <w:p>
@@ -9098,18 +9106,16 @@
           <w:sz w:val="24"/>
           <w:szCs w:val="24"/>
         </w:rPr>
-        <w:t xml:space="preserve">prende come argomento solo la variabile </w:t>
-      </w:r>
-      <w:proofErr w:type="spellStart"/>
+        <w:t>P</w:t>
+      </w:r>
       <w:r>
         <w:rPr>
           <w:rFonts w:ascii="Calibri" w:eastAsiaTheme="minorEastAsia" w:hAnsi="Calibri" w:cs="Calibri"/>
           <w:sz w:val="24"/>
           <w:szCs w:val="24"/>
         </w:rPr>
-        <w:t>t_arresto</w:t>
-      </w:r>
-      <w:proofErr w:type="spellEnd"/>
+        <w:t>rende come argomento solo la variabile t_arresto</w:t>
+      </w:r>
     </w:p>
     <w:p>
       <w:pPr>
@@ -9131,107 +9137,105 @@
           <w:sz w:val="24"/>
           <w:szCs w:val="24"/>
         </w:rPr>
-        <w:t xml:space="preserve">prende come argomento sia la variabile </w:t>
-      </w:r>
-      <w:proofErr w:type="spellStart"/>
+        <w:t>P</w:t>
+      </w:r>
       <w:r>
         <w:rPr>
           <w:rFonts w:ascii="Calibri" w:eastAsiaTheme="minorEastAsia" w:hAnsi="Calibri" w:cs="Calibri"/>
           <w:sz w:val="24"/>
           <w:szCs w:val="24"/>
         </w:rPr>
-        <w:t>t_arresto</w:t>
-      </w:r>
-      <w:proofErr w:type="spellEnd"/>
+        <w:t xml:space="preserve">rende come argomento sia la variabile t_arresto che la variabile </w:t>
+      </w:r>
+      <w:proofErr w:type="spellStart"/>
       <w:r>
         <w:rPr>
           <w:rFonts w:ascii="Calibri" w:eastAsiaTheme="minorEastAsia" w:hAnsi="Calibri" w:cs="Calibri"/>
           <w:sz w:val="24"/>
           <w:szCs w:val="24"/>
         </w:rPr>
-        <w:t xml:space="preserve"> che la variabile </w:t>
-      </w:r>
-      <w:proofErr w:type="spellStart"/>
+        <w:t>seed</w:t>
+      </w:r>
+      <w:proofErr w:type="spellEnd"/>
       <w:r>
         <w:rPr>
           <w:rFonts w:ascii="Calibri" w:eastAsiaTheme="minorEastAsia" w:hAnsi="Calibri" w:cs="Calibri"/>
           <w:sz w:val="24"/>
           <w:szCs w:val="24"/>
         </w:rPr>
-        <w:t>seed</w:t>
-      </w:r>
-      <w:proofErr w:type="spellEnd"/>
+        <w:t xml:space="preserve"> e tramite la funzione </w:t>
+      </w:r>
+      <w:proofErr w:type="spellStart"/>
       <w:r>
         <w:rPr>
           <w:rFonts w:ascii="Calibri" w:eastAsiaTheme="minorEastAsia" w:hAnsi="Calibri" w:cs="Calibri"/>
           <w:sz w:val="24"/>
           <w:szCs w:val="24"/>
         </w:rPr>
-        <w:t xml:space="preserve"> e tramite la funzione </w:t>
-      </w:r>
-      <w:proofErr w:type="spellStart"/>
+        <w:t>GetSeed</w:t>
+      </w:r>
+      <w:proofErr w:type="spellEnd"/>
       <w:r>
         <w:rPr>
           <w:rFonts w:ascii="Calibri" w:eastAsiaTheme="minorEastAsia" w:hAnsi="Calibri" w:cs="Calibri"/>
           <w:sz w:val="24"/>
           <w:szCs w:val="24"/>
         </w:rPr>
-        <w:t>GetSeed</w:t>
-      </w:r>
-      <w:proofErr w:type="spellEnd"/>
+        <w:t xml:space="preserve"> consente di ottenere lo stato del flusso del generatore di numeri casuali corrente. Tale funzione </w:t>
+      </w:r>
+      <w:proofErr w:type="spellStart"/>
+      <w:proofErr w:type="gramStart"/>
       <w:r>
         <w:rPr>
           <w:rFonts w:ascii="Calibri" w:eastAsiaTheme="minorEastAsia" w:hAnsi="Calibri" w:cs="Calibri"/>
           <w:sz w:val="24"/>
           <w:szCs w:val="24"/>
         </w:rPr>
-        <w:t xml:space="preserve"> consente di ottenere lo stato del flusso del generatore di numeri casuali corrente. Tale funzione </w:t>
-      </w:r>
-      <w:proofErr w:type="spellStart"/>
+        <w:t>GetSeed</w:t>
+      </w:r>
+      <w:proofErr w:type="spellEnd"/>
       <w:r>
         <w:rPr>
           <w:rFonts w:ascii="Calibri" w:eastAsiaTheme="minorEastAsia" w:hAnsi="Calibri" w:cs="Calibri"/>
           <w:sz w:val="24"/>
           <w:szCs w:val="24"/>
         </w:rPr>
-        <w:t>GetSeed</w:t>
-      </w:r>
-      <w:proofErr w:type="spellEnd"/>
+        <w:t>(</w:t>
+      </w:r>
+      <w:proofErr w:type="gramEnd"/>
       <w:r>
         <w:rPr>
           <w:rFonts w:ascii="Calibri" w:eastAsiaTheme="minorEastAsia" w:hAnsi="Calibri" w:cs="Calibri"/>
           <w:sz w:val="24"/>
           <w:szCs w:val="24"/>
         </w:rPr>
-        <w:t xml:space="preserve"> viene implementata sia all’inizio che alla fine della funzione </w:t>
-      </w:r>
-      <w:proofErr w:type="spellStart"/>
-      <w:proofErr w:type="gramStart"/>
+        <w:t>)</w:t>
+      </w:r>
       <w:r>
         <w:rPr>
           <w:rFonts w:ascii="Calibri" w:eastAsiaTheme="minorEastAsia" w:hAnsi="Calibri" w:cs="Calibri"/>
           <w:sz w:val="24"/>
           <w:szCs w:val="24"/>
         </w:rPr>
-        <w:t>transient</w:t>
-      </w:r>
-      <w:proofErr w:type="spellEnd"/>
+        <w:t xml:space="preserve"> viene implementata sia all’inizio che alla fine della funzione </w:t>
+      </w:r>
+      <w:proofErr w:type="spellStart"/>
       <w:r>
         <w:rPr>
           <w:rFonts w:ascii="Calibri" w:eastAsiaTheme="minorEastAsia" w:hAnsi="Calibri" w:cs="Calibri"/>
           <w:sz w:val="24"/>
           <w:szCs w:val="24"/>
         </w:rPr>
-        <w:t>(</w:t>
-      </w:r>
-      <w:proofErr w:type="gramEnd"/>
+        <w:t>transient</w:t>
+      </w:r>
+      <w:proofErr w:type="spellEnd"/>
       <w:r>
         <w:rPr>
           <w:rFonts w:ascii="Calibri" w:eastAsiaTheme="minorEastAsia" w:hAnsi="Calibri" w:cs="Calibri"/>
           <w:sz w:val="24"/>
           <w:szCs w:val="24"/>
         </w:rPr>
-        <w:t>)</w:t>
+        <w:t>()</w:t>
       </w:r>
       <w:r>
         <w:rPr>
@@ -9331,20 +9335,13 @@
         <w:rPr>
           <w:rFonts w:ascii="Calibri" w:eastAsiaTheme="minorEastAsia" w:hAnsi="Calibri" w:cs="Calibri"/>
         </w:rPr>
-        <w:t xml:space="preserve"> e stampata su file (file.txt) che conterrà quindi gli </w:t>
+        <w:t xml:space="preserve"> e stampata su file (file.txt)</w:t>
       </w:r>
       <w:r>
         <w:rPr>
           <w:rFonts w:ascii="Calibri" w:eastAsiaTheme="minorEastAsia" w:hAnsi="Calibri" w:cs="Calibri"/>
-          <w:highlight w:val="lightGray"/>
-        </w:rPr>
-        <w:t>E(Ts)</w:t>
-      </w:r>
-      <w:r>
-        <w:rPr>
-          <w:rFonts w:ascii="Calibri" w:eastAsiaTheme="minorEastAsia" w:hAnsi="Calibri" w:cs="Calibri"/>
-        </w:rPr>
-        <w:t xml:space="preserve"> degli utenti per ciascuna replica. </w:t>
+        </w:rPr>
+        <w:t>.</w:t>
       </w:r>
     </w:p>
     <w:p>
@@ -9378,12 +9375,24 @@
         <w:rPr>
           <w:rFonts w:ascii="Calibri" w:eastAsiaTheme="minorEastAsia" w:hAnsi="Calibri" w:cs="Calibri"/>
         </w:rPr>
-        <w:t>riportati nella cartella Analisi</w:t>
+        <w:t>riportati nella cartella</w:t>
       </w:r>
       <w:r>
         <w:rPr>
           <w:rFonts w:ascii="Calibri" w:eastAsiaTheme="minorEastAsia" w:hAnsi="Calibri" w:cs="Calibri"/>
         </w:rPr>
+        <w:t xml:space="preserve"> Relazione/Output Statistics/</w:t>
+      </w:r>
+      <w:r>
+        <w:rPr>
+          <w:rFonts w:ascii="Calibri" w:eastAsiaTheme="minorEastAsia" w:hAnsi="Calibri" w:cs="Calibri"/>
+        </w:rPr>
+        <w:t>Analisi</w:t>
+      </w:r>
+      <w:r>
+        <w:rPr>
+          <w:rFonts w:ascii="Calibri" w:eastAsiaTheme="minorEastAsia" w:hAnsi="Calibri" w:cs="Calibri"/>
+        </w:rPr>
         <w:t xml:space="preserve"> </w:t>
       </w:r>
       <w:r>
@@ -9398,14 +9407,6 @@
         </w:rPr>
         <w:t>), in modo da poter riportare i risultati sia in forma grafica che in forma numerica.</w:t>
       </w:r>
-    </w:p>
-    <w:p>
-      <w:pPr>
-        <w:jc w:val="both"/>
-        <w:rPr>
-          <w:rFonts w:ascii="Calibri" w:eastAsiaTheme="minorEastAsia" w:hAnsi="Calibri" w:cs="Calibri"/>
-        </w:rPr>
-      </w:pPr>
     </w:p>
     <w:p>
       <w:pPr>
@@ -9646,7 +9647,6 @@
         <w:jc w:val="both"/>
         <w:rPr>
           <w:rFonts w:ascii="Calibri" w:hAnsi="Calibri" w:cs="Calibri"/>
-          <w:lang w:eastAsia="en-US"/>
         </w:rPr>
       </w:pPr>
       <w:r>
@@ -9699,53 +9699,125 @@
         <w:rPr>
           <w:rFonts w:ascii="Calibri" w:hAnsi="Calibri" w:cs="Calibri"/>
         </w:rPr>
-        <w:t xml:space="preserve">Il sistema assume un comportamento stazionario dopo il raggiungimento di 32768 Jobs. </w:t>
+        <w:t>Il sistema assume un comportamento stazionario dopo il raggiungimento di 32768 Jobs</w:t>
       </w:r>
       <w:r>
         <w:rPr>
           <w:rFonts w:ascii="Calibri" w:hAnsi="Calibri" w:cs="Calibri"/>
         </w:rPr>
-        <w:t xml:space="preserve">Il meccanismo delle </w:t>
+        <w:t xml:space="preserve"> per </w:t>
+      </w:r>
+      <m:oMath>
+        <m:r>
+          <w:rPr>
+            <w:rFonts w:ascii="Cambria Math" w:hAnsi="Cambria Math" w:cs="Calibri"/>
+          </w:rPr>
+          <m:t>a=0,5</m:t>
+        </m:r>
+      </m:oMath>
+      <w:r>
+        <w:rPr>
+          <w:rFonts w:ascii="Calibri" w:hAnsi="Calibri" w:cs="Calibri"/>
+        </w:rPr>
+        <w:t xml:space="preserve"> e di 4096 </w:t>
       </w:r>
       <w:proofErr w:type="spellStart"/>
       <w:r>
         <w:rPr>
           <w:rFonts w:ascii="Calibri" w:hAnsi="Calibri" w:cs="Calibri"/>
         </w:rPr>
-        <w:t>replice</w:t>
+        <w:t>jobs</w:t>
       </w:r>
       <w:proofErr w:type="spellEnd"/>
       <w:r>
         <w:rPr>
           <w:rFonts w:ascii="Calibri" w:hAnsi="Calibri" w:cs="Calibri"/>
         </w:rPr>
-        <w:t>, fissato il numero di Job, può essere un ottimo modo per ottenere statistiche transient</w:t>
-      </w:r>
+        <w:t xml:space="preserve"> per </w:t>
+      </w:r>
+      <m:oMath>
+        <m:r>
+          <w:rPr>
+            <w:rFonts w:ascii="Cambria Math" w:hAnsi="Cambria Math" w:cs="Calibri"/>
+          </w:rPr>
+          <m:t>a=</m:t>
+        </m:r>
+        <m:r>
+          <w:rPr>
+            <w:rFonts w:ascii="Cambria Math" w:hAnsi="Cambria Math" w:cs="Calibri"/>
+          </w:rPr>
+          <m:t>1</m:t>
+        </m:r>
+        <m:r>
+          <w:rPr>
+            <w:rFonts w:ascii="Cambria Math" w:hAnsi="Cambria Math" w:cs="Calibri"/>
+          </w:rPr>
+          <m:t>,5</m:t>
+        </m:r>
+      </m:oMath>
       <w:r>
         <w:rPr>
           <w:rFonts w:ascii="Calibri" w:hAnsi="Calibri" w:cs="Calibri"/>
         </w:rPr>
-        <w:t>i</w:t>
+        <w:t>.</w:t>
       </w:r>
       <w:r>
         <w:rPr>
           <w:rFonts w:ascii="Calibri" w:hAnsi="Calibri" w:cs="Calibri"/>
         </w:rPr>
-        <w:t xml:space="preserve">. Tale meccanismo può essere utilizzato anche per ottenere statistiche sullo stato stazionario; tuttavia, come è possibile notare dai grafici è presente il </w:t>
-      </w:r>
-      <w:proofErr w:type="spellStart"/>
+        <w:t xml:space="preserve"> Si può notare come l’intervallo di confidenza diminuisca passando da 100 a 1000 e ciò è dovuto alla </w:t>
+      </w:r>
       <w:r>
         <w:rPr>
           <w:rFonts w:ascii="Calibri" w:hAnsi="Calibri" w:cs="Calibri"/>
-        </w:rPr>
-        <w:t>bias</w:t>
-      </w:r>
-      <w:proofErr w:type="spellEnd"/>
+          <w:i/>
+          <w:iCs/>
+        </w:rPr>
+        <w:t>square root rul</w:t>
+      </w:r>
       <w:r>
         <w:rPr>
           <w:rFonts w:ascii="Calibri" w:hAnsi="Calibri" w:cs="Calibri"/>
-        </w:rPr>
-        <w:t xml:space="preserve"> iniziale.</w:t>
+          <w:i/>
+          <w:iCs/>
+        </w:rPr>
+        <w:t>e</w:t>
+      </w:r>
+      <w:r>
+        <w:rPr>
+          <w:rFonts w:ascii="Calibri" w:hAnsi="Calibri" w:cs="Calibri"/>
+        </w:rPr>
+        <w:t>:</w:t>
+      </w:r>
+      <w:r>
+        <w:rPr>
+          <w:rFonts w:ascii="Calibri" w:hAnsi="Calibri" w:cs="Calibri"/>
+        </w:rPr>
+        <w:t xml:space="preserve"> tale regola afferma che se </w:t>
+      </w:r>
+      <w:r>
+        <w:rPr>
+          <w:rFonts w:ascii="Calibri" w:hAnsi="Calibri" w:cs="Calibri"/>
+        </w:rPr>
+        <w:t xml:space="preserve">si incrementa </w:t>
+      </w:r>
+      <w:r>
+        <w:rPr>
+          <w:rFonts w:ascii="Calibri" w:hAnsi="Calibri" w:cs="Calibri"/>
+        </w:rPr>
+        <w:t xml:space="preserve">di 4 volte il numero di replicazioni, l’ampiezza dell’intervallo di confidenza dovrebbe ridursi </w:t>
+      </w:r>
+      <w:r>
+        <w:rPr>
+          <w:rFonts w:ascii="Calibri" w:hAnsi="Calibri" w:cs="Calibri"/>
+        </w:rPr>
+        <w:t>approssimativamente</w:t>
+      </w:r>
+      <w:r>
+        <w:rPr>
+          <w:rFonts w:ascii="Calibri" w:hAnsi="Calibri" w:cs="Calibri"/>
+        </w:rPr>
+        <w:t xml:space="preserve"> di ½. </w:t>
       </w:r>
     </w:p>
     <w:p>
@@ -9759,71 +9831,163 @@
         <w:rPr>
           <w:rFonts w:ascii="Calibri" w:hAnsi="Calibri" w:cs="Calibri"/>
         </w:rPr>
-        <w:t xml:space="preserve">Tale </w:t>
+        <w:t xml:space="preserve">Si evince dai risultati che sia per 100 che per 1000 repliche, nel caso  </w:t>
+      </w:r>
+      <m:oMath>
+        <m:r>
+          <w:rPr>
+            <w:rFonts w:ascii="Cambria Math" w:hAnsi="Cambria Math" w:cs="Calibri"/>
+          </w:rPr>
+          <m:t>a=0,5</m:t>
+        </m:r>
+      </m:oMath>
+      <w:r>
+        <w:rPr>
+          <w:rFonts w:ascii="Calibri" w:hAnsi="Calibri" w:cs="Calibri"/>
+        </w:rPr>
+        <w:t xml:space="preserve"> , il valore che si ottiene a 131072 </w:t>
       </w:r>
       <w:proofErr w:type="spellStart"/>
       <w:r>
         <w:rPr>
           <w:rFonts w:ascii="Calibri" w:hAnsi="Calibri" w:cs="Calibri"/>
         </w:rPr>
-        <w:t>bias</w:t>
+        <w:t>jobs</w:t>
       </w:r>
       <w:proofErr w:type="spellEnd"/>
       <w:r>
         <w:rPr>
           <w:rFonts w:ascii="Calibri" w:hAnsi="Calibri" w:cs="Calibri"/>
         </w:rPr>
-        <w:t xml:space="preserve"> viene risolto grazie al metodo dei batch </w:t>
+        <w:t xml:space="preserve"> è circa 19,3 microsecondi; </w:t>
+      </w:r>
+      <w:r>
+        <w:rPr>
+          <w:rFonts w:ascii="Calibri" w:hAnsi="Calibri" w:cs="Calibri"/>
+        </w:rPr>
+        <w:t xml:space="preserve">nel caso  </w:t>
+      </w:r>
+      <m:oMath>
+        <m:r>
+          <w:rPr>
+            <w:rFonts w:ascii="Cambria Math" w:hAnsi="Cambria Math" w:cs="Calibri"/>
+          </w:rPr>
+          <m:t>a=</m:t>
+        </m:r>
+        <m:r>
+          <w:rPr>
+            <w:rFonts w:ascii="Cambria Math" w:hAnsi="Cambria Math" w:cs="Calibri"/>
+          </w:rPr>
+          <m:t>1</m:t>
+        </m:r>
+        <m:r>
+          <w:rPr>
+            <w:rFonts w:ascii="Cambria Math" w:hAnsi="Cambria Math" w:cs="Calibri"/>
+          </w:rPr>
+          <m:t>,5</m:t>
+        </m:r>
+      </m:oMath>
+      <w:r>
+        <w:rPr>
+          <w:rFonts w:ascii="Calibri" w:hAnsi="Calibri" w:cs="Calibri"/>
+        </w:rPr>
+        <w:t xml:space="preserve"> </w:t>
+      </w:r>
+      <w:r>
+        <w:rPr>
+          <w:rFonts w:ascii="Calibri" w:hAnsi="Calibri" w:cs="Calibri"/>
+        </w:rPr>
+        <w:t xml:space="preserve">il valore che si ottiene a 131072 </w:t>
       </w:r>
       <w:proofErr w:type="spellStart"/>
       <w:r>
         <w:rPr>
           <w:rFonts w:ascii="Calibri" w:hAnsi="Calibri" w:cs="Calibri"/>
         </w:rPr>
-        <w:t>means</w:t>
+        <w:t>jobs</w:t>
       </w:r>
       <w:proofErr w:type="spellEnd"/>
       <w:r>
         <w:rPr>
           <w:rFonts w:ascii="Calibri" w:hAnsi="Calibri" w:cs="Calibri"/>
         </w:rPr>
-        <w:t>. Per tanto utilizzeremo quest’ultimo per compiere l’analisi dello stato stazionario.</w:t>
+        <w:t xml:space="preserve"> è circa</w:t>
+      </w:r>
+      <w:r>
+        <w:rPr>
+          <w:rFonts w:ascii="Calibri" w:hAnsi="Calibri" w:cs="Calibri"/>
+        </w:rPr>
+        <w:t xml:space="preserve"> 1,65 microsecondi.</w:t>
       </w:r>
     </w:p>
     <w:p>
       <w:pPr>
+        <w:jc w:val="both"/>
         <w:rPr>
           <w:rFonts w:ascii="Calibri" w:hAnsi="Calibri" w:cs="Calibri"/>
         </w:rPr>
       </w:pPr>
+      <w:r>
+        <w:rPr>
+          <w:rFonts w:ascii="Calibri" w:hAnsi="Calibri" w:cs="Calibri"/>
+        </w:rPr>
+        <w:t>Il meccanismo delle replic</w:t>
+      </w:r>
+      <w:r>
+        <w:rPr>
+          <w:rFonts w:ascii="Calibri" w:hAnsi="Calibri" w:cs="Calibri"/>
+        </w:rPr>
+        <w:t>h</w:t>
+      </w:r>
+      <w:r>
+        <w:rPr>
+          <w:rFonts w:ascii="Calibri" w:hAnsi="Calibri" w:cs="Calibri"/>
+        </w:rPr>
+        <w:t>e, fissato il numero di Job, può essere un ottimo modo per ottenere statistiche transient</w:t>
+      </w:r>
+      <w:r>
+        <w:rPr>
+          <w:rFonts w:ascii="Calibri" w:hAnsi="Calibri" w:cs="Calibri"/>
+        </w:rPr>
+        <w:t>i</w:t>
+      </w:r>
+      <w:r>
+        <w:rPr>
+          <w:rFonts w:ascii="Calibri" w:hAnsi="Calibri" w:cs="Calibri"/>
+        </w:rPr>
+        <w:t>. Tale meccanismo può essere utilizzato anche per ottenere statistiche sullo stato stazionario; tuttavia, come è possibile notare dai grafici è presente il bias iniziale</w:t>
+      </w:r>
+      <w:r>
+        <w:rPr>
+          <w:rFonts w:ascii="Calibri" w:hAnsi="Calibri" w:cs="Calibri"/>
+        </w:rPr>
+        <w:t xml:space="preserve"> che può essere </w:t>
+      </w:r>
+      <w:r>
+        <w:rPr>
+          <w:rFonts w:ascii="Calibri" w:hAnsi="Calibri" w:cs="Calibri"/>
+        </w:rPr>
+        <w:t xml:space="preserve">risolto grazie al metodo dei batch </w:t>
+      </w:r>
+      <w:proofErr w:type="spellStart"/>
+      <w:r>
+        <w:rPr>
+          <w:rFonts w:ascii="Calibri" w:hAnsi="Calibri" w:cs="Calibri"/>
+        </w:rPr>
+        <w:t>means</w:t>
+      </w:r>
+      <w:proofErr w:type="spellEnd"/>
+      <w:r>
+        <w:rPr>
+          <w:rFonts w:ascii="Calibri" w:hAnsi="Calibri" w:cs="Calibri"/>
+        </w:rPr>
+        <w:t>. Per tanto utilizzeremo quest’ultimo per compiere l’analisi dello stato stazionario.</w:t>
+      </w:r>
     </w:p>
     <w:p>
       <w:pPr>
         <w:rPr>
           <w:rFonts w:ascii="Calibri" w:hAnsi="Calibri" w:cs="Calibri"/>
-        </w:rPr>
-      </w:pPr>
-    </w:p>
-    <w:p>
-      <w:pPr>
-        <w:rPr>
-          <w:rFonts w:ascii="Calibri" w:hAnsi="Calibri" w:cs="Calibri"/>
-        </w:rPr>
-      </w:pPr>
-    </w:p>
-    <w:p>
-      <w:pPr>
-        <w:pStyle w:val="Titolo2"/>
-        <w:rPr>
-          <w:rFonts w:ascii="Calibri" w:hAnsi="Calibri" w:cs="Calibri"/>
-        </w:rPr>
-      </w:pPr>
-    </w:p>
-    <w:p>
-      <w:pPr>
-        <w:rPr>
-          <w:rFonts w:ascii="Calibri" w:hAnsi="Calibri" w:cs="Calibri"/>
-          <w:lang w:eastAsia="en-US"/>
         </w:rPr>
       </w:pPr>
     </w:p>
@@ -9861,115 +10025,197 @@
         <w:rPr>
           <w:rFonts w:ascii="Calibri" w:hAnsi="Calibri" w:cs="Calibri"/>
         </w:rPr>
-        <w:t>. Sono stati analizzati i risultati ottenuti al variare di Lambda, in particolare sono stati analizzati gli output con Lambda 5, 10 e 15 variando anche Alpha</w:t>
+        <w:t>. Sono stati analizzati i risultati ottenuti al variare di Lambda, in particolare sono stati analizzati gli output con</w:t>
       </w:r>
       <w:r>
         <w:rPr>
           <w:rFonts w:ascii="Calibri" w:hAnsi="Calibri" w:cs="Calibri"/>
         </w:rPr>
-        <w:t xml:space="preserve"> (</w:t>
-      </w:r>
+        <w:t xml:space="preserve"> </w:t>
+      </w:r>
+      <m:oMath>
+        <m:r>
+          <w:rPr>
+            <w:rFonts w:ascii="Cambria Math" w:hAnsi="Cambria Math" w:cs="Calibri"/>
+          </w:rPr>
+          <m:t>λ</m:t>
+        </m:r>
+      </m:oMath>
       <w:r>
         <w:rPr>
           <w:rFonts w:ascii="Calibri" w:hAnsi="Calibri" w:cs="Calibri"/>
         </w:rPr>
-        <w:t>0.5 e 1.5</w:t>
+        <w:t xml:space="preserve"> </w:t>
       </w:r>
       <w:r>
         <w:rPr>
           <w:rFonts w:ascii="Calibri" w:hAnsi="Calibri" w:cs="Calibri"/>
         </w:rPr>
+        <w:t xml:space="preserve">= </w:t>
+      </w:r>
+      <w:r>
+        <w:rPr>
+          <w:rFonts w:ascii="Calibri" w:hAnsi="Calibri" w:cs="Calibri"/>
+        </w:rPr>
+        <w:t xml:space="preserve">5, 10 e 15 variando anche </w:t>
+      </w:r>
+      <m:oMath>
+        <m:r>
+          <w:rPr>
+            <w:rFonts w:ascii="Cambria Math" w:eastAsiaTheme="minorEastAsia" w:hAnsi="Cambria Math" w:cs="Calibri"/>
+          </w:rPr>
+          <m:t>α</m:t>
+        </m:r>
+      </m:oMath>
+      <w:r>
+        <w:rPr>
+          <w:rFonts w:ascii="Calibri" w:hAnsi="Calibri" w:cs="Calibri"/>
+        </w:rPr>
+        <w:t xml:space="preserve"> = </w:t>
+      </w:r>
+      <w:r>
+        <w:rPr>
+          <w:rFonts w:ascii="Calibri" w:hAnsi="Calibri" w:cs="Calibri"/>
+        </w:rPr>
+        <w:t xml:space="preserve">0.5 </w:t>
+      </w:r>
+      <w:r>
+        <w:rPr>
+          <w:rFonts w:ascii="Calibri" w:hAnsi="Calibri" w:cs="Calibri"/>
+        </w:rPr>
+        <w:t>ed</w:t>
+      </w:r>
+      <w:r>
+        <w:rPr>
+          <w:rFonts w:ascii="Calibri" w:hAnsi="Calibri" w:cs="Calibri"/>
+        </w:rPr>
+        <w:t xml:space="preserve"> 1.5</w:t>
+      </w:r>
+      <w:r>
+        <w:rPr>
+          <w:rFonts w:ascii="Calibri" w:hAnsi="Calibri" w:cs="Calibri"/>
+        </w:rPr>
+        <w:t>,</w:t>
+      </w:r>
+      <w:r>
+        <w:rPr>
+          <w:rFonts w:ascii="Calibri" w:hAnsi="Calibri" w:cs="Calibri"/>
+        </w:rPr>
+        <w:t xml:space="preserve"> che identificano rispettivamente un flusso molto variabile e un flusso a bassa variabilità. Per procedere con l’analisi è stato </w:t>
+      </w:r>
+      <w:r>
+        <w:rPr>
+          <w:rFonts w:ascii="Calibri" w:hAnsi="Calibri" w:cs="Calibri"/>
+        </w:rPr>
+        <w:t>eseguito</w:t>
+      </w:r>
+      <w:r>
+        <w:rPr>
+          <w:rFonts w:ascii="Calibri" w:hAnsi="Calibri" w:cs="Calibri"/>
+        </w:rPr>
+        <w:t xml:space="preserve"> un unico </w:t>
+      </w:r>
+      <w:proofErr w:type="spellStart"/>
+      <w:r>
+        <w:rPr>
+          <w:rFonts w:ascii="Calibri" w:hAnsi="Calibri" w:cs="Calibri"/>
+        </w:rPr>
+        <w:t>run</w:t>
+      </w:r>
+      <w:proofErr w:type="spellEnd"/>
+      <w:r>
+        <w:rPr>
+          <w:rFonts w:ascii="Calibri" w:hAnsi="Calibri" w:cs="Calibri"/>
+        </w:rPr>
+        <w:t xml:space="preserve"> con un tempo di esecuzione molto elevato</w:t>
+      </w:r>
+      <w:r>
+        <w:rPr>
+          <w:rFonts w:ascii="Calibri" w:hAnsi="Calibri" w:cs="Calibri"/>
+        </w:rPr>
+        <w:t xml:space="preserve"> (assumibile come esecuzione Infinite </w:t>
+      </w:r>
+      <w:proofErr w:type="spellStart"/>
+      <w:r>
+        <w:rPr>
+          <w:rFonts w:ascii="Calibri" w:hAnsi="Calibri" w:cs="Calibri"/>
+        </w:rPr>
+        <w:t>Horizon</w:t>
+      </w:r>
+      <w:proofErr w:type="spellEnd"/>
+      <w:r>
+        <w:rPr>
+          <w:rFonts w:ascii="Calibri" w:hAnsi="Calibri" w:cs="Calibri"/>
+        </w:rPr>
         <w:t>)</w:t>
       </w:r>
       <w:r>
         <w:rPr>
           <w:rFonts w:ascii="Calibri" w:hAnsi="Calibri" w:cs="Calibri"/>
         </w:rPr>
-        <w:t xml:space="preserve"> che identificano rispettivamente un flusso molto variabile e un flusso a bassa variabilità. Per procedere con l’analisi è stato utilizzata </w:t>
-      </w:r>
+        <w:t xml:space="preserve">, che permette di raccogliere tutte le informazioni necessarie. Il metodo dei Batch </w:t>
+      </w:r>
+      <w:proofErr w:type="spellStart"/>
       <w:r>
         <w:rPr>
           <w:rFonts w:ascii="Calibri" w:hAnsi="Calibri" w:cs="Calibri"/>
         </w:rPr>
-        <w:t>un’esecuzione</w:t>
-      </w:r>
+        <w:t>Means</w:t>
+      </w:r>
+      <w:proofErr w:type="spellEnd"/>
       <w:r>
         <w:rPr>
           <w:rFonts w:ascii="Calibri" w:hAnsi="Calibri" w:cs="Calibri"/>
         </w:rPr>
-        <w:t xml:space="preserve"> basata sull</w:t>
+        <w:t xml:space="preserve"> permette di calcolare un intervallo di confidenza, per le statistiche desiderate, dividendo l’intervallo di tempo </w:t>
       </w:r>
       <w:r>
         <w:rPr>
           <w:rFonts w:ascii="Calibri" w:hAnsi="Calibri" w:cs="Calibri"/>
         </w:rPr>
-        <w:t>’</w:t>
+        <w:t>dell’esecuzione</w:t>
       </w:r>
       <w:r>
         <w:rPr>
           <w:rFonts w:ascii="Calibri" w:hAnsi="Calibri" w:cs="Calibri"/>
         </w:rPr>
-        <w:t xml:space="preserve"> Infinite </w:t>
-      </w:r>
-      <w:proofErr w:type="spellStart"/>
+        <w:t xml:space="preserve"> </w:t>
+      </w:r>
       <w:r>
         <w:rPr>
           <w:rFonts w:ascii="Calibri" w:hAnsi="Calibri" w:cs="Calibri"/>
         </w:rPr>
-        <w:t>Horizon</w:t>
-      </w:r>
-      <w:proofErr w:type="spellEnd"/>
+        <w:t xml:space="preserve">in </w:t>
+      </w:r>
       <w:r>
         <w:rPr>
           <w:rFonts w:ascii="Calibri" w:hAnsi="Calibri" w:cs="Calibri"/>
         </w:rPr>
-        <w:t xml:space="preserve"> nel quale viene eseguito un unico </w:t>
-      </w:r>
-      <w:proofErr w:type="spellStart"/>
+        <w:t>K</w:t>
+      </w:r>
       <w:r>
         <w:rPr>
           <w:rFonts w:ascii="Calibri" w:hAnsi="Calibri" w:cs="Calibri"/>
         </w:rPr>
-        <w:t>run</w:t>
-      </w:r>
-      <w:proofErr w:type="spellEnd"/>
+        <w:t xml:space="preserve"> </w:t>
+      </w:r>
       <w:r>
         <w:rPr>
           <w:rFonts w:ascii="Calibri" w:hAnsi="Calibri" w:cs="Calibri"/>
         </w:rPr>
-        <w:t xml:space="preserve"> con un tempo di esecuzione molto elevato</w:t>
+        <w:t>intervalli più piccoli di dimensione B. L’aspetto più importante è scegliere K e B, per scegliere K e B</w:t>
       </w:r>
       <w:r>
         <w:rPr>
           <w:rFonts w:ascii="Calibri" w:hAnsi="Calibri" w:cs="Calibri"/>
         </w:rPr>
-        <w:t xml:space="preserve">, che permette di raccogliere tutte le informazioni necessarie. Il metodo dei Batch </w:t>
-      </w:r>
-      <w:proofErr w:type="spellStart"/>
+        <w:t xml:space="preserve"> sono state seguite le seguenti linee guida (in base a quanto appreso nel corso)</w:t>
+      </w:r>
       <w:r>
         <w:rPr>
           <w:rFonts w:ascii="Calibri" w:hAnsi="Calibri" w:cs="Calibri"/>
         </w:rPr>
-        <w:t>Means</w:t>
-      </w:r>
-      <w:proofErr w:type="spellEnd"/>
-      <w:r>
-        <w:rPr>
-          <w:rFonts w:ascii="Calibri" w:hAnsi="Calibri" w:cs="Calibri"/>
-        </w:rPr>
-        <w:t xml:space="preserve"> permette di calcolare un intervallo di confidenza, per le statistiche desiderate, dividendo l’intervallo di tempo </w:t>
-      </w:r>
-      <w:r>
-        <w:rPr>
-          <w:rFonts w:ascii="Calibri" w:hAnsi="Calibri" w:cs="Calibri"/>
-        </w:rPr>
-        <w:t>dell’esecuzione</w:t>
-      </w:r>
-      <w:r>
-        <w:rPr>
-          <w:rFonts w:ascii="Calibri" w:hAnsi="Calibri" w:cs="Calibri"/>
-        </w:rPr>
-        <w:t xml:space="preserve"> in intervalli K più piccoli di dimensione B. L’aspetto più importante è scegliere K e B, per scegliere K e B:</w:t>
+        <w:t>:</w:t>
       </w:r>
     </w:p>
     <w:p>
@@ -9982,11 +10228,15 @@
         <w:jc w:val="both"/>
         <w:rPr>
           <w:rFonts w:ascii="Calibri" w:hAnsi="Calibri" w:cs="Calibri"/>
+          <w:sz w:val="24"/>
+          <w:szCs w:val="24"/>
         </w:rPr>
       </w:pPr>
       <w:r>
         <w:rPr>
           <w:rFonts w:ascii="Calibri" w:hAnsi="Calibri" w:cs="Calibri"/>
+          <w:sz w:val="24"/>
+          <w:szCs w:val="24"/>
         </w:rPr>
         <w:t>B &gt; 1</w:t>
       </w:r>
@@ -10001,13 +10251,17 @@
         <w:jc w:val="both"/>
         <w:rPr>
           <w:rFonts w:ascii="Calibri" w:hAnsi="Calibri" w:cs="Calibri"/>
+          <w:sz w:val="24"/>
+          <w:szCs w:val="24"/>
         </w:rPr>
       </w:pPr>
       <w:r>
         <w:rPr>
           <w:rFonts w:ascii="Calibri" w:hAnsi="Calibri" w:cs="Calibri"/>
-        </w:rPr>
-        <w:t>N=B*K con N il numero di Job da processare durante l’esecuzione</w:t>
+          <w:sz w:val="24"/>
+          <w:szCs w:val="24"/>
+        </w:rPr>
+        <w:t>K ≥ 32</w:t>
       </w:r>
     </w:p>
     <w:p>
@@ -10020,12 +10274,39 @@
         <w:jc w:val="both"/>
         <w:rPr>
           <w:rFonts w:ascii="Calibri" w:hAnsi="Calibri" w:cs="Calibri"/>
+          <w:sz w:val="24"/>
+          <w:szCs w:val="24"/>
+        </w:rPr>
+      </w:pPr>
+      <w:r>
+        <w:rPr>
+          <w:rFonts w:ascii="Calibri" w:hAnsi="Calibri" w:cs="Calibri"/>
+          <w:sz w:val="24"/>
+          <w:szCs w:val="24"/>
+        </w:rPr>
+        <w:t>N=B*K con N il numero di Job da processare durante l’esecuzione</w:t>
+      </w:r>
+    </w:p>
+    <w:p>
+      <w:pPr>
+        <w:pStyle w:val="Paragrafoelenco"/>
+        <w:numPr>
+          <w:ilvl w:val="0"/>
+          <w:numId w:val="5"/>
+        </w:numPr>
+        <w:jc w:val="both"/>
+        <w:rPr>
+          <w:rFonts w:ascii="Calibri" w:hAnsi="Calibri" w:cs="Calibri"/>
+          <w:sz w:val="24"/>
+          <w:szCs w:val="24"/>
         </w:rPr>
       </w:pPr>
       <w:proofErr w:type="spellStart"/>
       <w:r>
         <w:rPr>
           <w:rFonts w:ascii="Calibri" w:hAnsi="Calibri" w:cs="Calibri"/>
+          <w:sz w:val="24"/>
+          <w:szCs w:val="24"/>
         </w:rPr>
         <w:t>Banks</w:t>
       </w:r>
@@ -10033,13 +10314,25 @@
       <w:r>
         <w:rPr>
           <w:rFonts w:ascii="Calibri" w:hAnsi="Calibri" w:cs="Calibri"/>
-        </w:rPr>
-        <w:t xml:space="preserve">, Carson, Nelson, and Nicol (2001, page 438) scegliere B in modo tale che l’autocorrelazione tra i Batch </w:t>
+          <w:sz w:val="24"/>
+          <w:szCs w:val="24"/>
+        </w:rPr>
+        <w:t>, Carson, Nelson, and Nicol (2001, page 438)</w:t>
+      </w:r>
+      <w:r>
+        <w:rPr>
+          <w:rFonts w:ascii="Calibri" w:hAnsi="Calibri" w:cs="Calibri"/>
+          <w:sz w:val="24"/>
+          <w:szCs w:val="24"/>
+        </w:rPr>
+        <w:t xml:space="preserve"> scegliere B in modo tale che l’autocorrelazione tra i Batch </w:t>
       </w:r>
       <w:proofErr w:type="spellStart"/>
       <w:r>
         <w:rPr>
           <w:rFonts w:ascii="Calibri" w:hAnsi="Calibri" w:cs="Calibri"/>
+          <w:sz w:val="24"/>
+          <w:szCs w:val="24"/>
         </w:rPr>
         <w:t>Means</w:t>
       </w:r>
@@ -10047,6 +10340,8 @@
       <w:r>
         <w:rPr>
           <w:rFonts w:ascii="Calibri" w:hAnsi="Calibri" w:cs="Calibri"/>
+          <w:sz w:val="24"/>
+          <w:szCs w:val="24"/>
         </w:rPr>
         <w:t xml:space="preserve"> è minore di 0.2</w:t>
       </w:r>
@@ -10100,7 +10395,19 @@
         <w:rPr>
           <w:rFonts w:ascii="Calibri" w:hAnsi="Calibri" w:cs="Calibri"/>
         </w:rPr>
-        <w:t xml:space="preserve"> Il file che premette di effettuare l’analisi stazionaria si chiama </w:t>
+        <w:t xml:space="preserve"> Il file che </w:t>
+      </w:r>
+      <w:r>
+        <w:rPr>
+          <w:rFonts w:ascii="Calibri" w:hAnsi="Calibri" w:cs="Calibri"/>
+        </w:rPr>
+        <w:t>permette</w:t>
+      </w:r>
+      <w:r>
+        <w:rPr>
+          <w:rFonts w:ascii="Calibri" w:hAnsi="Calibri" w:cs="Calibri"/>
+        </w:rPr>
+        <w:t xml:space="preserve"> di effettuare l’analisi stazionaria si chiama </w:t>
       </w:r>
       <w:proofErr w:type="spellStart"/>
       <w:r>
@@ -10252,63 +10559,105 @@
         <w:rPr>
           <w:rFonts w:ascii="Calibri" w:hAnsi="Calibri" w:cs="Calibri"/>
         </w:rPr>
-        <w:t xml:space="preserve"> iniziale è stato utilizzato un valore random in particolare 46464, questo valore non è importante perché eseguendo un </w:t>
+        <w:t xml:space="preserve"> iniziale è stato utilizzato un valore random in particolare 46464</w:t>
+      </w:r>
+      <w:r>
+        <w:rPr>
+          <w:rFonts w:ascii="Calibri" w:hAnsi="Calibri" w:cs="Calibri"/>
+        </w:rPr>
+        <w:t>;</w:t>
+      </w:r>
+      <w:r>
+        <w:rPr>
+          <w:rFonts w:ascii="Calibri" w:hAnsi="Calibri" w:cs="Calibri"/>
+        </w:rPr>
+        <w:t xml:space="preserve"> </w:t>
+      </w:r>
+      <w:r>
+        <w:rPr>
+          <w:rFonts w:ascii="Calibri" w:hAnsi="Calibri" w:cs="Calibri"/>
+        </w:rPr>
+        <w:t>tale</w:t>
+      </w:r>
+      <w:r>
+        <w:rPr>
+          <w:rFonts w:ascii="Calibri" w:hAnsi="Calibri" w:cs="Calibri"/>
+        </w:rPr>
+        <w:t xml:space="preserve"> valore non è importante perché </w:t>
+      </w:r>
+      <w:r>
+        <w:rPr>
+          <w:rFonts w:ascii="Calibri" w:hAnsi="Calibri" w:cs="Calibri"/>
+        </w:rPr>
+        <w:t xml:space="preserve">simulando il sistema per un tempo particolarmente lungo, questo risulta indipendente dal </w:t>
       </w:r>
       <w:proofErr w:type="spellStart"/>
       <w:r>
         <w:rPr>
           <w:rFonts w:ascii="Calibri" w:hAnsi="Calibri" w:cs="Calibri"/>
         </w:rPr>
-        <w:t>run</w:t>
+        <w:t>seed</w:t>
       </w:r>
       <w:proofErr w:type="spellEnd"/>
       <w:r>
         <w:rPr>
           <w:rFonts w:ascii="Calibri" w:hAnsi="Calibri" w:cs="Calibri"/>
         </w:rPr>
-        <w:t xml:space="preserve"> Infinite </w:t>
-      </w:r>
-      <w:proofErr w:type="spellStart"/>
+        <w:t xml:space="preserve"> iniziale.</w:t>
+      </w:r>
       <w:r>
         <w:rPr>
           <w:rFonts w:ascii="Calibri" w:hAnsi="Calibri" w:cs="Calibri"/>
         </w:rPr>
-        <w:t>Horizon</w:t>
-      </w:r>
-      <w:proofErr w:type="spellEnd"/>
+        <w:t xml:space="preserve"> </w:t>
+      </w:r>
       <w:r>
         <w:rPr>
           <w:rFonts w:ascii="Calibri" w:hAnsi="Calibri" w:cs="Calibri"/>
         </w:rPr>
-        <w:t xml:space="preserve"> questo risulta indipendente dal </w:t>
-      </w:r>
-      <w:proofErr w:type="spellStart"/>
+        <w:t>I</w:t>
+      </w:r>
       <w:r>
         <w:rPr>
           <w:rFonts w:ascii="Calibri" w:hAnsi="Calibri" w:cs="Calibri"/>
         </w:rPr>
-        <w:t>seed</w:t>
-      </w:r>
-      <w:proofErr w:type="spellEnd"/>
+        <w:t>noltre</w:t>
+      </w:r>
       <w:r>
         <w:rPr>
           <w:rFonts w:ascii="Calibri" w:hAnsi="Calibri" w:cs="Calibri"/>
         </w:rPr>
-        <w:t xml:space="preserve"> iniziale, inoltre il </w:t>
-      </w:r>
-      <w:proofErr w:type="spellStart"/>
+        <w:t>,</w:t>
+      </w:r>
       <w:r>
         <w:rPr>
           <w:rFonts w:ascii="Calibri" w:hAnsi="Calibri" w:cs="Calibri"/>
         </w:rPr>
-        <w:t>Bias</w:t>
-      </w:r>
-      <w:proofErr w:type="spellEnd"/>
+        <w:t xml:space="preserve"> </w:t>
+      </w:r>
       <w:r>
         <w:rPr>
           <w:rFonts w:ascii="Calibri" w:hAnsi="Calibri" w:cs="Calibri"/>
         </w:rPr>
-        <w:t xml:space="preserve"> iniziale non è rilevante in quanto questo influenza solo il primo Batch. Sono stati eseguiti 10 </w:t>
+        <w:t xml:space="preserve">il </w:t>
+      </w:r>
+      <w:r>
+        <w:rPr>
+          <w:rFonts w:ascii="Calibri" w:hAnsi="Calibri" w:cs="Calibri"/>
+        </w:rPr>
+        <w:t>b</w:t>
+      </w:r>
+      <w:r>
+        <w:rPr>
+          <w:rFonts w:ascii="Calibri" w:hAnsi="Calibri" w:cs="Calibri"/>
+        </w:rPr>
+        <w:t>ias iniziale non è rilevante in quanto questo influenza solo il primo Batch</w:t>
+      </w:r>
+      <w:r>
+        <w:rPr>
+          <w:rFonts w:ascii="Calibri" w:hAnsi="Calibri" w:cs="Calibri"/>
+        </w:rPr>
+        <w:t xml:space="preserve">. Sono stati eseguiti 10 </w:t>
       </w:r>
       <w:proofErr w:type="spellStart"/>
       <w:r>
@@ -10349,7 +10698,7 @@
         </w:rPr>
         <w:lastRenderedPageBreak/>
         <w:drawing>
-          <wp:inline distT="0" distB="0" distL="0" distR="0" wp14:anchorId="2996C564" wp14:editId="181F465A">
+          <wp:inline distT="0" distB="0" distL="0" distR="0" wp14:anchorId="2996C564" wp14:editId="3E0ACBF8">
             <wp:extent cx="4572000" cy="2743200"/>
             <wp:effectExtent l="0" t="0" r="0" b="0"/>
             <wp:docPr id="21" name="Grafico 21">
@@ -10403,19 +10752,95 @@
         </w:drawing>
       </w:r>
     </w:p>
+    <w:p/>
+    <w:p>
+      <w:pPr>
+        <w:jc w:val="both"/>
+        <w:rPr>
+          <w:rFonts w:ascii="Calibri" w:hAnsi="Calibri" w:cs="Calibri"/>
+        </w:rPr>
+      </w:pPr>
+      <w:r>
+        <w:rPr>
+          <w:rFonts w:ascii="Calibri" w:hAnsi="Calibri" w:cs="Calibri"/>
+        </w:rPr>
+        <w:t>Con un flusso di arrivo lambda = 5, in entrambi i casi analizzati appena elencati (</w:t>
+      </w:r>
+      <m:oMath>
+        <m:r>
+          <w:rPr>
+            <w:rFonts w:ascii="Cambria Math" w:eastAsiaTheme="minorEastAsia" w:hAnsi="Cambria Math" w:cs="Calibri"/>
+          </w:rPr>
+          <m:t>α</m:t>
+        </m:r>
+      </m:oMath>
+      <w:r>
+        <w:rPr>
+          <w:rFonts w:ascii="Calibri" w:hAnsi="Calibri" w:cs="Calibri"/>
+        </w:rPr>
+        <w:t xml:space="preserve"> = 0,5 ed </w:t>
+      </w:r>
+      <w:r>
+        <w:rPr>
+          <w:rFonts w:ascii="Calibri" w:hAnsi="Calibri" w:cs="Calibri"/>
+        </w:rPr>
+        <w:t>α</w:t>
+      </w:r>
+      <w:r>
+        <w:rPr>
+          <w:rFonts w:ascii="Calibri" w:hAnsi="Calibri" w:cs="Calibri"/>
+        </w:rPr>
+        <w:t xml:space="preserve"> </w:t>
+      </w:r>
+      <w:r>
+        <w:rPr>
+          <w:rFonts w:ascii="Calibri" w:hAnsi="Calibri" w:cs="Calibri"/>
+        </w:rPr>
+        <w:t xml:space="preserve">= </w:t>
+      </w:r>
+      <w:r>
+        <w:rPr>
+          <w:rFonts w:ascii="Calibri" w:hAnsi="Calibri" w:cs="Calibri"/>
+        </w:rPr>
+        <w:t>1</w:t>
+      </w:r>
+      <w:r>
+        <w:rPr>
+          <w:rFonts w:ascii="Calibri" w:hAnsi="Calibri" w:cs="Calibri"/>
+        </w:rPr>
+        <w:t>,5</w:t>
+      </w:r>
+      <w:r>
+        <w:rPr>
+          <w:rFonts w:ascii="Calibri" w:hAnsi="Calibri" w:cs="Calibri"/>
+        </w:rPr>
+        <w:t xml:space="preserve">), il tempo di risposta degli utenti rimangono molto bassi, con un valore compreso tra 1,14 e 3,45 microsecondi circa; questo può essere dovuto al fatto che in corrispondenza di tale flusso di traffico, tutti i serventi </w:t>
+      </w:r>
+      <w:r>
+        <w:rPr>
+          <w:rFonts w:ascii="Calibri" w:hAnsi="Calibri" w:cs="Calibri"/>
+        </w:rPr>
+        <w:t>(AP e Switch)</w:t>
+      </w:r>
+      <w:r>
+        <w:rPr>
+          <w:rFonts w:ascii="Calibri" w:hAnsi="Calibri" w:cs="Calibri"/>
+        </w:rPr>
+        <w:t xml:space="preserve"> presentano un valore di utilizzazione non molto elevato. </w:t>
+      </w:r>
+    </w:p>
+    <w:p/>
+    <w:p/>
+    <w:p/>
     <w:p>
       <w:pPr>
         <w:jc w:val="center"/>
       </w:pPr>
-    </w:p>
-    <w:p>
-      <w:pPr>
-        <w:jc w:val="center"/>
-      </w:pPr>
       <w:r>
         <w:rPr>
           <w:noProof/>
         </w:rPr>
+        <w:lastRenderedPageBreak/>
         <w:drawing>
           <wp:inline distT="0" distB="0" distL="0" distR="0" wp14:anchorId="7CEABF35" wp14:editId="54B6470B">
             <wp:extent cx="4572000" cy="2743200"/>
@@ -10437,20 +10862,15 @@
         </w:drawing>
       </w:r>
     </w:p>
+    <w:p/>
     <w:p>
       <w:pPr>
         <w:jc w:val="center"/>
       </w:pPr>
-    </w:p>
-    <w:p>
-      <w:pPr>
-        <w:jc w:val="center"/>
-      </w:pPr>
       <w:r>
         <w:rPr>
           <w:noProof/>
         </w:rPr>
-        <w:lastRenderedPageBreak/>
         <w:drawing>
           <wp:inline distT="0" distB="0" distL="0" distR="0" wp14:anchorId="6289BF10" wp14:editId="5973A4C0">
             <wp:extent cx="4572000" cy="2743200"/>
@@ -10474,6 +10894,112 @@
     </w:p>
     <w:p>
       <w:pPr>
+        <w:jc w:val="both"/>
+        <w:rPr>
+          <w:rFonts w:ascii="Calibri" w:hAnsi="Calibri" w:cs="Calibri"/>
+        </w:rPr>
+      </w:pPr>
+      <w:r>
+        <w:rPr>
+          <w:rFonts w:ascii="Calibri" w:hAnsi="Calibri" w:cs="Calibri"/>
+        </w:rPr>
+        <w:t xml:space="preserve">Dall’analisi transiente si è notato che il valore </w:t>
+      </w:r>
+      <w:r>
+        <w:rPr>
+          <w:rFonts w:ascii="Calibri" w:hAnsi="Calibri" w:cs="Calibri"/>
+        </w:rPr>
+        <w:t xml:space="preserve">del tempo di risposta dell’utente in corrispondenza a 32768 </w:t>
+      </w:r>
+      <w:proofErr w:type="spellStart"/>
+      <w:r>
+        <w:rPr>
+          <w:rFonts w:ascii="Calibri" w:hAnsi="Calibri" w:cs="Calibri"/>
+        </w:rPr>
+        <w:t>jobs</w:t>
+      </w:r>
+      <w:proofErr w:type="spellEnd"/>
+      <w:r>
+        <w:rPr>
+          <w:rFonts w:ascii="Calibri" w:hAnsi="Calibri" w:cs="Calibri"/>
+        </w:rPr>
+        <w:t xml:space="preserve"> (punto in cui il sistema diventa stazionario)</w:t>
+      </w:r>
+      <w:r>
+        <w:rPr>
+          <w:rFonts w:ascii="Calibri" w:hAnsi="Calibri" w:cs="Calibri"/>
+        </w:rPr>
+        <w:t xml:space="preserve"> è circa uguale a 18,5 microsecondi per </w:t>
+      </w:r>
+      <m:oMath>
+        <m:r>
+          <w:rPr>
+            <w:rFonts w:ascii="Cambria Math" w:eastAsiaTheme="minorEastAsia" w:hAnsi="Cambria Math" w:cs="Calibri"/>
+          </w:rPr>
+          <m:t>α=0,5</m:t>
+        </m:r>
+      </m:oMath>
+      <w:r>
+        <w:rPr>
+          <w:rFonts w:ascii="Calibri" w:hAnsi="Calibri" w:cs="Calibri"/>
+        </w:rPr>
+        <w:t xml:space="preserve"> </w:t>
+      </w:r>
+      <w:proofErr w:type="gramStart"/>
+      <w:r>
+        <w:rPr>
+          <w:rFonts w:ascii="Calibri" w:hAnsi="Calibri" w:cs="Calibri"/>
+        </w:rPr>
+        <w:t>ed</w:t>
+      </w:r>
+      <w:proofErr w:type="gramEnd"/>
+      <w:r>
+        <w:rPr>
+          <w:rFonts w:ascii="Calibri" w:hAnsi="Calibri" w:cs="Calibri"/>
+        </w:rPr>
+        <w:t xml:space="preserve"> 1,65 </w:t>
+      </w:r>
+      <w:r>
+        <w:rPr>
+          <w:rFonts w:ascii="Calibri" w:hAnsi="Calibri" w:cs="Calibri"/>
+        </w:rPr>
+        <w:t xml:space="preserve">microsecondi per </w:t>
+      </w:r>
+      <m:oMath>
+        <m:r>
+          <w:rPr>
+            <w:rFonts w:ascii="Cambria Math" w:eastAsiaTheme="minorEastAsia" w:hAnsi="Cambria Math" w:cs="Calibri"/>
+          </w:rPr>
+          <m:t>α=</m:t>
+        </m:r>
+        <m:r>
+          <w:rPr>
+            <w:rFonts w:ascii="Cambria Math" w:eastAsiaTheme="minorEastAsia" w:hAnsi="Cambria Math" w:cs="Calibri"/>
+          </w:rPr>
+          <m:t>1</m:t>
+        </m:r>
+        <m:r>
+          <w:rPr>
+            <w:rFonts w:ascii="Cambria Math" w:eastAsiaTheme="minorEastAsia" w:hAnsi="Cambria Math" w:cs="Calibri"/>
+          </w:rPr>
+          <m:t>,5</m:t>
+        </m:r>
+      </m:oMath>
+      <w:r>
+        <w:rPr>
+          <w:rFonts w:ascii="Calibri" w:hAnsi="Calibri" w:cs="Calibri"/>
+        </w:rPr>
+        <w:t xml:space="preserve">. Quindi, </w:t>
+      </w:r>
+      <w:r>
+        <w:rPr>
+          <w:rFonts w:ascii="Calibri" w:hAnsi="Calibri" w:cs="Calibri"/>
+        </w:rPr>
+        <w:t xml:space="preserve">dall’analisi stazionaria si evince che tali valori rientrano negli intervalli di confidenza rispettivamente nel 70% dei casi e nel 90% dei casi. </w:t>
+      </w:r>
+    </w:p>
+    <w:p>
+      <w:pPr>
         <w:jc w:val="center"/>
       </w:pPr>
     </w:p>
@@ -10481,10 +11007,21 @@
       <w:pPr>
         <w:jc w:val="center"/>
       </w:pPr>
+    </w:p>
+    <w:p>
+      <w:pPr>
+        <w:jc w:val="center"/>
+      </w:pPr>
+    </w:p>
+    <w:p>
+      <w:pPr>
+        <w:jc w:val="center"/>
+      </w:pPr>
       <w:r>
         <w:rPr>
           <w:noProof/>
         </w:rPr>
+        <w:lastRenderedPageBreak/>
         <w:drawing>
           <wp:inline distT="0" distB="0" distL="0" distR="0" wp14:anchorId="629DE1DC" wp14:editId="5DEEA670">
             <wp:extent cx="4572000" cy="2743200"/>
@@ -10508,8 +11045,74 @@
     </w:p>
     <w:p>
       <w:pPr>
-        <w:jc w:val="center"/>
+        <w:jc w:val="both"/>
       </w:pPr>
+      <w:r>
+        <w:rPr>
+          <w:rFonts w:ascii="Calibri" w:hAnsi="Calibri" w:cs="Calibri"/>
+        </w:rPr>
+        <w:t>Si può notare</w:t>
+      </w:r>
+      <w:r>
+        <w:rPr>
+          <w:rFonts w:ascii="Calibri" w:hAnsi="Calibri" w:cs="Calibri"/>
+        </w:rPr>
+        <w:t xml:space="preserve"> dall’analisi dei </w:t>
+      </w:r>
+      <w:proofErr w:type="spellStart"/>
+      <w:r>
+        <w:rPr>
+          <w:rFonts w:asciiTheme="minorHAnsi" w:eastAsiaTheme="minorEastAsia" w:hAnsiTheme="minorHAnsi" w:cstheme="minorHAnsi"/>
+        </w:rPr>
+        <w:t>bottlenecks</w:t>
+      </w:r>
+      <w:proofErr w:type="spellEnd"/>
+      <w:r>
+        <w:rPr>
+          <w:rFonts w:asciiTheme="minorHAnsi" w:eastAsiaTheme="minorEastAsia" w:hAnsiTheme="minorHAnsi" w:cstheme="minorHAnsi"/>
+        </w:rPr>
+        <w:t xml:space="preserve">, rappresentata successivamente, come in questo caso ovvero in corrispondenza di </w:t>
+      </w:r>
+      <m:oMath>
+        <m:r>
+          <w:rPr>
+            <w:rFonts w:ascii="Cambria Math" w:eastAsiaTheme="minorEastAsia" w:hAnsi="Cambria Math" w:cstheme="minorHAnsi"/>
+          </w:rPr>
+          <m:t>λ=1</m:t>
+        </m:r>
+        <m:r>
+          <w:rPr>
+            <w:rFonts w:ascii="Cambria Math" w:eastAsiaTheme="minorEastAsia" w:hAnsi="Cambria Math" w:cstheme="minorHAnsi"/>
+          </w:rPr>
+          <m:t>5</m:t>
+        </m:r>
+      </m:oMath>
+      <w:r>
+        <w:rPr>
+          <w:rFonts w:asciiTheme="minorHAnsi" w:eastAsiaTheme="minorEastAsia" w:hAnsiTheme="minorHAnsi" w:cstheme="minorHAnsi"/>
+        </w:rPr>
+        <w:t xml:space="preserve"> ed </w:t>
+      </w:r>
+      <m:oMath>
+        <m:r>
+          <w:rPr>
+            <w:rFonts w:ascii="Cambria Math" w:eastAsiaTheme="minorEastAsia" w:hAnsi="Cambria Math" w:cstheme="minorHAnsi"/>
+          </w:rPr>
+          <m:t>α=0,5</m:t>
+        </m:r>
+      </m:oMath>
+      <w:r>
+        <w:rPr>
+          <w:rFonts w:asciiTheme="minorHAnsi" w:eastAsiaTheme="minorEastAsia" w:hAnsiTheme="minorHAnsi" w:cstheme="minorHAnsi"/>
+        </w:rPr>
+        <w:t xml:space="preserve"> il sistema </w:t>
+      </w:r>
+      <w:r>
+        <w:rPr>
+          <w:rFonts w:asciiTheme="minorHAnsi" w:eastAsiaTheme="minorEastAsia" w:hAnsiTheme="minorHAnsi" w:cstheme="minorHAnsi"/>
+        </w:rPr>
+        <w:t>diventa instabile. Per questa ragione il tempo medio di risposta per l’utente cresce a dismisura.</w:t>
+      </w:r>
     </w:p>
     <w:p>
       <w:pPr>
@@ -10542,31 +11145,245 @@
     </w:p>
     <w:p>
       <w:pPr>
-        <w:jc w:val="center"/>
-        <w:rPr>
-          <w:rFonts w:asciiTheme="minorHAnsi" w:eastAsiaTheme="minorEastAsia" w:hAnsiTheme="minorHAnsi" w:cstheme="minorHAnsi"/>
+        <w:pStyle w:val="Titolo2"/>
+        <w:jc w:val="both"/>
+        <w:rPr>
+          <w:rFonts w:asciiTheme="minorHAnsi" w:hAnsiTheme="minorHAnsi" w:cstheme="minorHAnsi"/>
+          <w:color w:val="000000" w:themeColor="text1"/>
+          <w:sz w:val="24"/>
+          <w:szCs w:val="24"/>
         </w:rPr>
       </w:pPr>
+      <w:r>
+        <w:rPr>
+          <w:rFonts w:asciiTheme="minorHAnsi" w:hAnsiTheme="minorHAnsi" w:cstheme="minorHAnsi"/>
+          <w:color w:val="000000" w:themeColor="text1"/>
+          <w:sz w:val="24"/>
+          <w:szCs w:val="24"/>
+        </w:rPr>
+        <w:t>È poss</w:t>
+      </w:r>
+      <w:r>
+        <w:rPr>
+          <w:rFonts w:asciiTheme="minorHAnsi" w:hAnsiTheme="minorHAnsi" w:cstheme="minorHAnsi"/>
+          <w:color w:val="000000" w:themeColor="text1"/>
+          <w:sz w:val="24"/>
+          <w:szCs w:val="24"/>
+        </w:rPr>
+        <w:t>ibile notare</w:t>
+      </w:r>
+      <w:r>
+        <w:rPr>
+          <w:rFonts w:asciiTheme="minorHAnsi" w:hAnsiTheme="minorHAnsi" w:cstheme="minorHAnsi"/>
+          <w:color w:val="000000" w:themeColor="text1"/>
+          <w:sz w:val="24"/>
+          <w:szCs w:val="24"/>
+        </w:rPr>
+        <w:t xml:space="preserve">, in ogni grafico, </w:t>
+      </w:r>
+      <w:r>
+        <w:rPr>
+          <w:rFonts w:asciiTheme="minorHAnsi" w:hAnsiTheme="minorHAnsi" w:cstheme="minorHAnsi"/>
+          <w:color w:val="000000" w:themeColor="text1"/>
+          <w:sz w:val="24"/>
+          <w:szCs w:val="24"/>
+        </w:rPr>
+        <w:t>come la scelta di alfa influenza il tempo di risposta per l’utente: in effetti a parità del flusso di traffico</w:t>
+      </w:r>
+      <w:r>
+        <w:rPr>
+          <w:rFonts w:asciiTheme="minorHAnsi" w:hAnsiTheme="minorHAnsi" w:cstheme="minorHAnsi"/>
+          <w:color w:val="000000" w:themeColor="text1"/>
+          <w:sz w:val="24"/>
+          <w:szCs w:val="24"/>
+        </w:rPr>
+        <w:t xml:space="preserve"> in ingresso nel sistema, con </w:t>
+      </w:r>
+      <w:r>
+        <w:rPr>
+          <w:rFonts w:asciiTheme="minorHAnsi" w:hAnsiTheme="minorHAnsi" w:cstheme="minorHAnsi"/>
+          <w:color w:val="000000" w:themeColor="text1"/>
+          <w:sz w:val="24"/>
+          <w:szCs w:val="24"/>
+        </w:rPr>
+        <w:t>α</w:t>
+      </w:r>
+      <w:r>
+        <w:rPr>
+          <w:rFonts w:asciiTheme="minorHAnsi" w:hAnsiTheme="minorHAnsi" w:cstheme="minorHAnsi"/>
+          <w:color w:val="000000" w:themeColor="text1"/>
+          <w:sz w:val="24"/>
+          <w:szCs w:val="24"/>
+        </w:rPr>
+        <w:t xml:space="preserve"> </w:t>
+      </w:r>
+      <w:r>
+        <w:rPr>
+          <w:rFonts w:asciiTheme="minorHAnsi" w:hAnsiTheme="minorHAnsi" w:cstheme="minorHAnsi"/>
+          <w:color w:val="000000" w:themeColor="text1"/>
+          <w:sz w:val="24"/>
+          <w:szCs w:val="24"/>
+        </w:rPr>
+        <w:t xml:space="preserve">= 0,5 in genere tale tempo è più alto rispetto al caso </w:t>
+      </w:r>
+      <w:r>
+        <w:rPr>
+          <w:rFonts w:asciiTheme="minorHAnsi" w:hAnsiTheme="minorHAnsi" w:cstheme="minorHAnsi"/>
+          <w:color w:val="000000" w:themeColor="text1"/>
+          <w:sz w:val="24"/>
+          <w:szCs w:val="24"/>
+        </w:rPr>
+        <w:t>α</w:t>
+      </w:r>
+      <w:r>
+        <w:rPr>
+          <w:rFonts w:asciiTheme="minorHAnsi" w:hAnsiTheme="minorHAnsi" w:cstheme="minorHAnsi"/>
+          <w:color w:val="000000" w:themeColor="text1"/>
+          <w:sz w:val="24"/>
+          <w:szCs w:val="24"/>
+        </w:rPr>
+        <w:t xml:space="preserve"> </w:t>
+      </w:r>
+      <w:r>
+        <w:rPr>
+          <w:rFonts w:asciiTheme="minorHAnsi" w:hAnsiTheme="minorHAnsi" w:cstheme="minorHAnsi"/>
+          <w:color w:val="000000" w:themeColor="text1"/>
+          <w:sz w:val="24"/>
+          <w:szCs w:val="24"/>
+        </w:rPr>
+        <w:t xml:space="preserve">= 1,5. Tali differenze si notano ampiamente negli ultimi due grafici, in quanto il variare di </w:t>
+      </w:r>
+      <w:r>
+        <w:rPr>
+          <w:rFonts w:asciiTheme="minorHAnsi" w:hAnsiTheme="minorHAnsi" w:cstheme="minorHAnsi"/>
+          <w:color w:val="000000" w:themeColor="text1"/>
+          <w:sz w:val="24"/>
+          <w:szCs w:val="24"/>
+        </w:rPr>
+        <w:t>α</w:t>
+      </w:r>
+      <w:r>
+        <w:rPr>
+          <w:rFonts w:asciiTheme="minorHAnsi" w:hAnsiTheme="minorHAnsi" w:cstheme="minorHAnsi"/>
+          <w:color w:val="000000" w:themeColor="text1"/>
+          <w:sz w:val="24"/>
+          <w:szCs w:val="24"/>
+        </w:rPr>
+        <w:t xml:space="preserve"> </w:t>
+      </w:r>
+      <w:r>
+        <w:rPr>
+          <w:rFonts w:asciiTheme="minorHAnsi" w:hAnsiTheme="minorHAnsi" w:cstheme="minorHAnsi"/>
+          <w:color w:val="000000" w:themeColor="text1"/>
+          <w:sz w:val="24"/>
+          <w:szCs w:val="24"/>
+        </w:rPr>
+        <w:t>influenza la stabilità del sistema.</w:t>
+      </w:r>
     </w:p>
     <w:p>
       <w:pPr>
-        <w:rPr>
-          <w:rFonts w:asciiTheme="minorHAnsi" w:eastAsiaTheme="minorEastAsia" w:hAnsiTheme="minorHAnsi" w:cstheme="minorHAnsi"/>
+        <w:jc w:val="both"/>
+        <w:rPr>
+          <w:rFonts w:ascii="Calibri" w:hAnsi="Calibri" w:cs="Calibri"/>
+          <w:lang w:eastAsia="en-US"/>
         </w:rPr>
       </w:pPr>
       <w:r>
         <w:rPr>
-          <w:rFonts w:asciiTheme="minorHAnsi" w:eastAsiaTheme="minorEastAsia" w:hAnsiTheme="minorHAnsi" w:cstheme="minorHAnsi"/>
-        </w:rPr>
-        <w:lastRenderedPageBreak/>
-        <w:t>Come si può notare dai grafici</w:t>
-      </w:r>
-      <w:r>
-        <w:rPr>
-          <w:rFonts w:asciiTheme="minorHAnsi" w:eastAsiaTheme="minorEastAsia" w:hAnsiTheme="minorHAnsi" w:cstheme="minorHAnsi"/>
-        </w:rPr>
-        <w:t xml:space="preserve"> al variare di alfa i valori sono molto diversi, in particolare con Lambda pari a 15.</w:t>
-      </w:r>
+          <w:rFonts w:ascii="Calibri" w:hAnsi="Calibri" w:cs="Calibri"/>
+          <w:lang w:eastAsia="en-US"/>
+        </w:rPr>
+        <w:t>Anche in questo caso</w:t>
+      </w:r>
+      <w:r>
+        <w:rPr>
+          <w:rFonts w:ascii="Calibri" w:hAnsi="Calibri" w:cs="Calibri"/>
+          <w:lang w:eastAsia="en-US"/>
+        </w:rPr>
+        <w:t xml:space="preserve"> è stato utilizzato il </w:t>
+      </w:r>
+      <w:r>
+        <w:rPr>
+          <w:rFonts w:ascii="Calibri" w:eastAsiaTheme="minorEastAsia" w:hAnsi="Calibri" w:cs="Calibri"/>
+        </w:rPr>
+        <w:t xml:space="preserve">programma </w:t>
+      </w:r>
+      <w:proofErr w:type="spellStart"/>
+      <w:r>
+        <w:rPr>
+          <w:rFonts w:ascii="Calibri" w:eastAsiaTheme="minorEastAsia" w:hAnsi="Calibri" w:cs="Calibri"/>
+        </w:rPr>
+        <w:t>estimate.c</w:t>
+      </w:r>
+      <w:proofErr w:type="spellEnd"/>
+      <w:r>
+        <w:rPr>
+          <w:rFonts w:ascii="Calibri" w:eastAsiaTheme="minorEastAsia" w:hAnsi="Calibri" w:cs="Calibri"/>
+        </w:rPr>
+        <w:t xml:space="preserve"> </w:t>
+      </w:r>
+      <w:r>
+        <w:rPr>
+          <w:rFonts w:ascii="Calibri" w:eastAsiaTheme="minorEastAsia" w:hAnsi="Calibri" w:cs="Calibri"/>
+        </w:rPr>
+        <w:t>per il calcolo</w:t>
+      </w:r>
+      <w:r>
+        <w:rPr>
+          <w:rFonts w:ascii="Calibri" w:eastAsiaTheme="minorEastAsia" w:hAnsi="Calibri" w:cs="Calibri"/>
+        </w:rPr>
+        <w:t xml:space="preserve"> </w:t>
+      </w:r>
+      <w:r>
+        <w:rPr>
+          <w:rFonts w:ascii="Calibri" w:eastAsiaTheme="minorEastAsia" w:hAnsi="Calibri" w:cs="Calibri"/>
+        </w:rPr>
+        <w:t>deg</w:t>
+      </w:r>
+      <w:r>
+        <w:rPr>
+          <w:rFonts w:ascii="Calibri" w:eastAsiaTheme="minorEastAsia" w:hAnsi="Calibri" w:cs="Calibri"/>
+        </w:rPr>
+        <w:t>l</w:t>
+      </w:r>
+      <w:r>
+        <w:rPr>
+          <w:rFonts w:ascii="Calibri" w:eastAsiaTheme="minorEastAsia" w:hAnsi="Calibri" w:cs="Calibri"/>
+        </w:rPr>
+        <w:t xml:space="preserve">i </w:t>
+      </w:r>
+      <w:r>
+        <w:rPr>
+          <w:rFonts w:ascii="Calibri" w:eastAsiaTheme="minorEastAsia" w:hAnsi="Calibri" w:cs="Calibri"/>
+        </w:rPr>
+        <w:t>intervall</w:t>
+      </w:r>
+      <w:r>
+        <w:rPr>
+          <w:rFonts w:ascii="Calibri" w:eastAsiaTheme="minorEastAsia" w:hAnsi="Calibri" w:cs="Calibri"/>
+        </w:rPr>
+        <w:t>i</w:t>
+      </w:r>
+      <w:r>
+        <w:rPr>
+          <w:rFonts w:ascii="Calibri" w:eastAsiaTheme="minorEastAsia" w:hAnsi="Calibri" w:cs="Calibri"/>
+        </w:rPr>
+        <w:t xml:space="preserve"> di confidenza</w:t>
+      </w:r>
+      <w:r>
+        <w:rPr>
+          <w:rFonts w:ascii="Calibri" w:eastAsiaTheme="minorEastAsia" w:hAnsi="Calibri" w:cs="Calibri"/>
+        </w:rPr>
+        <w:t>.</w:t>
+      </w:r>
+    </w:p>
+    <w:p>
+      <w:pPr>
+        <w:rPr>
+          <w:lang w:eastAsia="en-US"/>
+        </w:rPr>
+      </w:pPr>
     </w:p>
     <w:p>
       <w:pPr>
@@ -10706,7 +11523,14 @@
         <w:rPr>
           <w:rFonts w:asciiTheme="minorHAnsi" w:eastAsiaTheme="minorEastAsia" w:hAnsiTheme="minorHAnsi" w:cstheme="minorHAnsi"/>
         </w:rPr>
-        <w:t xml:space="preserve"> della rete raggiungono un’utilizzazione pari a 1 contemporaneamente, allora la rete è perfettamente bilanciata e non esistono colli di bottiglia nel sistema. Nel nostro caso, aumentando l’intensità del traffico in ingresso fino al valore </w:t>
+        <w:t xml:space="preserve"> della rete raggiungono un’utilizzazione pari a 1 contemporaneamente, allora la rete è perfettamente bilanciata e non esistono colli di bottiglia nel sistema. Nel nostro caso, aumentando </w:t>
+      </w:r>
+      <w:r>
+        <w:rPr>
+          <w:rFonts w:asciiTheme="minorHAnsi" w:eastAsiaTheme="minorEastAsia" w:hAnsiTheme="minorHAnsi" w:cstheme="minorHAnsi"/>
+        </w:rPr>
+        <w:lastRenderedPageBreak/>
+        <w:t xml:space="preserve">l’intensità del traffico in ingresso fino al valore </w:t>
       </w:r>
       <m:oMath>
         <m:sSub>
@@ -11045,7 +11869,6 @@
         <w:rPr>
           <w:rFonts w:asciiTheme="minorHAnsi" w:eastAsiaTheme="minorEastAsia" w:hAnsiTheme="minorHAnsi" w:cstheme="minorHAnsi"/>
         </w:rPr>
-        <w:lastRenderedPageBreak/>
         <w:t>Osserviamo facilmente che</w:t>
       </w:r>
       <w:r>
@@ -15865,7 +16688,6 @@
         <w:rPr>
           <w:rFonts w:eastAsiaTheme="minorEastAsia"/>
         </w:rPr>
-        <w:lastRenderedPageBreak/>
         <w:t xml:space="preserve">Incrementare il numero </w:t>
       </w:r>
       <w:bookmarkStart w:id="3" w:name="_Hlk81849120"/>
@@ -16120,6 +16942,7 @@
         <w:rPr>
           <w:rFonts w:eastAsiaTheme="minorEastAsia"/>
         </w:rPr>
+        <w:lastRenderedPageBreak/>
         <w:t>Meccanismo</w:t>
       </w:r>
       <w:r>
@@ -16662,7 +17485,31 @@
         <w:rPr>
           <w:rFonts w:asciiTheme="minorHAnsi" w:eastAsiaTheme="minorEastAsia" w:hAnsiTheme="minorHAnsi" w:cstheme="minorHAnsi"/>
         </w:rPr>
-        <w:t xml:space="preserve"> (righe 256-261)</w:t>
+        <w:t xml:space="preserve"> (righe 25</w:t>
+      </w:r>
+      <w:r>
+        <w:rPr>
+          <w:rFonts w:asciiTheme="minorHAnsi" w:eastAsiaTheme="minorEastAsia" w:hAnsiTheme="minorHAnsi" w:cstheme="minorHAnsi"/>
+        </w:rPr>
+        <w:t>4</w:t>
+      </w:r>
+      <w:r>
+        <w:rPr>
+          <w:rFonts w:asciiTheme="minorHAnsi" w:eastAsiaTheme="minorEastAsia" w:hAnsiTheme="minorHAnsi" w:cstheme="minorHAnsi"/>
+        </w:rPr>
+        <w:t>-26</w:t>
+      </w:r>
+      <w:r>
+        <w:rPr>
+          <w:rFonts w:asciiTheme="minorHAnsi" w:eastAsiaTheme="minorEastAsia" w:hAnsiTheme="minorHAnsi" w:cstheme="minorHAnsi"/>
+        </w:rPr>
+        <w:t>2</w:t>
+      </w:r>
+      <w:r>
+        <w:rPr>
+          <w:rFonts w:asciiTheme="minorHAnsi" w:eastAsiaTheme="minorEastAsia" w:hAnsiTheme="minorHAnsi" w:cstheme="minorHAnsi"/>
+        </w:rPr>
+        <w:t>)</w:t>
       </w:r>
       <w:r>
         <w:rPr>
@@ -16847,7 +17694,6 @@
         <w:rPr>
           <w:rFonts w:asciiTheme="minorHAnsi" w:hAnsiTheme="minorHAnsi" w:cstheme="minorHAnsi"/>
         </w:rPr>
-        <w:lastRenderedPageBreak/>
         <w:t xml:space="preserve">Si può notare dai grafici sottostanti come questo meccanismo ha garantito un notevole miglioramento delle prestazioni. </w:t>
       </w:r>
     </w:p>
@@ -16891,6 +17737,7 @@
           <w:rFonts w:cstheme="minorHAnsi"/>
           <w:noProof/>
         </w:rPr>
+        <w:lastRenderedPageBreak/>
         <w:drawing>
           <wp:inline distT="0" distB="0" distL="0" distR="0" wp14:anchorId="2B672277" wp14:editId="6BA5657C">
             <wp:extent cx="6120130" cy="3065145"/>
@@ -17099,6 +17946,7 @@
           <w:noProof/>
           <w:lang w:eastAsia="en-US"/>
         </w:rPr>
+        <w:lastRenderedPageBreak/>
         <w:drawing>
           <wp:inline distT="0" distB="0" distL="0" distR="0" wp14:anchorId="59E5406D" wp14:editId="414B1222">
             <wp:extent cx="6120130" cy="3054985"/>
@@ -17282,6 +18130,11 @@
       </w:pPr>
     </w:p>
     <w:p/>
+    <w:p/>
+    <w:p/>
+    <w:p/>
+    <w:p/>
+    <w:p/>
     <w:tbl>
       <w:tblPr>
         <w:tblW w:w="9601" w:type="dxa"/>
@@ -29750,6 +30603,9 @@
         </w:tc>
       </w:tr>
     </w:tbl>
+    <w:p/>
+    <w:p/>
+    <w:p/>
     <w:p/>
     <w:p/>
     <w:p/>
@@ -37905,7 +38761,7 @@
                   <c:v>3.4118969999999997</c:v>
                 </c:pt>
                 <c:pt idx="5">
-                  <c:v>3.3970889999999998</c:v>
+                  <c:v>3.3963730000000001</c:v>
                 </c:pt>
                 <c:pt idx="6">
                   <c:v>3.3757649999999999</c:v>
@@ -37970,7 +38826,7 @@
                   <c:v>3.2722850000000001</c:v>
                 </c:pt>
                 <c:pt idx="5">
-                  <c:v>3.1337449999999998</c:v>
+                  <c:v>3.2751829999999997</c:v>
                 </c:pt>
                 <c:pt idx="6">
                   <c:v>3.2431730000000001</c:v>
@@ -38077,7 +38933,7 @@
                   <c:v>3.3420909999999999</c:v>
                 </c:pt>
                 <c:pt idx="5">
-                  <c:v>3.2654169999999998</c:v>
+                  <c:v>3.3357779999999999</c:v>
                 </c:pt>
                 <c:pt idx="6">
                   <c:v>3.309469</c:v>

</xml_diff>